<commit_message>
net on go update with context, handlers
</commit_message>
<xml_diff>
--- a/gogo.docx
+++ b/gogo.docx
@@ -2715,8 +2715,6 @@
     </w:p>
     <w:p>
       <w:pPr>
-        <w:pStyle w:val="a3"/>
-        <w:ind w:left="360"/>
         <w:rPr>
           <w:b/>
           <w:bCs/>
@@ -2945,8 +2943,6 @@
     </w:p>
     <w:p>
       <w:pPr>
-        <w:pStyle w:val="a3"/>
-        <w:ind w:left="360"/>
         <w:rPr>
           <w:sz w:val="28"/>
           <w:szCs w:val="28"/>
@@ -2959,7 +2955,7 @@
           <w:sz w:val="24"/>
           <w:szCs w:val="24"/>
         </w:rPr>
-        <w:t xml:space="preserve">5.2 </w:t>
+        <w:t xml:space="preserve">5.2 сервер на </w:t>
       </w:r>
       <w:r>
         <w:rPr>
@@ -2967,8 +2963,9 @@
           <w:bCs/>
           <w:sz w:val="24"/>
           <w:szCs w:val="24"/>
-        </w:rPr>
-        <w:t xml:space="preserve">сервер на </w:t>
+          <w:lang w:val="en-US"/>
+        </w:rPr>
+        <w:t>Go</w:t>
       </w:r>
       <w:r>
         <w:rPr>
@@ -2976,50 +2973,421 @@
           <w:bCs/>
           <w:sz w:val="24"/>
           <w:szCs w:val="24"/>
-          <w:lang w:val="en-US"/>
-        </w:rPr>
-        <w:t>Go</w:t>
-      </w:r>
-      <w:r>
-        <w:rPr>
-          <w:b/>
-          <w:bCs/>
+        </w:rPr>
+        <w:t xml:space="preserve"> + кастомные хендлеры</w:t>
+      </w:r>
+    </w:p>
+    <w:p>
+      <w:pPr>
+        <w:pStyle w:val="a3"/>
+        <w:ind w:left="360"/>
+        <w:rPr>
           <w:sz w:val="24"/>
           <w:szCs w:val="24"/>
         </w:rPr>
-        <w:t xml:space="preserve"> + </w:t>
-      </w:r>
-      <w:r>
-        <w:rPr>
-          <w:b/>
-          <w:bCs/>
+      </w:pPr>
+      <w:r>
+        <w:rPr>
           <w:sz w:val="24"/>
           <w:szCs w:val="24"/>
         </w:rPr>
-        <w:t>кастомные хендлеры</w:t>
-      </w:r>
-    </w:p>
-    <w:p>
-      <w:pPr>
-        <w:pStyle w:val="a3"/>
-        <w:ind w:left="360"/>
-        <w:rPr>
+        <w:t xml:space="preserve">Пример: </w:t>
+      </w:r>
+      <w:hyperlink r:id="rId15" w:history="1">
+        <w:r>
+          <w:rPr>
+            <w:rStyle w:val="a4"/>
+            <w:sz w:val="24"/>
+            <w:szCs w:val="24"/>
+          </w:rPr>
+          <w:t>https://play.golang.com/p/LJy1scUWswc</w:t>
+        </w:r>
+      </w:hyperlink>
+    </w:p>
+    <w:p>
+      <w:pPr>
+        <w:rPr>
+          <w:b/>
+          <w:bCs/>
+          <w:sz w:val="24"/>
+          <w:szCs w:val="24"/>
+        </w:rPr>
+      </w:pPr>
+      <w:r>
+        <w:rPr>
+          <w:b/>
+          <w:bCs/>
+          <w:sz w:val="24"/>
+          <w:szCs w:val="24"/>
+        </w:rPr>
+        <w:t>5.</w:t>
+      </w:r>
+      <w:r>
+        <w:rPr>
+          <w:b/>
+          <w:bCs/>
+          <w:sz w:val="24"/>
+          <w:szCs w:val="24"/>
+        </w:rPr>
+        <w:t>3</w:t>
+      </w:r>
+      <w:r>
+        <w:rPr>
+          <w:b/>
+          <w:bCs/>
+          <w:sz w:val="24"/>
+          <w:szCs w:val="24"/>
+        </w:rPr>
+        <w:t xml:space="preserve"> Работа с параметрами запросов</w:t>
+      </w:r>
+      <w:r>
+        <w:rPr>
+          <w:b/>
+          <w:bCs/>
+          <w:sz w:val="24"/>
+          <w:szCs w:val="24"/>
+        </w:rPr>
+        <w:t>(</w:t>
+      </w:r>
+      <w:r>
+        <w:rPr>
+          <w:b/>
+          <w:bCs/>
+          <w:sz w:val="24"/>
+          <w:szCs w:val="24"/>
+        </w:rPr>
+        <w:t xml:space="preserve">через </w:t>
+      </w:r>
+      <w:r>
+        <w:rPr>
+          <w:b/>
+          <w:bCs/>
+          <w:sz w:val="24"/>
+          <w:szCs w:val="24"/>
+          <w:lang w:val="en-US"/>
+        </w:rPr>
+        <w:t>url</w:t>
+      </w:r>
+      <w:r>
+        <w:rPr>
+          <w:b/>
+          <w:bCs/>
+          <w:sz w:val="24"/>
+          <w:szCs w:val="24"/>
+        </w:rPr>
+        <w:t xml:space="preserve"> </w:t>
+      </w:r>
+      <w:r>
+        <w:rPr>
+          <w:b/>
+          <w:bCs/>
+          <w:sz w:val="24"/>
+          <w:szCs w:val="24"/>
+        </w:rPr>
+        <w:t>после</w:t>
+      </w:r>
+      <w:r>
+        <w:rPr>
+          <w:b/>
+          <w:bCs/>
+          <w:sz w:val="24"/>
+          <w:szCs w:val="24"/>
+        </w:rPr>
+        <w:t>?</w:t>
+      </w:r>
+      <w:r>
+        <w:rPr>
+          <w:b/>
+          <w:bCs/>
+          <w:sz w:val="24"/>
+          <w:szCs w:val="24"/>
+        </w:rPr>
+        <w:t xml:space="preserve">, </w:t>
+      </w:r>
+      <w:r>
+        <w:rPr>
+          <w:b/>
+          <w:bCs/>
+          <w:sz w:val="24"/>
+          <w:szCs w:val="24"/>
+        </w:rPr>
+        <w:t>FORMDATA</w:t>
+      </w:r>
+      <w:r>
+        <w:rPr>
+          <w:b/>
+          <w:bCs/>
+          <w:sz w:val="24"/>
+          <w:szCs w:val="24"/>
+        </w:rPr>
+        <w:t xml:space="preserve">, </w:t>
+      </w:r>
+      <w:r>
+        <w:rPr>
+          <w:b/>
+          <w:bCs/>
+          <w:sz w:val="24"/>
+          <w:szCs w:val="24"/>
+        </w:rPr>
+        <w:t>Body</w:t>
+      </w:r>
+      <w:r>
+        <w:rPr>
+          <w:b/>
+          <w:bCs/>
+          <w:sz w:val="24"/>
+          <w:szCs w:val="24"/>
+        </w:rPr>
+        <w:t xml:space="preserve">, </w:t>
+      </w:r>
+      <w:r>
+        <w:rPr>
+          <w:b/>
+          <w:bCs/>
+          <w:sz w:val="24"/>
+          <w:szCs w:val="24"/>
+        </w:rPr>
+        <w:t>basic author)</w:t>
+      </w:r>
+    </w:p>
+    <w:p>
+      <w:pPr>
+        <w:rPr>
+          <w:b/>
+          <w:bCs/>
+          <w:sz w:val="24"/>
+          <w:szCs w:val="24"/>
+        </w:rPr>
+      </w:pPr>
+      <w:hyperlink r:id="rId16" w:history="1">
+        <w:r>
+          <w:rPr>
+            <w:rStyle w:val="a4"/>
+            <w:b/>
+            <w:bCs/>
+            <w:sz w:val="24"/>
+            <w:szCs w:val="24"/>
+          </w:rPr>
+          <w:t>https://play.golang.com/p/o3-0BV1uq55</w:t>
+        </w:r>
+      </w:hyperlink>
+    </w:p>
+    <w:p>
+      <w:pPr>
+        <w:rPr>
+          <w:b/>
+          <w:bCs/>
+          <w:sz w:val="24"/>
+          <w:szCs w:val="24"/>
+        </w:rPr>
+      </w:pPr>
+    </w:p>
+    <w:p>
+      <w:pPr>
+        <w:pStyle w:val="a3"/>
+        <w:numPr>
+          <w:ilvl w:val="1"/>
+          <w:numId w:val="13"/>
+        </w:numPr>
+        <w:rPr>
+          <w:b/>
+          <w:bCs/>
+          <w:sz w:val="24"/>
+          <w:szCs w:val="24"/>
+          <w:lang w:val="en-US"/>
+        </w:rPr>
+      </w:pPr>
+      <w:r>
+        <w:rPr>
+          <w:b/>
+          <w:bCs/>
+          <w:sz w:val="24"/>
+          <w:szCs w:val="24"/>
+          <w:lang w:val="en-US"/>
+        </w:rPr>
+        <w:t>Gorilla/mux router</w:t>
+      </w:r>
+    </w:p>
+    <w:p>
+      <w:pPr>
+        <w:pStyle w:val="a3"/>
+        <w:numPr>
+          <w:ilvl w:val="0"/>
+          <w:numId w:val="14"/>
+        </w:numPr>
+        <w:rPr>
+          <w:b/>
+          <w:bCs/>
+          <w:sz w:val="24"/>
+          <w:szCs w:val="24"/>
+          <w:lang w:val="en-US"/>
+        </w:rPr>
+      </w:pPr>
+      <w:r>
+        <w:t>Посмтореть</w:t>
+      </w:r>
+      <w:r>
+        <w:t xml:space="preserve"> </w:t>
+      </w:r>
+      <w:r>
+        <w:t>и</w:t>
+      </w:r>
+      <w:r>
+        <w:t xml:space="preserve"> </w:t>
+      </w:r>
+      <w:r>
+        <w:t>сделаттью</w:t>
+      </w:r>
+      <w:r>
+        <w:t xml:space="preserve"> </w:t>
+      </w:r>
+      <w:r>
+        <w:t>и там же можно подкл.чить бд вроже как к айпиай:</w:t>
+      </w:r>
+      <w:r>
+        <w:br/>
+      </w:r>
+      <w:hyperlink r:id="rId17" w:history="1">
+        <w:r>
+          <w:rPr>
+            <w:rStyle w:val="a4"/>
+            <w:lang w:val="en-US"/>
+          </w:rPr>
+          <w:t>REST</w:t>
+        </w:r>
+        <w:r>
+          <w:rPr>
+            <w:rStyle w:val="a4"/>
+          </w:rPr>
+          <w:t>-</w:t>
+        </w:r>
+        <w:r>
+          <w:rPr>
+            <w:rStyle w:val="a4"/>
+            <w:lang w:val="en-US"/>
+          </w:rPr>
+          <w:t>API</w:t>
+        </w:r>
+        <w:r>
+          <w:rPr>
+            <w:rStyle w:val="a4"/>
+          </w:rPr>
+          <w:t xml:space="preserve"> </w:t>
+        </w:r>
+        <w:r>
+          <w:rPr>
+            <w:rStyle w:val="a4"/>
+            <w:lang w:val="en-US"/>
+          </w:rPr>
+          <w:t>with</w:t>
+        </w:r>
+        <w:r>
+          <w:rPr>
+            <w:rStyle w:val="a4"/>
+          </w:rPr>
+          <w:t xml:space="preserve"> </w:t>
+        </w:r>
+        <w:r>
+          <w:rPr>
+            <w:rStyle w:val="a4"/>
+            <w:lang w:val="en-US"/>
+          </w:rPr>
+          <w:t>Golang</w:t>
+        </w:r>
+        <w:r>
+          <w:rPr>
+            <w:rStyle w:val="a4"/>
+          </w:rPr>
+          <w:t xml:space="preserve"> </w:t>
+        </w:r>
+        <w:r>
+          <w:rPr>
+            <w:rStyle w:val="a4"/>
+            <w:lang w:val="en-US"/>
+          </w:rPr>
+          <w:t>and</w:t>
+        </w:r>
+        <w:r>
+          <w:rPr>
+            <w:rStyle w:val="a4"/>
+          </w:rPr>
+          <w:t xml:space="preserve"> </w:t>
+        </w:r>
+        <w:r>
+          <w:rPr>
+            <w:rStyle w:val="a4"/>
+            <w:lang w:val="en-US"/>
+          </w:rPr>
+          <w:t>Mux</w:t>
+        </w:r>
+        <w:r>
+          <w:rPr>
+            <w:rStyle w:val="a4"/>
+          </w:rPr>
+          <w:t xml:space="preserve">.. </w:t>
+        </w:r>
+        <w:r>
+          <w:rPr>
+            <w:rStyle w:val="a4"/>
+            <w:lang w:val="en-US"/>
+          </w:rPr>
+          <w:t>In this article we are building a… | by Hugo Johnsson | Medium</w:t>
+        </w:r>
+      </w:hyperlink>
+    </w:p>
+    <w:p>
+      <w:pPr>
+        <w:rPr>
+          <w:b/>
+          <w:bCs/>
           <w:sz w:val="28"/>
           <w:szCs w:val="28"/>
-        </w:rPr>
-      </w:pPr>
-    </w:p>
-    <w:p>
-      <w:pPr>
-        <w:pStyle w:val="a3"/>
-        <w:rPr>
+          <w:lang w:val="en-US"/>
+        </w:rPr>
+      </w:pPr>
+    </w:p>
+    <w:p>
+      <w:pPr>
+        <w:pStyle w:val="a3"/>
+        <w:numPr>
+          <w:ilvl w:val="1"/>
+          <w:numId w:val="13"/>
+        </w:numPr>
+        <w:rPr>
+          <w:b/>
+          <w:bCs/>
           <w:sz w:val="24"/>
           <w:szCs w:val="24"/>
-        </w:rPr>
-      </w:pPr>
-    </w:p>
-    <w:p>
-      <w:pPr>
+          <w:lang w:val="en-US"/>
+        </w:rPr>
+      </w:pPr>
+      <w:r>
+        <w:rPr>
+          <w:b/>
+          <w:bCs/>
+          <w:sz w:val="24"/>
+          <w:szCs w:val="24"/>
+          <w:lang w:val="en-US"/>
+        </w:rPr>
+        <w:t>Gorilla/mux router</w:t>
+      </w:r>
+    </w:p>
+    <w:p>
+      <w:pPr>
+        <w:pStyle w:val="a3"/>
+        <w:rPr>
+          <w:sz w:val="24"/>
+          <w:szCs w:val="24"/>
+        </w:rPr>
+      </w:pPr>
+    </w:p>
+    <w:p>
+      <w:pPr>
+        <w:pStyle w:val="a3"/>
+        <w:numPr>
+          <w:ilvl w:val="0"/>
+          <w:numId w:val="14"/>
+        </w:numPr>
         <w:rPr>
           <w:b/>
           <w:bCs/>
@@ -3027,10 +3395,844 @@
           <w:szCs w:val="28"/>
         </w:rPr>
       </w:pPr>
-    </w:p>
-    <w:p>
-      <w:pPr>
-        <w:pStyle w:val="a3"/>
+      <w:r>
+        <w:rPr>
+          <w:sz w:val="24"/>
+          <w:szCs w:val="24"/>
+        </w:rPr>
+        <w:t>Особенность что он очень легковесный и он без внешних зависимомтей</w:t>
+      </w:r>
+    </w:p>
+    <w:p>
+      <w:pPr>
+        <w:pStyle w:val="a3"/>
+        <w:rPr>
+          <w:lang w:val="en-US"/>
+        </w:rPr>
+      </w:pPr>
+      <w:r>
+        <w:rPr>
+          <w:sz w:val="24"/>
+          <w:szCs w:val="24"/>
+        </w:rPr>
+        <w:t xml:space="preserve">Он совместим </w:t>
+      </w:r>
+      <w:r>
+        <w:rPr>
+          <w:sz w:val="24"/>
+          <w:szCs w:val="24"/>
+          <w:lang w:val="en-US"/>
+        </w:rPr>
+        <w:t>http</w:t>
+      </w:r>
+      <w:r>
+        <w:t xml:space="preserve"> пакетом</w:t>
+      </w:r>
+      <w:r>
+        <w:t xml:space="preserve"> </w:t>
+      </w:r>
+      <w:r>
+        <w:t>скоростной. Модульный – фуекционал наращивается модулями.</w:t>
+      </w:r>
+    </w:p>
+    <w:p>
+      <w:pPr>
+        <w:pStyle w:val="a3"/>
+        <w:numPr>
+          <w:ilvl w:val="1"/>
+          <w:numId w:val="13"/>
+        </w:numPr>
+      </w:pPr>
+      <w:r>
+        <w:rPr>
+          <w:b/>
+          <w:bCs/>
+          <w:sz w:val="24"/>
+          <w:szCs w:val="24"/>
+          <w:lang w:val="en-US"/>
+        </w:rPr>
+        <w:t>Middleware</w:t>
+      </w:r>
+      <w:r>
+        <w:t xml:space="preserve"> </w:t>
+      </w:r>
+      <w:r>
+        <w:br/>
+      </w:r>
+      <w:r>
+        <w:t xml:space="preserve">*  </w:t>
+      </w:r>
+      <w:r>
+        <w:t>Создавать такие обработчики в go достаточно просто, главное придерживаться определенного интерфейса.</w:t>
+      </w:r>
+      <w:r>
+        <w:br/>
+        <w:t xml:space="preserve"> type MiddlewareHandler = func(next http.Handler) http.Handler</w:t>
+      </w:r>
+    </w:p>
+    <w:p>
+      <w:pPr>
+        <w:pStyle w:val="a3"/>
+        <w:ind w:left="360"/>
+      </w:pPr>
+      <w:r>
+        <w:t xml:space="preserve">Это функция в которую мы передаем что то что реализует интерфейс </w:t>
+      </w:r>
+      <w:r>
+        <w:rPr>
+          <w:lang w:val="en-US"/>
+        </w:rPr>
+        <w:t>http</w:t>
+      </w:r>
+      <w:r>
+        <w:t>.</w:t>
+      </w:r>
+      <w:r>
+        <w:rPr>
+          <w:lang w:val="en-US"/>
+        </w:rPr>
+        <w:t>Handler</w:t>
+      </w:r>
+      <w:r>
+        <w:t xml:space="preserve"> </w:t>
+      </w:r>
+      <w:r>
+        <w:t xml:space="preserve">и отдаем на возврат что то что реализует интерфейс </w:t>
+      </w:r>
+      <w:r>
+        <w:rPr>
+          <w:lang w:val="en-US"/>
+        </w:rPr>
+        <w:t>http</w:t>
+      </w:r>
+      <w:r>
+        <w:t>.</w:t>
+      </w:r>
+      <w:r>
+        <w:rPr>
+          <w:lang w:val="en-US"/>
+        </w:rPr>
+        <w:t>Handler</w:t>
+      </w:r>
+    </w:p>
+    <w:p>
+      <w:pPr>
+        <w:pStyle w:val="a3"/>
+        <w:ind w:left="360"/>
+      </w:pPr>
+      <w:r>
+        <w:t>(</w:t>
+      </w:r>
+      <w:r>
+        <w:rPr>
+          <w:lang w:val="en-US"/>
+        </w:rPr>
+        <w:t>bynthatqc</w:t>
+      </w:r>
+      <w:r>
+        <w:t xml:space="preserve"> </w:t>
+      </w:r>
+      <w:r>
+        <w:rPr>
+          <w:lang w:val="en-US"/>
+        </w:rPr>
+        <w:t>http</w:t>
+      </w:r>
+      <w:r>
+        <w:t>.</w:t>
+      </w:r>
+      <w:r>
+        <w:rPr>
+          <w:lang w:val="en-US"/>
+        </w:rPr>
+        <w:t>Handler</w:t>
+      </w:r>
+      <w:r>
+        <w:t xml:space="preserve"> – </w:t>
+      </w:r>
+      <w:r>
+        <w:t xml:space="preserve">это интерфейс с одной функцией </w:t>
+      </w:r>
+      <w:r>
+        <w:rPr>
+          <w:lang w:val="en-US"/>
+        </w:rPr>
+        <w:t>ServeHTTP</w:t>
+      </w:r>
+      <w:r>
+        <w:t>)</w:t>
+      </w:r>
+    </w:p>
+    <w:p>
+      <w:pPr>
+        <w:pStyle w:val="a3"/>
+        <w:ind w:left="360"/>
+      </w:pPr>
+    </w:p>
+    <w:p>
+      <w:pPr>
+        <w:pStyle w:val="a3"/>
+        <w:ind w:left="360"/>
+      </w:pPr>
+    </w:p>
+    <w:p>
+      <w:pPr>
+        <w:pStyle w:val="a3"/>
+        <w:ind w:left="360"/>
+      </w:pPr>
+    </w:p>
+    <w:p>
+      <w:pPr>
+        <w:pStyle w:val="a3"/>
+        <w:ind w:left="360"/>
+      </w:pPr>
+    </w:p>
+    <w:p>
+      <w:pPr>
+        <w:pStyle w:val="a3"/>
+        <w:ind w:left="360"/>
+      </w:pPr>
+    </w:p>
+    <w:p>
+      <w:pPr>
+        <w:pStyle w:val="a3"/>
+        <w:ind w:left="360"/>
+        <w:rPr>
+          <w:lang w:val="en-US"/>
+        </w:rPr>
+      </w:pPr>
+      <w:r>
+        <w:rPr>
+          <w:lang w:val="en-US"/>
+        </w:rPr>
+        <w:lastRenderedPageBreak/>
+        <w:t xml:space="preserve">// </w:t>
+      </w:r>
+      <w:hyperlink r:id="rId18" w:history="1">
+        <w:r>
+          <w:rPr>
+            <w:rStyle w:val="a4"/>
+            <w:lang w:val="en-US"/>
+          </w:rPr>
+          <w:t>https</w:t>
+        </w:r>
+        <w:r>
+          <w:rPr>
+            <w:rStyle w:val="a4"/>
+            <w:lang w:val="en-US"/>
+          </w:rPr>
+          <w:t>://</w:t>
+        </w:r>
+        <w:r>
+          <w:rPr>
+            <w:rStyle w:val="a4"/>
+            <w:lang w:val="en-US"/>
+          </w:rPr>
+          <w:t>golangify</w:t>
+        </w:r>
+        <w:r>
+          <w:rPr>
+            <w:rStyle w:val="a4"/>
+            <w:lang w:val="en-US"/>
+          </w:rPr>
+          <w:t>.</w:t>
+        </w:r>
+        <w:r>
+          <w:rPr>
+            <w:rStyle w:val="a4"/>
+            <w:lang w:val="en-US"/>
+          </w:rPr>
+          <w:t>com</w:t>
+        </w:r>
+        <w:r>
+          <w:rPr>
+            <w:rStyle w:val="a4"/>
+            <w:lang w:val="en-US"/>
+          </w:rPr>
+          <w:t>/</w:t>
+        </w:r>
+        <w:r>
+          <w:rPr>
+            <w:rStyle w:val="a4"/>
+            <w:lang w:val="en-US"/>
+          </w:rPr>
+          <w:t>http</w:t>
+        </w:r>
+        <w:r>
+          <w:rPr>
+            <w:rStyle w:val="a4"/>
+            <w:lang w:val="en-US"/>
+          </w:rPr>
+          <w:t>-</w:t>
+        </w:r>
+        <w:r>
+          <w:rPr>
+            <w:rStyle w:val="a4"/>
+            <w:lang w:val="en-US"/>
+          </w:rPr>
+          <w:t>handler</w:t>
+        </w:r>
+        <w:r>
+          <w:rPr>
+            <w:rStyle w:val="a4"/>
+            <w:lang w:val="en-US"/>
+          </w:rPr>
+          <w:t>-</w:t>
+        </w:r>
+        <w:r>
+          <w:rPr>
+            <w:rStyle w:val="a4"/>
+            <w:lang w:val="en-US"/>
+          </w:rPr>
+          <w:t>interface</w:t>
+        </w:r>
+      </w:hyperlink>
+      <w:r>
+        <w:rPr>
+          <w:lang w:val="en-US"/>
+        </w:rPr>
+        <w:t xml:space="preserve"> :</w:t>
+      </w:r>
+      <w:r>
+        <w:rPr>
+          <w:lang w:val="en-US"/>
+        </w:rPr>
+        <w:t xml:space="preserve">  </w:t>
+      </w:r>
+      <w:r>
+        <w:t>про</w:t>
+      </w:r>
+      <w:r>
+        <w:rPr>
+          <w:lang w:val="en-US"/>
+        </w:rPr>
+        <w:t xml:space="preserve"> </w:t>
+      </w:r>
+      <w:r>
+        <w:rPr>
+          <w:lang w:val="en-US"/>
+        </w:rPr>
+        <w:t>handle interace, http.handerFunc, Handlefunc(</w:t>
+      </w:r>
+      <w:r>
+        <w:t>сахар</w:t>
+      </w:r>
+      <w:r>
+        <w:rPr>
+          <w:lang w:val="en-US"/>
+        </w:rPr>
+        <w:t>)</w:t>
+      </w:r>
+    </w:p>
+    <w:tbl>
+      <w:tblPr>
+        <w:tblW w:w="8880" w:type="dxa"/>
+        <w:tblCellSpacing w:w="15" w:type="dxa"/>
+        <w:tblCellMar>
+          <w:top w:w="15" w:type="dxa"/>
+          <w:left w:w="15" w:type="dxa"/>
+          <w:bottom w:w="15" w:type="dxa"/>
+          <w:right w:w="15" w:type="dxa"/>
+        </w:tblCellMar>
+        <w:tblLook w:val="04A0" w:firstRow="1" w:lastRow="0" w:firstColumn="1" w:lastColumn="0" w:noHBand="0" w:noVBand="1"/>
+      </w:tblPr>
+      <w:tblGrid>
+        <w:gridCol w:w="322"/>
+        <w:gridCol w:w="8558"/>
+      </w:tblGrid>
+      <w:tr>
+        <w:trPr>
+          <w:tblCellSpacing w:w="15" w:type="dxa"/>
+        </w:trPr>
+        <w:tc>
+          <w:tcPr>
+            <w:tcW w:w="0" w:type="auto"/>
+            <w:tcBorders>
+              <w:left w:val="nil"/>
+            </w:tcBorders>
+            <w:vAlign w:val="center"/>
+            <w:hideMark/>
+          </w:tcPr>
+          <w:p>
+            <w:pPr>
+              <w:spacing w:after="0" w:line="240" w:lineRule="auto"/>
+              <w:jc w:val="center"/>
+              <w:rPr>
+                <w:rFonts w:ascii="inherit" w:eastAsia="Times New Roman" w:hAnsi="inherit" w:cs="Times New Roman"/>
+                <w:sz w:val="24"/>
+                <w:szCs w:val="24"/>
+                <w:lang w:val="en-US" w:eastAsia="ru-RU"/>
+              </w:rPr>
+            </w:pPr>
+          </w:p>
+          <w:p>
+            <w:pPr>
+              <w:spacing w:after="0" w:line="240" w:lineRule="auto"/>
+              <w:jc w:val="center"/>
+              <w:rPr>
+                <w:rFonts w:ascii="inherit" w:eastAsia="Times New Roman" w:hAnsi="inherit" w:cs="Times New Roman"/>
+                <w:sz w:val="24"/>
+                <w:szCs w:val="24"/>
+                <w:lang w:val="en-US" w:eastAsia="ru-RU"/>
+              </w:rPr>
+            </w:pPr>
+          </w:p>
+          <w:p>
+            <w:pPr>
+              <w:spacing w:after="0" w:line="240" w:lineRule="auto"/>
+              <w:jc w:val="center"/>
+              <w:rPr>
+                <w:rFonts w:ascii="inherit" w:eastAsia="Times New Roman" w:hAnsi="inherit" w:cs="Times New Roman"/>
+                <w:sz w:val="24"/>
+                <w:szCs w:val="24"/>
+                <w:lang w:val="en-US" w:eastAsia="ru-RU"/>
+              </w:rPr>
+            </w:pPr>
+          </w:p>
+        </w:tc>
+        <w:tc>
+          <w:tcPr>
+            <w:tcW w:w="8513" w:type="dxa"/>
+            <w:vAlign w:val="center"/>
+            <w:hideMark/>
+          </w:tcPr>
+          <w:p>
+            <w:pPr>
+              <w:spacing w:after="0" w:line="240" w:lineRule="auto"/>
+              <w:rPr>
+                <w:rFonts w:ascii="inherit" w:eastAsia="Times New Roman" w:hAnsi="inherit" w:cs="Times New Roman"/>
+                <w:color w:val="000000"/>
+                <w:sz w:val="24"/>
+                <w:szCs w:val="24"/>
+                <w:lang w:val="en-US" w:eastAsia="ru-RU"/>
+              </w:rPr>
+            </w:pPr>
+            <w:r>
+              <w:rPr>
+                <w:rFonts w:ascii="inherit" w:eastAsia="Times New Roman" w:hAnsi="inherit" w:cs="Times New Roman"/>
+                <w:color w:val="000000"/>
+                <w:sz w:val="24"/>
+                <w:szCs w:val="24"/>
+                <w:lang w:val="en-US" w:eastAsia="ru-RU"/>
+              </w:rPr>
+              <w:t>type Handler interface {</w:t>
+            </w:r>
+          </w:p>
+          <w:p>
+            <w:pPr>
+              <w:spacing w:after="0" w:line="240" w:lineRule="auto"/>
+              <w:rPr>
+                <w:rFonts w:ascii="inherit" w:eastAsia="Times New Roman" w:hAnsi="inherit" w:cs="Times New Roman"/>
+                <w:color w:val="000000"/>
+                <w:sz w:val="24"/>
+                <w:szCs w:val="24"/>
+                <w:lang w:val="en-US" w:eastAsia="ru-RU"/>
+              </w:rPr>
+            </w:pPr>
+            <w:r>
+              <w:rPr>
+                <w:rFonts w:ascii="inherit" w:eastAsia="Times New Roman" w:hAnsi="inherit" w:cs="Times New Roman"/>
+                <w:color w:val="000000"/>
+                <w:sz w:val="24"/>
+                <w:szCs w:val="24"/>
+                <w:lang w:val="en-US" w:eastAsia="ru-RU"/>
+              </w:rPr>
+              <w:t>    ServeHTTP(ResponseWriter, *Request)</w:t>
+            </w:r>
+          </w:p>
+          <w:p>
+            <w:pPr>
+              <w:spacing w:after="0" w:line="240" w:lineRule="auto"/>
+              <w:rPr>
+                <w:rFonts w:ascii="inherit" w:eastAsia="Times New Roman" w:hAnsi="inherit" w:cs="Times New Roman"/>
+                <w:color w:val="000000"/>
+                <w:sz w:val="24"/>
+                <w:szCs w:val="24"/>
+                <w:lang w:eastAsia="ru-RU"/>
+              </w:rPr>
+            </w:pPr>
+            <w:r>
+              <w:rPr>
+                <w:rFonts w:ascii="inherit" w:eastAsia="Times New Roman" w:hAnsi="inherit" w:cs="Times New Roman"/>
+                <w:color w:val="000000"/>
+                <w:sz w:val="24"/>
+                <w:szCs w:val="24"/>
+                <w:lang w:eastAsia="ru-RU"/>
+              </w:rPr>
+              <w:t>}</w:t>
+            </w:r>
+          </w:p>
+        </w:tc>
+      </w:tr>
+    </w:tbl>
+    <w:p>
+      <w:pPr>
+        <w:shd w:val="clear" w:color="auto" w:fill="FFFFFF"/>
+        <w:spacing w:after="0" w:line="240" w:lineRule="auto"/>
+        <w:rPr>
+          <w:rFonts w:ascii="Helvetica" w:eastAsia="Times New Roman" w:hAnsi="Helvetica" w:cs="Helvetica"/>
+          <w:color w:val="383838"/>
+          <w:sz w:val="23"/>
+          <w:szCs w:val="23"/>
+          <w:lang w:eastAsia="ru-RU"/>
+        </w:rPr>
+      </w:pPr>
+      <w:r>
+        <w:rPr>
+          <w:rFonts w:ascii="Helvetica" w:eastAsia="Times New Roman" w:hAnsi="Helvetica" w:cs="Helvetica"/>
+          <w:color w:val="383838"/>
+          <w:sz w:val="23"/>
+          <w:szCs w:val="23"/>
+          <w:lang w:eastAsia="ru-RU"/>
+        </w:rPr>
+        <w:t>Если объяснить по-простому, это значит, что для того чтобы объект считался обработчиком, у него должен быть метод </w:t>
+      </w:r>
+      <w:r>
+        <w:rPr>
+          <w:rFonts w:ascii="Consolas" w:eastAsia="Times New Roman" w:hAnsi="Consolas" w:cs="Courier New"/>
+          <w:color w:val="383838"/>
+          <w:sz w:val="20"/>
+          <w:szCs w:val="20"/>
+          <w:bdr w:val="single" w:sz="6" w:space="2" w:color="81CBD6" w:frame="1"/>
+          <w:shd w:val="clear" w:color="auto" w:fill="C5EAF0"/>
+          <w:lang w:eastAsia="ru-RU"/>
+        </w:rPr>
+        <w:t>ServeHTTP()</w:t>
+      </w:r>
+      <w:r>
+        <w:rPr>
+          <w:rFonts w:ascii="Helvetica" w:eastAsia="Times New Roman" w:hAnsi="Helvetica" w:cs="Helvetica"/>
+          <w:color w:val="383838"/>
+          <w:sz w:val="23"/>
+          <w:szCs w:val="23"/>
+          <w:lang w:eastAsia="ru-RU"/>
+        </w:rPr>
+        <w:t> со следующей сигнатурой:</w:t>
+      </w:r>
+    </w:p>
+    <w:p>
+      <w:pPr>
+        <w:pStyle w:val="a3"/>
+        <w:rPr>
+          <w:rStyle w:val="crayon-sy"/>
+          <w:rFonts w:ascii="Courier New" w:hAnsi="Courier New" w:cs="Courier New"/>
+          <w:sz w:val="23"/>
+          <w:szCs w:val="23"/>
+          <w:shd w:val="clear" w:color="auto" w:fill="F4F4F4"/>
+        </w:rPr>
+      </w:pPr>
+      <w:r>
+        <w:rPr>
+          <w:rStyle w:val="crayon-e"/>
+          <w:rFonts w:ascii="Courier New" w:hAnsi="Courier New" w:cs="Courier New"/>
+          <w:sz w:val="23"/>
+          <w:szCs w:val="23"/>
+          <w:shd w:val="clear" w:color="auto" w:fill="F4F4F4"/>
+        </w:rPr>
+        <w:t>ServeHTTP</w:t>
+      </w:r>
+      <w:r>
+        <w:rPr>
+          <w:rStyle w:val="crayon-sy"/>
+          <w:rFonts w:ascii="Courier New" w:hAnsi="Courier New" w:cs="Courier New"/>
+          <w:sz w:val="23"/>
+          <w:szCs w:val="23"/>
+          <w:shd w:val="clear" w:color="auto" w:fill="F4F4F4"/>
+        </w:rPr>
+        <w:t>(</w:t>
+      </w:r>
+      <w:r>
+        <w:rPr>
+          <w:rStyle w:val="crayon-v"/>
+          <w:rFonts w:ascii="Courier New" w:hAnsi="Courier New" w:cs="Courier New"/>
+          <w:sz w:val="23"/>
+          <w:szCs w:val="23"/>
+          <w:shd w:val="clear" w:color="auto" w:fill="F4F4F4"/>
+        </w:rPr>
+        <w:t>http</w:t>
+      </w:r>
+      <w:r>
+        <w:rPr>
+          <w:rStyle w:val="crayon-sy"/>
+          <w:rFonts w:ascii="Courier New" w:hAnsi="Courier New" w:cs="Courier New"/>
+          <w:sz w:val="23"/>
+          <w:szCs w:val="23"/>
+          <w:shd w:val="clear" w:color="auto" w:fill="F4F4F4"/>
+        </w:rPr>
+        <w:t>.</w:t>
+      </w:r>
+      <w:r>
+        <w:rPr>
+          <w:rStyle w:val="crayon-v"/>
+          <w:rFonts w:ascii="Courier New" w:hAnsi="Courier New" w:cs="Courier New"/>
+          <w:sz w:val="23"/>
+          <w:szCs w:val="23"/>
+          <w:shd w:val="clear" w:color="auto" w:fill="F4F4F4"/>
+        </w:rPr>
+        <w:t>ResponseWriter</w:t>
+      </w:r>
+      <w:r>
+        <w:rPr>
+          <w:rStyle w:val="crayon-sy"/>
+          <w:rFonts w:ascii="Courier New" w:hAnsi="Courier New" w:cs="Courier New"/>
+          <w:sz w:val="23"/>
+          <w:szCs w:val="23"/>
+          <w:shd w:val="clear" w:color="auto" w:fill="F4F4F4"/>
+        </w:rPr>
+        <w:t>,</w:t>
+      </w:r>
+      <w:r>
+        <w:rPr>
+          <w:rStyle w:val="crayon-h"/>
+          <w:rFonts w:ascii="Courier New" w:hAnsi="Courier New" w:cs="Courier New"/>
+          <w:sz w:val="23"/>
+          <w:szCs w:val="23"/>
+          <w:shd w:val="clear" w:color="auto" w:fill="F4F4F4"/>
+        </w:rPr>
+        <w:t xml:space="preserve"> </w:t>
+      </w:r>
+      <w:r>
+        <w:rPr>
+          <w:rStyle w:val="crayon-o"/>
+          <w:rFonts w:ascii="Courier New" w:hAnsi="Courier New" w:cs="Courier New"/>
+          <w:sz w:val="23"/>
+          <w:szCs w:val="23"/>
+          <w:shd w:val="clear" w:color="auto" w:fill="F4F4F4"/>
+        </w:rPr>
+        <w:t>*</w:t>
+      </w:r>
+      <w:r>
+        <w:rPr>
+          <w:rStyle w:val="crayon-v"/>
+          <w:rFonts w:ascii="Courier New" w:hAnsi="Courier New" w:cs="Courier New"/>
+          <w:sz w:val="23"/>
+          <w:szCs w:val="23"/>
+          <w:shd w:val="clear" w:color="auto" w:fill="F4F4F4"/>
+        </w:rPr>
+        <w:t>http</w:t>
+      </w:r>
+      <w:r>
+        <w:rPr>
+          <w:rStyle w:val="crayon-sy"/>
+          <w:rFonts w:ascii="Courier New" w:hAnsi="Courier New" w:cs="Courier New"/>
+          <w:sz w:val="23"/>
+          <w:szCs w:val="23"/>
+          <w:shd w:val="clear" w:color="auto" w:fill="F4F4F4"/>
+        </w:rPr>
+        <w:t>.</w:t>
+      </w:r>
+      <w:r>
+        <w:rPr>
+          <w:rStyle w:val="crayon-v"/>
+          <w:rFonts w:ascii="Courier New" w:hAnsi="Courier New" w:cs="Courier New"/>
+          <w:sz w:val="23"/>
+          <w:szCs w:val="23"/>
+          <w:shd w:val="clear" w:color="auto" w:fill="F4F4F4"/>
+        </w:rPr>
+        <w:t>Request</w:t>
+      </w:r>
+      <w:r>
+        <w:rPr>
+          <w:rStyle w:val="crayon-sy"/>
+          <w:rFonts w:ascii="Courier New" w:hAnsi="Courier New" w:cs="Courier New"/>
+          <w:sz w:val="23"/>
+          <w:szCs w:val="23"/>
+          <w:shd w:val="clear" w:color="auto" w:fill="F4F4F4"/>
+        </w:rPr>
+        <w:t>)</w:t>
+      </w:r>
+    </w:p>
+    <w:p>
+      <w:pPr>
+        <w:pStyle w:val="a3"/>
+        <w:rPr>
+          <w:rStyle w:val="crayon-sy"/>
+          <w:rFonts w:ascii="Courier New" w:hAnsi="Courier New" w:cs="Courier New"/>
+          <w:sz w:val="23"/>
+          <w:szCs w:val="23"/>
+          <w:shd w:val="clear" w:color="auto" w:fill="F4F4F4"/>
+        </w:rPr>
+      </w:pPr>
+    </w:p>
+    <w:p>
+      <w:pPr>
+        <w:pStyle w:val="a3"/>
+        <w:numPr>
+          <w:ilvl w:val="1"/>
+          <w:numId w:val="15"/>
+        </w:numPr>
+        <w:rPr>
+          <w:b/>
+          <w:bCs/>
+          <w:sz w:val="24"/>
+          <w:szCs w:val="24"/>
+          <w:lang w:val="en-US"/>
+        </w:rPr>
+      </w:pPr>
+      <w:r>
+        <w:rPr>
+          <w:b/>
+          <w:bCs/>
+          <w:sz w:val="24"/>
+          <w:szCs w:val="24"/>
+          <w:lang w:val="en-US"/>
+        </w:rPr>
+        <w:t>Context</w:t>
+      </w:r>
+    </w:p>
+    <w:p>
+      <w:pPr>
+        <w:pStyle w:val="a3"/>
+        <w:ind w:left="360"/>
+      </w:pPr>
+      <w:r>
+        <w:t>Контекст - это информация, которая описывает запрос или выполнение какой-нибудь команды.</w:t>
+      </w:r>
+    </w:p>
+    <w:p>
+      <w:pPr>
+        <w:pStyle w:val="a3"/>
+        <w:ind w:left="360"/>
+      </w:pPr>
+    </w:p>
+    <w:p>
+      <w:pPr>
+        <w:pStyle w:val="a3"/>
+        <w:ind w:left="360"/>
+      </w:pPr>
+      <w:r>
+        <w:t>- Контекст это обьект который имеет возможность отмеить из вне потенциально долгой операции</w:t>
+      </w:r>
+    </w:p>
+    <w:p>
+      <w:pPr>
+        <w:pStyle w:val="a3"/>
+        <w:ind w:left="360"/>
+      </w:pPr>
+      <w:r>
+        <w:t xml:space="preserve">- </w:t>
+      </w:r>
+      <w:r>
+        <w:t>с помощью контекста можно хранить и передаватьь информацию между фуекциями и методами в программе</w:t>
+      </w:r>
+    </w:p>
+    <w:p>
+      <w:pPr>
+        <w:pStyle w:val="a3"/>
+        <w:ind w:left="360"/>
+      </w:pPr>
+    </w:p>
+    <w:p>
+      <w:pPr>
+        <w:pStyle w:val="a3"/>
+        <w:ind w:left="360"/>
+      </w:pPr>
+      <w:r>
+        <w:t>Отменять долгие операции с помощью контекста можно</w:t>
+      </w:r>
+    </w:p>
+    <w:p>
+      <w:pPr>
+        <w:pStyle w:val="a3"/>
+        <w:numPr>
+          <w:ilvl w:val="0"/>
+          <w:numId w:val="16"/>
+        </w:numPr>
+      </w:pPr>
+      <w:r>
+        <w:t xml:space="preserve">По явному сигналу отмены  </w:t>
+      </w:r>
+      <w:r>
+        <w:rPr>
+          <w:lang w:val="en-US"/>
+        </w:rPr>
+        <w:t>context</w:t>
+      </w:r>
+      <w:r>
+        <w:t>.</w:t>
+      </w:r>
+      <w:r>
+        <w:rPr>
+          <w:lang w:val="en-US"/>
+        </w:rPr>
+        <w:t>WithCancel</w:t>
+      </w:r>
+      <w:r>
+        <w:t>()</w:t>
+      </w:r>
+    </w:p>
+    <w:p>
+      <w:pPr>
+        <w:pStyle w:val="a3"/>
+        <w:numPr>
+          <w:ilvl w:val="0"/>
+          <w:numId w:val="16"/>
+        </w:numPr>
+      </w:pPr>
+      <w:r>
+        <w:t xml:space="preserve">По истечению промежутка времени </w:t>
+      </w:r>
+      <w:r>
+        <w:rPr>
+          <w:lang w:val="en-US"/>
+        </w:rPr>
+        <w:t>context</w:t>
+      </w:r>
+      <w:r>
+        <w:t>.</w:t>
+      </w:r>
+      <w:r>
+        <w:rPr>
+          <w:lang w:val="en-US"/>
+        </w:rPr>
+        <w:t>WithTimeout</w:t>
+      </w:r>
+      <w:r>
+        <w:t>()</w:t>
+      </w:r>
+    </w:p>
+    <w:p>
+      <w:pPr>
+        <w:pStyle w:val="a3"/>
+        <w:numPr>
+          <w:ilvl w:val="0"/>
+          <w:numId w:val="16"/>
+        </w:numPr>
+      </w:pPr>
+      <w:r>
+        <w:t xml:space="preserve">По наступлении временной отметки </w:t>
+      </w:r>
+      <w:r>
+        <w:rPr>
+          <w:lang w:val="en-US"/>
+        </w:rPr>
+        <w:t>context</w:t>
+      </w:r>
+      <w:r>
+        <w:t>.</w:t>
+      </w:r>
+      <w:r>
+        <w:rPr>
+          <w:lang w:val="en-US"/>
+        </w:rPr>
+        <w:t>WithDeadLIne</w:t>
+      </w:r>
+      <w:r>
+        <w:t>()</w:t>
+      </w:r>
+    </w:p>
+    <w:p>
+      <w:pPr>
+        <w:rPr>
+          <w:b/>
+          <w:bCs/>
+          <w:sz w:val="24"/>
+          <w:szCs w:val="24"/>
+        </w:rPr>
+      </w:pPr>
+    </w:p>
+    <w:p>
+      <w:pPr>
         <w:rPr>
           <w:b/>
           <w:bCs/>
@@ -3225,6 +4427,232 @@
 <file path=word/numbering.xml><?xml version="1.0" encoding="utf-8"?>
 <w:numbering xmlns:wpc="http://schemas.microsoft.com/office/word/2010/wordprocessingCanvas" xmlns:cx="http://schemas.microsoft.com/office/drawing/2014/chartex" xmlns:cx1="http://schemas.microsoft.com/office/drawing/2015/9/8/chartex" xmlns:cx2="http://schemas.microsoft.com/office/drawing/2015/10/21/chartex" xmlns:cx3="http://schemas.microsoft.com/office/drawing/2016/5/9/chartex" xmlns:cx4="http://schemas.microsoft.com/office/drawing/2016/5/10/chartex" xmlns:cx5="http://schemas.microsoft.com/office/drawing/2016/5/11/chartex" xmlns:cx6="http://schemas.microsoft.com/office/drawing/2016/5/12/chartex" xmlns:cx7="http://schemas.microsoft.com/office/drawing/2016/5/13/chartex" xmlns:cx8="http://schemas.microsoft.com/office/drawing/2016/5/14/chartex" xmlns:mc="http://schemas.openxmlformats.org/markup-compatibility/2006" xmlns:aink="http://schemas.microsoft.com/office/drawing/2016/ink" xmlns:am3d="http://schemas.microsoft.com/office/drawing/2017/model3d" xmlns:o="urn:schemas-microsoft-com:office:office" xmlns:r="http://schemas.openxmlformats.org/officeDocument/2006/relationships" xmlns:m="http://schemas.openxmlformats.org/officeDocument/2006/math" xmlns:v="urn:schemas-microsoft-com:vml" xmlns:wp14="http://schemas.microsoft.com/office/word/2010/wordprocessingDrawing" xmlns:wp="http://schemas.openxmlformats.org/drawingml/2006/wordprocessingDrawing" xmlns:w10="urn:schemas-microsoft-com:office:word" xmlns:w="http://schemas.openxmlformats.org/wordprocessingml/2006/main" xmlns:w14="http://schemas.microsoft.com/office/word/2010/wordml" xmlns:w15="http://schemas.microsoft.com/office/word/2012/wordml" xmlns:w16cex="http://schemas.microsoft.com/office/word/2018/wordml/cex" xmlns:w16cid="http://schemas.microsoft.com/office/word/2016/wordml/cid" xmlns:w16="http://schemas.microsoft.com/office/word/2018/wordml" xmlns:w16sdtdh="http://schemas.microsoft.com/office/word/2020/wordml/sdtdatahash" xmlns:w16se="http://schemas.microsoft.com/office/word/2015/wordml/symex" xmlns:wpg="http://schemas.microsoft.com/office/word/2010/wordprocessingGroup" xmlns:wpi="http://schemas.microsoft.com/office/word/2010/wordprocessingInk" xmlns:wne="http://schemas.microsoft.com/office/word/2006/wordml" xmlns:wps="http://schemas.microsoft.com/office/word/2010/wordprocessingShape" mc:Ignorable="w14 w15 w16se w16cid w16 w16cex w16sdtdh wp14">
   <w:abstractNum w:abstractNumId="0" w15:restartNumberingAfterBreak="0">
+    <w:nsid w:val="14400AD8"/>
+    <w:multiLevelType w:val="hybridMultilevel"/>
+    <w:tmpl w:val="D1B0CB2A"/>
+    <w:lvl w:ilvl="0" w:tplc="B5C25D68">
+      <w:start w:val="5"/>
+      <w:numFmt w:val="bullet"/>
+      <w:lvlText w:val=""/>
+      <w:lvlJc w:val="left"/>
+      <w:pPr>
+        <w:ind w:left="720" w:hanging="360"/>
+      </w:pPr>
+      <w:rPr>
+        <w:rFonts w:ascii="Symbol" w:eastAsiaTheme="minorHAnsi" w:hAnsi="Symbol" w:cstheme="minorBidi" w:hint="default"/>
+      </w:rPr>
+    </w:lvl>
+    <w:lvl w:ilvl="1" w:tplc="04190003" w:tentative="1">
+      <w:start w:val="1"/>
+      <w:numFmt w:val="bullet"/>
+      <w:lvlText w:val="o"/>
+      <w:lvlJc w:val="left"/>
+      <w:pPr>
+        <w:ind w:left="1440" w:hanging="360"/>
+      </w:pPr>
+      <w:rPr>
+        <w:rFonts w:ascii="Courier New" w:hAnsi="Courier New" w:cs="Courier New" w:hint="default"/>
+      </w:rPr>
+    </w:lvl>
+    <w:lvl w:ilvl="2" w:tplc="04190005" w:tentative="1">
+      <w:start w:val="1"/>
+      <w:numFmt w:val="bullet"/>
+      <w:lvlText w:val=""/>
+      <w:lvlJc w:val="left"/>
+      <w:pPr>
+        <w:ind w:left="2160" w:hanging="360"/>
+      </w:pPr>
+      <w:rPr>
+        <w:rFonts w:ascii="Wingdings" w:hAnsi="Wingdings" w:hint="default"/>
+      </w:rPr>
+    </w:lvl>
+    <w:lvl w:ilvl="3" w:tplc="04190001" w:tentative="1">
+      <w:start w:val="1"/>
+      <w:numFmt w:val="bullet"/>
+      <w:lvlText w:val=""/>
+      <w:lvlJc w:val="left"/>
+      <w:pPr>
+        <w:ind w:left="2880" w:hanging="360"/>
+      </w:pPr>
+      <w:rPr>
+        <w:rFonts w:ascii="Symbol" w:hAnsi="Symbol" w:hint="default"/>
+      </w:rPr>
+    </w:lvl>
+    <w:lvl w:ilvl="4" w:tplc="04190003" w:tentative="1">
+      <w:start w:val="1"/>
+      <w:numFmt w:val="bullet"/>
+      <w:lvlText w:val="o"/>
+      <w:lvlJc w:val="left"/>
+      <w:pPr>
+        <w:ind w:left="3600" w:hanging="360"/>
+      </w:pPr>
+      <w:rPr>
+        <w:rFonts w:ascii="Courier New" w:hAnsi="Courier New" w:cs="Courier New" w:hint="default"/>
+      </w:rPr>
+    </w:lvl>
+    <w:lvl w:ilvl="5" w:tplc="04190005" w:tentative="1">
+      <w:start w:val="1"/>
+      <w:numFmt w:val="bullet"/>
+      <w:lvlText w:val=""/>
+      <w:lvlJc w:val="left"/>
+      <w:pPr>
+        <w:ind w:left="4320" w:hanging="360"/>
+      </w:pPr>
+      <w:rPr>
+        <w:rFonts w:ascii="Wingdings" w:hAnsi="Wingdings" w:hint="default"/>
+      </w:rPr>
+    </w:lvl>
+    <w:lvl w:ilvl="6" w:tplc="04190001" w:tentative="1">
+      <w:start w:val="1"/>
+      <w:numFmt w:val="bullet"/>
+      <w:lvlText w:val=""/>
+      <w:lvlJc w:val="left"/>
+      <w:pPr>
+        <w:ind w:left="5040" w:hanging="360"/>
+      </w:pPr>
+      <w:rPr>
+        <w:rFonts w:ascii="Symbol" w:hAnsi="Symbol" w:hint="default"/>
+      </w:rPr>
+    </w:lvl>
+    <w:lvl w:ilvl="7" w:tplc="04190003" w:tentative="1">
+      <w:start w:val="1"/>
+      <w:numFmt w:val="bullet"/>
+      <w:lvlText w:val="o"/>
+      <w:lvlJc w:val="left"/>
+      <w:pPr>
+        <w:ind w:left="5760" w:hanging="360"/>
+      </w:pPr>
+      <w:rPr>
+        <w:rFonts w:ascii="Courier New" w:hAnsi="Courier New" w:cs="Courier New" w:hint="default"/>
+      </w:rPr>
+    </w:lvl>
+    <w:lvl w:ilvl="8" w:tplc="04190005" w:tentative="1">
+      <w:start w:val="1"/>
+      <w:numFmt w:val="bullet"/>
+      <w:lvlText w:val=""/>
+      <w:lvlJc w:val="left"/>
+      <w:pPr>
+        <w:ind w:left="6480" w:hanging="360"/>
+      </w:pPr>
+      <w:rPr>
+        <w:rFonts w:ascii="Wingdings" w:hAnsi="Wingdings" w:hint="default"/>
+      </w:rPr>
+    </w:lvl>
+  </w:abstractNum>
+  <w:abstractNum w:abstractNumId="1" w15:restartNumberingAfterBreak="0">
+    <w:nsid w:val="14A10826"/>
+    <w:multiLevelType w:val="multilevel"/>
+    <w:tmpl w:val="784A2D30"/>
+    <w:lvl w:ilvl="0">
+      <w:start w:val="5"/>
+      <w:numFmt w:val="decimal"/>
+      <w:lvlText w:val="%1"/>
+      <w:lvlJc w:val="left"/>
+      <w:pPr>
+        <w:ind w:left="360" w:hanging="360"/>
+      </w:pPr>
+      <w:rPr>
+        <w:rFonts w:hint="default"/>
+      </w:rPr>
+    </w:lvl>
+    <w:lvl w:ilvl="1">
+      <w:start w:val="8"/>
+      <w:numFmt w:val="decimal"/>
+      <w:lvlText w:val="%1.%2"/>
+      <w:lvlJc w:val="left"/>
+      <w:pPr>
+        <w:ind w:left="360" w:hanging="360"/>
+      </w:pPr>
+      <w:rPr>
+        <w:rFonts w:hint="default"/>
+      </w:rPr>
+    </w:lvl>
+    <w:lvl w:ilvl="2">
+      <w:start w:val="1"/>
+      <w:numFmt w:val="decimal"/>
+      <w:lvlText w:val="%1.%2.%3"/>
+      <w:lvlJc w:val="left"/>
+      <w:pPr>
+        <w:ind w:left="720" w:hanging="720"/>
+      </w:pPr>
+      <w:rPr>
+        <w:rFonts w:hint="default"/>
+      </w:rPr>
+    </w:lvl>
+    <w:lvl w:ilvl="3">
+      <w:start w:val="1"/>
+      <w:numFmt w:val="decimal"/>
+      <w:lvlText w:val="%1.%2.%3.%4"/>
+      <w:lvlJc w:val="left"/>
+      <w:pPr>
+        <w:ind w:left="720" w:hanging="720"/>
+      </w:pPr>
+      <w:rPr>
+        <w:rFonts w:hint="default"/>
+      </w:rPr>
+    </w:lvl>
+    <w:lvl w:ilvl="4">
+      <w:start w:val="1"/>
+      <w:numFmt w:val="decimal"/>
+      <w:lvlText w:val="%1.%2.%3.%4.%5"/>
+      <w:lvlJc w:val="left"/>
+      <w:pPr>
+        <w:ind w:left="1080" w:hanging="1080"/>
+      </w:pPr>
+      <w:rPr>
+        <w:rFonts w:hint="default"/>
+      </w:rPr>
+    </w:lvl>
+    <w:lvl w:ilvl="5">
+      <w:start w:val="1"/>
+      <w:numFmt w:val="decimal"/>
+      <w:lvlText w:val="%1.%2.%3.%4.%5.%6"/>
+      <w:lvlJc w:val="left"/>
+      <w:pPr>
+        <w:ind w:left="1080" w:hanging="1080"/>
+      </w:pPr>
+      <w:rPr>
+        <w:rFonts w:hint="default"/>
+      </w:rPr>
+    </w:lvl>
+    <w:lvl w:ilvl="6">
+      <w:start w:val="1"/>
+      <w:numFmt w:val="decimal"/>
+      <w:lvlText w:val="%1.%2.%3.%4.%5.%6.%7"/>
+      <w:lvlJc w:val="left"/>
+      <w:pPr>
+        <w:ind w:left="1440" w:hanging="1440"/>
+      </w:pPr>
+      <w:rPr>
+        <w:rFonts w:hint="default"/>
+      </w:rPr>
+    </w:lvl>
+    <w:lvl w:ilvl="7">
+      <w:start w:val="1"/>
+      <w:numFmt w:val="decimal"/>
+      <w:lvlText w:val="%1.%2.%3.%4.%5.%6.%7.%8"/>
+      <w:lvlJc w:val="left"/>
+      <w:pPr>
+        <w:ind w:left="1440" w:hanging="1440"/>
+      </w:pPr>
+      <w:rPr>
+        <w:rFonts w:hint="default"/>
+      </w:rPr>
+    </w:lvl>
+    <w:lvl w:ilvl="8">
+      <w:start w:val="1"/>
+      <w:numFmt w:val="decimal"/>
+      <w:lvlText w:val="%1.%2.%3.%4.%5.%6.%7.%8.%9"/>
+      <w:lvlJc w:val="left"/>
+      <w:pPr>
+        <w:ind w:left="1800" w:hanging="1800"/>
+      </w:pPr>
+      <w:rPr>
+        <w:rFonts w:hint="default"/>
+      </w:rPr>
+    </w:lvl>
+  </w:abstractNum>
+  <w:abstractNum w:abstractNumId="2" w15:restartNumberingAfterBreak="0">
     <w:nsid w:val="2794027B"/>
     <w:multiLevelType w:val="multilevel"/>
     <w:tmpl w:val="B5341DDE"/>
@@ -3337,7 +4765,7 @@
       </w:rPr>
     </w:lvl>
   </w:abstractNum>
-  <w:abstractNum w:abstractNumId="1" w15:restartNumberingAfterBreak="0">
+  <w:abstractNum w:abstractNumId="3" w15:restartNumberingAfterBreak="0">
     <w:nsid w:val="2FE17557"/>
     <w:multiLevelType w:val="hybridMultilevel"/>
     <w:tmpl w:val="DFE4C110"/>
@@ -3426,7 +4854,7 @@
       </w:pPr>
     </w:lvl>
   </w:abstractNum>
-  <w:abstractNum w:abstractNumId="2" w15:restartNumberingAfterBreak="0">
+  <w:abstractNum w:abstractNumId="4" w15:restartNumberingAfterBreak="0">
     <w:nsid w:val="40AC4F98"/>
     <w:multiLevelType w:val="hybridMultilevel"/>
     <w:tmpl w:val="35F457FA"/>
@@ -3515,7 +4943,7 @@
       </w:pPr>
     </w:lvl>
   </w:abstractNum>
-  <w:abstractNum w:abstractNumId="3" w15:restartNumberingAfterBreak="0">
+  <w:abstractNum w:abstractNumId="5" w15:restartNumberingAfterBreak="0">
     <w:nsid w:val="4220185D"/>
     <w:multiLevelType w:val="multilevel"/>
     <w:tmpl w:val="0DC2305C"/>
@@ -3636,7 +5064,7 @@
       </w:rPr>
     </w:lvl>
   </w:abstractNum>
-  <w:abstractNum w:abstractNumId="4" w15:restartNumberingAfterBreak="0">
+  <w:abstractNum w:abstractNumId="6" w15:restartNumberingAfterBreak="0">
     <w:nsid w:val="45685959"/>
     <w:multiLevelType w:val="hybridMultilevel"/>
     <w:tmpl w:val="DB8620AE"/>
@@ -3725,7 +5153,7 @@
       </w:pPr>
     </w:lvl>
   </w:abstractNum>
-  <w:abstractNum w:abstractNumId="5" w15:restartNumberingAfterBreak="0">
+  <w:abstractNum w:abstractNumId="7" w15:restartNumberingAfterBreak="0">
     <w:nsid w:val="46AA24ED"/>
     <w:multiLevelType w:val="multilevel"/>
     <w:tmpl w:val="9DC4CFEE"/>
@@ -3838,7 +5266,7 @@
       </w:rPr>
     </w:lvl>
   </w:abstractNum>
-  <w:abstractNum w:abstractNumId="6" w15:restartNumberingAfterBreak="0">
+  <w:abstractNum w:abstractNumId="8" w15:restartNumberingAfterBreak="0">
     <w:nsid w:val="4FF66016"/>
     <w:multiLevelType w:val="multilevel"/>
     <w:tmpl w:val="E07A2E2C"/>
@@ -3951,7 +5379,7 @@
       </w:rPr>
     </w:lvl>
   </w:abstractNum>
-  <w:abstractNum w:abstractNumId="7" w15:restartNumberingAfterBreak="0">
+  <w:abstractNum w:abstractNumId="9" w15:restartNumberingAfterBreak="0">
     <w:nsid w:val="597C425C"/>
     <w:multiLevelType w:val="multilevel"/>
     <w:tmpl w:val="E59E5A90"/>
@@ -4064,7 +5492,96 @@
       </w:rPr>
     </w:lvl>
   </w:abstractNum>
-  <w:abstractNum w:abstractNumId="8" w15:restartNumberingAfterBreak="0">
+  <w:abstractNum w:abstractNumId="10" w15:restartNumberingAfterBreak="0">
+    <w:nsid w:val="5AA07736"/>
+    <w:multiLevelType w:val="hybridMultilevel"/>
+    <w:tmpl w:val="F9945D1A"/>
+    <w:lvl w:ilvl="0" w:tplc="3A7059FE">
+      <w:start w:val="1"/>
+      <w:numFmt w:val="decimal"/>
+      <w:lvlText w:val="%1."/>
+      <w:lvlJc w:val="left"/>
+      <w:pPr>
+        <w:ind w:left="765" w:hanging="360"/>
+      </w:pPr>
+      <w:rPr>
+        <w:rFonts w:hint="default"/>
+      </w:rPr>
+    </w:lvl>
+    <w:lvl w:ilvl="1" w:tplc="04190019" w:tentative="1">
+      <w:start w:val="1"/>
+      <w:numFmt w:val="lowerLetter"/>
+      <w:lvlText w:val="%2."/>
+      <w:lvlJc w:val="left"/>
+      <w:pPr>
+        <w:ind w:left="1485" w:hanging="360"/>
+      </w:pPr>
+    </w:lvl>
+    <w:lvl w:ilvl="2" w:tplc="0419001B" w:tentative="1">
+      <w:start w:val="1"/>
+      <w:numFmt w:val="lowerRoman"/>
+      <w:lvlText w:val="%3."/>
+      <w:lvlJc w:val="right"/>
+      <w:pPr>
+        <w:ind w:left="2205" w:hanging="180"/>
+      </w:pPr>
+    </w:lvl>
+    <w:lvl w:ilvl="3" w:tplc="0419000F" w:tentative="1">
+      <w:start w:val="1"/>
+      <w:numFmt w:val="decimal"/>
+      <w:lvlText w:val="%4."/>
+      <w:lvlJc w:val="left"/>
+      <w:pPr>
+        <w:ind w:left="2925" w:hanging="360"/>
+      </w:pPr>
+    </w:lvl>
+    <w:lvl w:ilvl="4" w:tplc="04190019" w:tentative="1">
+      <w:start w:val="1"/>
+      <w:numFmt w:val="lowerLetter"/>
+      <w:lvlText w:val="%5."/>
+      <w:lvlJc w:val="left"/>
+      <w:pPr>
+        <w:ind w:left="3645" w:hanging="360"/>
+      </w:pPr>
+    </w:lvl>
+    <w:lvl w:ilvl="5" w:tplc="0419001B" w:tentative="1">
+      <w:start w:val="1"/>
+      <w:numFmt w:val="lowerRoman"/>
+      <w:lvlText w:val="%6."/>
+      <w:lvlJc w:val="right"/>
+      <w:pPr>
+        <w:ind w:left="4365" w:hanging="180"/>
+      </w:pPr>
+    </w:lvl>
+    <w:lvl w:ilvl="6" w:tplc="0419000F" w:tentative="1">
+      <w:start w:val="1"/>
+      <w:numFmt w:val="decimal"/>
+      <w:lvlText w:val="%7."/>
+      <w:lvlJc w:val="left"/>
+      <w:pPr>
+        <w:ind w:left="5085" w:hanging="360"/>
+      </w:pPr>
+    </w:lvl>
+    <w:lvl w:ilvl="7" w:tplc="04190019" w:tentative="1">
+      <w:start w:val="1"/>
+      <w:numFmt w:val="lowerLetter"/>
+      <w:lvlText w:val="%8."/>
+      <w:lvlJc w:val="left"/>
+      <w:pPr>
+        <w:ind w:left="5805" w:hanging="360"/>
+      </w:pPr>
+    </w:lvl>
+    <w:lvl w:ilvl="8" w:tplc="0419001B" w:tentative="1">
+      <w:start w:val="1"/>
+      <w:numFmt w:val="lowerRoman"/>
+      <w:lvlText w:val="%9."/>
+      <w:lvlJc w:val="right"/>
+      <w:pPr>
+        <w:ind w:left="6525" w:hanging="180"/>
+      </w:pPr>
+    </w:lvl>
+  </w:abstractNum>
+  <w:abstractNum w:abstractNumId="11" w15:restartNumberingAfterBreak="0">
     <w:nsid w:val="5E133800"/>
     <w:multiLevelType w:val="multilevel"/>
     <w:tmpl w:val="2474EDC4"/>
@@ -4177,7 +5694,7 @@
       </w:rPr>
     </w:lvl>
   </w:abstractNum>
-  <w:abstractNum w:abstractNumId="9" w15:restartNumberingAfterBreak="0">
+  <w:abstractNum w:abstractNumId="12" w15:restartNumberingAfterBreak="0">
     <w:nsid w:val="686E0033"/>
     <w:multiLevelType w:val="multilevel"/>
     <w:tmpl w:val="830E56E0"/>
@@ -4290,7 +5807,7 @@
       </w:rPr>
     </w:lvl>
   </w:abstractNum>
-  <w:abstractNum w:abstractNumId="10" w15:restartNumberingAfterBreak="0">
+  <w:abstractNum w:abstractNumId="13" w15:restartNumberingAfterBreak="0">
     <w:nsid w:val="69594FAB"/>
     <w:multiLevelType w:val="multilevel"/>
     <w:tmpl w:val="5418752A"/>
@@ -4403,7 +5920,7 @@
       </w:rPr>
     </w:lvl>
   </w:abstractNum>
-  <w:abstractNum w:abstractNumId="11" w15:restartNumberingAfterBreak="0">
+  <w:abstractNum w:abstractNumId="14" w15:restartNumberingAfterBreak="0">
     <w:nsid w:val="6CAF4E58"/>
     <w:multiLevelType w:val="multilevel"/>
     <w:tmpl w:val="D8409A2C"/>
@@ -4524,7 +6041,7 @@
       </w:rPr>
     </w:lvl>
   </w:abstractNum>
-  <w:abstractNum w:abstractNumId="12" w15:restartNumberingAfterBreak="0">
+  <w:abstractNum w:abstractNumId="15" w15:restartNumberingAfterBreak="0">
     <w:nsid w:val="709E3292"/>
     <w:multiLevelType w:val="multilevel"/>
     <w:tmpl w:val="9814BF8E"/>
@@ -4638,43 +6155,52 @@
     </w:lvl>
   </w:abstractNum>
   <w:num w:numId="1">
+    <w:abstractNumId w:val="5"/>
+  </w:num>
+  <w:num w:numId="2">
+    <w:abstractNumId w:val="4"/>
+  </w:num>
+  <w:num w:numId="3">
+    <w:abstractNumId w:val="15"/>
+  </w:num>
+  <w:num w:numId="4">
+    <w:abstractNumId w:val="2"/>
+  </w:num>
+  <w:num w:numId="5">
+    <w:abstractNumId w:val="11"/>
+  </w:num>
+  <w:num w:numId="6">
+    <w:abstractNumId w:val="9"/>
+  </w:num>
+  <w:num w:numId="7">
+    <w:abstractNumId w:val="12"/>
+  </w:num>
+  <w:num w:numId="8">
+    <w:abstractNumId w:val="13"/>
+  </w:num>
+  <w:num w:numId="9">
+    <w:abstractNumId w:val="7"/>
+  </w:num>
+  <w:num w:numId="10">
+    <w:abstractNumId w:val="14"/>
+  </w:num>
+  <w:num w:numId="11">
     <w:abstractNumId w:val="3"/>
   </w:num>
-  <w:num w:numId="2">
-    <w:abstractNumId w:val="2"/>
+  <w:num w:numId="12">
+    <w:abstractNumId w:val="6"/>
   </w:num>
-  <w:num w:numId="3">
-    <w:abstractNumId w:val="12"/>
+  <w:num w:numId="13">
+    <w:abstractNumId w:val="8"/>
   </w:num>
-  <w:num w:numId="4">
+  <w:num w:numId="14">
     <w:abstractNumId w:val="0"/>
   </w:num>
-  <w:num w:numId="5">
-    <w:abstractNumId w:val="8"/>
-  </w:num>
-  <w:num w:numId="6">
-    <w:abstractNumId w:val="7"/>
-  </w:num>
-  <w:num w:numId="7">
-    <w:abstractNumId w:val="9"/>
-  </w:num>
-  <w:num w:numId="8">
-    <w:abstractNumId w:val="10"/>
-  </w:num>
-  <w:num w:numId="9">
-    <w:abstractNumId w:val="5"/>
-  </w:num>
-  <w:num w:numId="10">
-    <w:abstractNumId w:val="11"/>
-  </w:num>
-  <w:num w:numId="11">
+  <w:num w:numId="15">
     <w:abstractNumId w:val="1"/>
   </w:num>
-  <w:num w:numId="12">
-    <w:abstractNumId w:val="4"/>
-  </w:num>
-  <w:num w:numId="13">
-    <w:abstractNumId w:val="6"/>
+  <w:num w:numId="16">
+    <w:abstractNumId w:val="10"/>
   </w:num>
 </w:numbering>
 </file>
@@ -5151,6 +6677,71 @@
       <w:u w:val="single"/>
     </w:rPr>
   </w:style>
+  <w:style w:type="character" w:customStyle="1" w:styleId="crayon-language">
+    <w:name w:val="crayon-language"/>
+    <w:basedOn w:val="a0"/>
+    <w:rsid w:val="007516DF"/>
+  </w:style>
+  <w:style w:type="character" w:customStyle="1" w:styleId="crayon-st">
+    <w:name w:val="crayon-st"/>
+    <w:basedOn w:val="a0"/>
+    <w:rsid w:val="007516DF"/>
+  </w:style>
+  <w:style w:type="character" w:customStyle="1" w:styleId="crayon-h">
+    <w:name w:val="crayon-h"/>
+    <w:basedOn w:val="a0"/>
+    <w:rsid w:val="007516DF"/>
+  </w:style>
+  <w:style w:type="character" w:customStyle="1" w:styleId="crayon-e">
+    <w:name w:val="crayon-e"/>
+    <w:basedOn w:val="a0"/>
+    <w:rsid w:val="007516DF"/>
+  </w:style>
+  <w:style w:type="character" w:customStyle="1" w:styleId="crayon-sy">
+    <w:name w:val="crayon-sy"/>
+    <w:basedOn w:val="a0"/>
+    <w:rsid w:val="007516DF"/>
+  </w:style>
+  <w:style w:type="character" w:customStyle="1" w:styleId="crayon-v">
+    <w:name w:val="crayon-v"/>
+    <w:basedOn w:val="a0"/>
+    <w:rsid w:val="007516DF"/>
+  </w:style>
+  <w:style w:type="character" w:customStyle="1" w:styleId="crayon-o">
+    <w:name w:val="crayon-o"/>
+    <w:basedOn w:val="a0"/>
+    <w:rsid w:val="007516DF"/>
+  </w:style>
+  <w:style w:type="paragraph" w:styleId="a7">
+    <w:name w:val="Normal (Web)"/>
+    <w:basedOn w:val="a"/>
+    <w:uiPriority w:val="99"/>
+    <w:semiHidden/>
+    <w:unhideWhenUsed/>
+    <w:rsid w:val="007516DF"/>
+    <w:pPr>
+      <w:spacing w:before="100" w:beforeAutospacing="1" w:after="100" w:afterAutospacing="1" w:line="240" w:lineRule="auto"/>
+    </w:pPr>
+    <w:rPr>
+      <w:rFonts w:ascii="Times New Roman" w:eastAsia="Times New Roman" w:hAnsi="Times New Roman" w:cs="Times New Roman"/>
+      <w:sz w:val="24"/>
+      <w:szCs w:val="24"/>
+      <w:lang w:eastAsia="ru-RU"/>
+    </w:rPr>
+  </w:style>
+  <w:style w:type="character" w:styleId="HTML">
+    <w:name w:val="HTML Code"/>
+    <w:basedOn w:val="a0"/>
+    <w:uiPriority w:val="99"/>
+    <w:semiHidden/>
+    <w:unhideWhenUsed/>
+    <w:rsid w:val="007516DF"/>
+    <w:rPr>
+      <w:rFonts w:ascii="Courier New" w:eastAsia="Times New Roman" w:hAnsi="Courier New" w:cs="Courier New"/>
+      <w:sz w:val="20"/>
+      <w:szCs w:val="20"/>
+    </w:rPr>
+  </w:style>
 </w:styles>
 </file>
 

</xml_diff>

<commit_message>
added www posts + databa mysql
</commit_message>
<xml_diff>
--- a/gogo.docx
+++ b/gogo.docx
@@ -97,7 +97,13 @@
         <w:t>?!</w:t>
       </w:r>
     </w:p>
-    <w:p/>
+    <w:p>
+      <w:pPr>
+        <w:rPr>
+          <w:lang w:val="en-US"/>
+        </w:rPr>
+      </w:pPr>
+    </w:p>
     <w:p>
       <w:r>
         <w:t>За</w:t>
@@ -9421,7 +9427,6 @@
         <w:rPr>
           <w:sz w:val="24"/>
           <w:szCs w:val="24"/>
-          <w:lang w:val="en-US"/>
         </w:rPr>
       </w:pPr>
       <w:r>
@@ -9442,14 +9447,2953 @@
           <w:bCs/>
           <w:sz w:val="28"/>
           <w:szCs w:val="28"/>
-          <w:lang w:val="en-US"/>
-        </w:rPr>
-      </w:pPr>
+        </w:rPr>
+      </w:pPr>
+    </w:p>
+    <w:p>
+      <w:pPr>
+        <w:rPr>
+          <w:b/>
+          <w:bCs/>
+          <w:sz w:val="28"/>
+          <w:szCs w:val="28"/>
+        </w:rPr>
+      </w:pPr>
+      <w:r>
+        <w:rPr>
+          <w:b/>
+          <w:bCs/>
+          <w:sz w:val="28"/>
+          <w:szCs w:val="28"/>
+        </w:rPr>
+        <w:t>7.</w:t>
+      </w:r>
+      <w:r>
+        <w:rPr>
+          <w:b/>
+          <w:bCs/>
+          <w:sz w:val="28"/>
+          <w:szCs w:val="28"/>
+        </w:rPr>
+        <w:t xml:space="preserve"> </w:t>
+      </w:r>
+      <w:r>
+        <w:rPr>
+          <w:b/>
+          <w:bCs/>
+          <w:sz w:val="28"/>
+          <w:szCs w:val="28"/>
+        </w:rPr>
+        <w:t>Базы данных</w:t>
+      </w:r>
+    </w:p>
+    <w:p>
+      <w:pPr>
+        <w:rPr>
+          <w:b/>
+          <w:bCs/>
+          <w:sz w:val="28"/>
+          <w:szCs w:val="28"/>
+          <w:lang w:val="en-US"/>
+        </w:rPr>
+      </w:pPr>
+      <w:r>
+        <w:rPr>
+          <w:b/>
+          <w:bCs/>
+          <w:sz w:val="28"/>
+          <w:szCs w:val="28"/>
+        </w:rPr>
+        <w:t xml:space="preserve">7.1 </w:t>
+      </w:r>
+      <w:r>
+        <w:rPr>
+          <w:b/>
+          <w:bCs/>
+          <w:sz w:val="28"/>
+          <w:szCs w:val="28"/>
+          <w:lang w:val="en-US"/>
+        </w:rPr>
+        <w:t>MYSQL</w:t>
+      </w:r>
+    </w:p>
+    <w:p>
+      <w:pPr>
+        <w:rPr>
+          <w:sz w:val="24"/>
+          <w:szCs w:val="24"/>
+        </w:rPr>
+      </w:pPr>
+      <w:r>
+        <w:rPr>
+          <w:sz w:val="24"/>
+          <w:szCs w:val="24"/>
+        </w:rPr>
+        <w:t>Про атрибуты</w:t>
+      </w:r>
+      <w:r>
+        <w:rPr>
+          <w:sz w:val="24"/>
+          <w:szCs w:val="24"/>
+        </w:rPr>
+        <w:t xml:space="preserve">   </w:t>
+      </w:r>
+      <w:r>
+        <w:rPr>
+          <w:sz w:val="24"/>
+          <w:szCs w:val="24"/>
+        </w:rPr>
+        <w:t>https://metanit.com/sql/mysql/2.4.php</w:t>
+      </w:r>
+    </w:p>
+    <w:p>
+      <w:pPr>
+        <w:rPr>
+          <w:b/>
+          <w:bCs/>
+          <w:sz w:val="28"/>
+          <w:szCs w:val="28"/>
+          <w:lang w:val="en-US"/>
+        </w:rPr>
+      </w:pPr>
+      <w:r>
+        <w:rPr>
+          <w:rFonts w:ascii="Helvetica" w:hAnsi="Helvetica" w:cs="Helvetica"/>
+          <w:color w:val="000000"/>
+          <w:shd w:val="clear" w:color="auto" w:fill="F7F7FA"/>
+        </w:rPr>
+        <w:t>синтаксис команды CREATE TABLE:</w:t>
+      </w:r>
+    </w:p>
+    <w:tbl>
+      <w:tblPr>
+        <w:tblW w:w="9712" w:type="dxa"/>
+        <w:tblCellSpacing w:w="0" w:type="dxa"/>
+        <w:tblCellMar>
+          <w:left w:w="0" w:type="dxa"/>
+          <w:right w:w="0" w:type="dxa"/>
+        </w:tblCellMar>
+        <w:tblLook w:val="04A0" w:firstRow="1" w:lastRow="0" w:firstColumn="1" w:lastColumn="0" w:noHBand="0" w:noVBand="1"/>
+      </w:tblPr>
+      <w:tblGrid>
+        <w:gridCol w:w="476"/>
+        <w:gridCol w:w="9236"/>
+      </w:tblGrid>
+      <w:tr>
+        <w:trPr>
+          <w:tblCellSpacing w:w="0" w:type="dxa"/>
+        </w:trPr>
+        <w:tc>
+          <w:tcPr>
+            <w:tcW w:w="0" w:type="auto"/>
+            <w:vAlign w:val="center"/>
+            <w:hideMark/>
+          </w:tcPr>
+          <w:p>
+            <w:pPr>
+              <w:spacing w:after="0" w:line="315" w:lineRule="atLeast"/>
+              <w:rPr>
+                <w:rFonts w:ascii="Consolas" w:eastAsia="Times New Roman" w:hAnsi="Consolas" w:cs="Times New Roman"/>
+                <w:color w:val="000000"/>
+                <w:sz w:val="24"/>
+                <w:szCs w:val="24"/>
+                <w:lang w:eastAsia="ru-RU"/>
+              </w:rPr>
+            </w:pPr>
+            <w:r>
+              <w:rPr>
+                <w:rFonts w:ascii="Consolas" w:eastAsia="Times New Roman" w:hAnsi="Consolas" w:cs="Times New Roman"/>
+                <w:color w:val="000000"/>
+                <w:sz w:val="24"/>
+                <w:szCs w:val="24"/>
+                <w:lang w:eastAsia="ru-RU"/>
+              </w:rPr>
+              <w:t>1</w:t>
+            </w:r>
+          </w:p>
+          <w:p>
+            <w:pPr>
+              <w:spacing w:after="0" w:line="315" w:lineRule="atLeast"/>
+              <w:rPr>
+                <w:rFonts w:ascii="Consolas" w:eastAsia="Times New Roman" w:hAnsi="Consolas" w:cs="Times New Roman"/>
+                <w:color w:val="000000"/>
+                <w:sz w:val="24"/>
+                <w:szCs w:val="24"/>
+                <w:lang w:eastAsia="ru-RU"/>
+              </w:rPr>
+            </w:pPr>
+            <w:r>
+              <w:rPr>
+                <w:rFonts w:ascii="Consolas" w:eastAsia="Times New Roman" w:hAnsi="Consolas" w:cs="Times New Roman"/>
+                <w:color w:val="000000"/>
+                <w:sz w:val="24"/>
+                <w:szCs w:val="24"/>
+                <w:lang w:eastAsia="ru-RU"/>
+              </w:rPr>
+              <w:t>2</w:t>
+            </w:r>
+          </w:p>
+          <w:p>
+            <w:pPr>
+              <w:spacing w:after="0" w:line="315" w:lineRule="atLeast"/>
+              <w:rPr>
+                <w:rFonts w:ascii="Consolas" w:eastAsia="Times New Roman" w:hAnsi="Consolas" w:cs="Times New Roman"/>
+                <w:color w:val="000000"/>
+                <w:sz w:val="24"/>
+                <w:szCs w:val="24"/>
+                <w:lang w:eastAsia="ru-RU"/>
+              </w:rPr>
+            </w:pPr>
+            <w:r>
+              <w:rPr>
+                <w:rFonts w:ascii="Consolas" w:eastAsia="Times New Roman" w:hAnsi="Consolas" w:cs="Times New Roman"/>
+                <w:color w:val="000000"/>
+                <w:sz w:val="24"/>
+                <w:szCs w:val="24"/>
+                <w:lang w:eastAsia="ru-RU"/>
+              </w:rPr>
+              <w:t>3</w:t>
+            </w:r>
+          </w:p>
+          <w:p>
+            <w:pPr>
+              <w:spacing w:after="0" w:line="315" w:lineRule="atLeast"/>
+              <w:rPr>
+                <w:rFonts w:ascii="Consolas" w:eastAsia="Times New Roman" w:hAnsi="Consolas" w:cs="Times New Roman"/>
+                <w:color w:val="000000"/>
+                <w:sz w:val="24"/>
+                <w:szCs w:val="24"/>
+                <w:lang w:eastAsia="ru-RU"/>
+              </w:rPr>
+            </w:pPr>
+            <w:r>
+              <w:rPr>
+                <w:rFonts w:ascii="Consolas" w:eastAsia="Times New Roman" w:hAnsi="Consolas" w:cs="Times New Roman"/>
+                <w:color w:val="000000"/>
+                <w:sz w:val="24"/>
+                <w:szCs w:val="24"/>
+                <w:lang w:eastAsia="ru-RU"/>
+              </w:rPr>
+              <w:t>4</w:t>
+            </w:r>
+          </w:p>
+          <w:p>
+            <w:pPr>
+              <w:spacing w:after="0" w:line="315" w:lineRule="atLeast"/>
+              <w:rPr>
+                <w:rFonts w:ascii="Consolas" w:eastAsia="Times New Roman" w:hAnsi="Consolas" w:cs="Times New Roman"/>
+                <w:color w:val="000000"/>
+                <w:sz w:val="24"/>
+                <w:szCs w:val="24"/>
+                <w:lang w:eastAsia="ru-RU"/>
+              </w:rPr>
+            </w:pPr>
+            <w:r>
+              <w:rPr>
+                <w:rFonts w:ascii="Consolas" w:eastAsia="Times New Roman" w:hAnsi="Consolas" w:cs="Times New Roman"/>
+                <w:color w:val="000000"/>
+                <w:sz w:val="24"/>
+                <w:szCs w:val="24"/>
+                <w:lang w:eastAsia="ru-RU"/>
+              </w:rPr>
+              <w:t>5</w:t>
+            </w:r>
+          </w:p>
+          <w:p>
+            <w:pPr>
+              <w:spacing w:after="0" w:line="315" w:lineRule="atLeast"/>
+              <w:rPr>
+                <w:rFonts w:ascii="Consolas" w:eastAsia="Times New Roman" w:hAnsi="Consolas" w:cs="Times New Roman"/>
+                <w:color w:val="000000"/>
+                <w:sz w:val="24"/>
+                <w:szCs w:val="24"/>
+                <w:lang w:eastAsia="ru-RU"/>
+              </w:rPr>
+            </w:pPr>
+            <w:r>
+              <w:rPr>
+                <w:rFonts w:ascii="Consolas" w:eastAsia="Times New Roman" w:hAnsi="Consolas" w:cs="Times New Roman"/>
+                <w:color w:val="000000"/>
+                <w:sz w:val="24"/>
+                <w:szCs w:val="24"/>
+                <w:lang w:eastAsia="ru-RU"/>
+              </w:rPr>
+              <w:t>6</w:t>
+            </w:r>
+          </w:p>
+          <w:p>
+            <w:pPr>
+              <w:spacing w:after="0" w:line="315" w:lineRule="atLeast"/>
+              <w:rPr>
+                <w:rFonts w:ascii="Consolas" w:eastAsia="Times New Roman" w:hAnsi="Consolas" w:cs="Times New Roman"/>
+                <w:color w:val="000000"/>
+                <w:sz w:val="24"/>
+                <w:szCs w:val="24"/>
+                <w:lang w:eastAsia="ru-RU"/>
+              </w:rPr>
+            </w:pPr>
+            <w:r>
+              <w:rPr>
+                <w:rFonts w:ascii="Consolas" w:eastAsia="Times New Roman" w:hAnsi="Consolas" w:cs="Times New Roman"/>
+                <w:color w:val="000000"/>
+                <w:sz w:val="24"/>
+                <w:szCs w:val="24"/>
+                <w:lang w:eastAsia="ru-RU"/>
+              </w:rPr>
+              <w:t>7</w:t>
+            </w:r>
+          </w:p>
+        </w:tc>
+        <w:tc>
+          <w:tcPr>
+            <w:tcW w:w="9236" w:type="dxa"/>
+            <w:vAlign w:val="center"/>
+            <w:hideMark/>
+          </w:tcPr>
+          <w:p>
+            <w:pPr>
+              <w:spacing w:after="0" w:line="315" w:lineRule="atLeast"/>
+              <w:rPr>
+                <w:rFonts w:ascii="Consolas" w:eastAsia="Times New Roman" w:hAnsi="Consolas" w:cs="Times New Roman"/>
+                <w:color w:val="000000"/>
+                <w:sz w:val="24"/>
+                <w:szCs w:val="24"/>
+                <w:lang w:eastAsia="ru-RU"/>
+              </w:rPr>
+            </w:pPr>
+            <w:r>
+              <w:rPr>
+                <w:rFonts w:ascii="Courier New" w:eastAsia="Times New Roman" w:hAnsi="Courier New" w:cs="Courier New"/>
+                <w:color w:val="000000"/>
+                <w:sz w:val="20"/>
+                <w:szCs w:val="20"/>
+                <w:lang w:eastAsia="ru-RU"/>
+              </w:rPr>
+              <w:t>CREATE</w:t>
+            </w:r>
+            <w:r>
+              <w:rPr>
+                <w:rFonts w:ascii="Consolas" w:eastAsia="Times New Roman" w:hAnsi="Consolas" w:cs="Times New Roman"/>
+                <w:color w:val="000000"/>
+                <w:sz w:val="24"/>
+                <w:szCs w:val="24"/>
+                <w:lang w:eastAsia="ru-RU"/>
+              </w:rPr>
+              <w:t xml:space="preserve"> </w:t>
+            </w:r>
+            <w:r>
+              <w:rPr>
+                <w:rFonts w:ascii="Courier New" w:eastAsia="Times New Roman" w:hAnsi="Courier New" w:cs="Courier New"/>
+                <w:color w:val="000000"/>
+                <w:sz w:val="20"/>
+                <w:szCs w:val="20"/>
+                <w:lang w:eastAsia="ru-RU"/>
+              </w:rPr>
+              <w:t>TABLE</w:t>
+            </w:r>
+            <w:r>
+              <w:rPr>
+                <w:rFonts w:ascii="Consolas" w:eastAsia="Times New Roman" w:hAnsi="Consolas" w:cs="Times New Roman"/>
+                <w:color w:val="000000"/>
+                <w:sz w:val="24"/>
+                <w:szCs w:val="24"/>
+                <w:lang w:eastAsia="ru-RU"/>
+              </w:rPr>
+              <w:t xml:space="preserve"> </w:t>
+            </w:r>
+            <w:r>
+              <w:rPr>
+                <w:rFonts w:ascii="Courier New" w:eastAsia="Times New Roman" w:hAnsi="Courier New" w:cs="Courier New"/>
+                <w:color w:val="000000"/>
+                <w:sz w:val="20"/>
+                <w:szCs w:val="20"/>
+                <w:lang w:eastAsia="ru-RU"/>
+              </w:rPr>
+              <w:t>название_таблицы</w:t>
+            </w:r>
+          </w:p>
+          <w:p>
+            <w:pPr>
+              <w:spacing w:after="0" w:line="315" w:lineRule="atLeast"/>
+              <w:rPr>
+                <w:rFonts w:ascii="Consolas" w:eastAsia="Times New Roman" w:hAnsi="Consolas" w:cs="Times New Roman"/>
+                <w:color w:val="000000"/>
+                <w:sz w:val="24"/>
+                <w:szCs w:val="24"/>
+                <w:lang w:eastAsia="ru-RU"/>
+              </w:rPr>
+            </w:pPr>
+            <w:r>
+              <w:rPr>
+                <w:rFonts w:ascii="Courier New" w:eastAsia="Times New Roman" w:hAnsi="Courier New" w:cs="Courier New"/>
+                <w:color w:val="000000"/>
+                <w:sz w:val="20"/>
+                <w:szCs w:val="20"/>
+                <w:lang w:eastAsia="ru-RU"/>
+              </w:rPr>
+              <w:t xml:space="preserve">(название_столбца1 тип_данных атрибуты_столбца1, </w:t>
+            </w:r>
+          </w:p>
+          <w:p>
+            <w:pPr>
+              <w:spacing w:after="0" w:line="315" w:lineRule="atLeast"/>
+              <w:rPr>
+                <w:rFonts w:ascii="Consolas" w:eastAsia="Times New Roman" w:hAnsi="Consolas" w:cs="Times New Roman"/>
+                <w:color w:val="000000"/>
+                <w:sz w:val="24"/>
+                <w:szCs w:val="24"/>
+                <w:lang w:eastAsia="ru-RU"/>
+              </w:rPr>
+            </w:pPr>
+            <w:r>
+              <w:rPr>
+                <w:rFonts w:ascii="Courier New" w:eastAsia="Times New Roman" w:hAnsi="Courier New" w:cs="Courier New"/>
+                <w:color w:val="000000"/>
+                <w:sz w:val="20"/>
+                <w:szCs w:val="20"/>
+                <w:lang w:eastAsia="ru-RU"/>
+              </w:rPr>
+              <w:t> название_столбца2 тип_данных атрибуты_столбца2,</w:t>
+            </w:r>
+          </w:p>
+          <w:p>
+            <w:pPr>
+              <w:spacing w:after="0" w:line="315" w:lineRule="atLeast"/>
+              <w:rPr>
+                <w:rFonts w:ascii="Consolas" w:eastAsia="Times New Roman" w:hAnsi="Consolas" w:cs="Times New Roman"/>
+                <w:color w:val="000000"/>
+                <w:sz w:val="24"/>
+                <w:szCs w:val="24"/>
+                <w:lang w:eastAsia="ru-RU"/>
+              </w:rPr>
+            </w:pPr>
+            <w:r>
+              <w:rPr>
+                <w:rFonts w:ascii="Courier New" w:eastAsia="Times New Roman" w:hAnsi="Courier New" w:cs="Courier New"/>
+                <w:color w:val="000000"/>
+                <w:sz w:val="20"/>
+                <w:szCs w:val="20"/>
+                <w:lang w:eastAsia="ru-RU"/>
+              </w:rPr>
+              <w:t> ................................................</w:t>
+            </w:r>
+          </w:p>
+          <w:p>
+            <w:pPr>
+              <w:spacing w:after="0" w:line="315" w:lineRule="atLeast"/>
+              <w:rPr>
+                <w:rFonts w:ascii="Consolas" w:eastAsia="Times New Roman" w:hAnsi="Consolas" w:cs="Times New Roman"/>
+                <w:color w:val="000000"/>
+                <w:sz w:val="24"/>
+                <w:szCs w:val="24"/>
+                <w:lang w:eastAsia="ru-RU"/>
+              </w:rPr>
+            </w:pPr>
+            <w:r>
+              <w:rPr>
+                <w:rFonts w:ascii="Courier New" w:eastAsia="Times New Roman" w:hAnsi="Courier New" w:cs="Courier New"/>
+                <w:color w:val="000000"/>
+                <w:sz w:val="20"/>
+                <w:szCs w:val="20"/>
+                <w:lang w:eastAsia="ru-RU"/>
+              </w:rPr>
+              <w:t> название_столбцаN тип_данных атрибуты_столбцаN,</w:t>
+            </w:r>
+          </w:p>
+          <w:p>
+            <w:pPr>
+              <w:spacing w:after="0" w:line="315" w:lineRule="atLeast"/>
+              <w:rPr>
+                <w:rFonts w:ascii="Consolas" w:eastAsia="Times New Roman" w:hAnsi="Consolas" w:cs="Times New Roman"/>
+                <w:color w:val="000000"/>
+                <w:sz w:val="24"/>
+                <w:szCs w:val="24"/>
+                <w:lang w:eastAsia="ru-RU"/>
+              </w:rPr>
+            </w:pPr>
+            <w:r>
+              <w:rPr>
+                <w:rFonts w:ascii="Courier New" w:eastAsia="Times New Roman" w:hAnsi="Courier New" w:cs="Courier New"/>
+                <w:color w:val="000000"/>
+                <w:sz w:val="20"/>
+                <w:szCs w:val="20"/>
+                <w:lang w:eastAsia="ru-RU"/>
+              </w:rPr>
+              <w:t> атрибуты_уровня_таблицы</w:t>
+            </w:r>
+          </w:p>
+          <w:p>
+            <w:pPr>
+              <w:spacing w:after="0" w:line="315" w:lineRule="atLeast"/>
+              <w:rPr>
+                <w:rFonts w:ascii="Consolas" w:eastAsia="Times New Roman" w:hAnsi="Consolas" w:cs="Times New Roman"/>
+                <w:color w:val="000000"/>
+                <w:sz w:val="24"/>
+                <w:szCs w:val="24"/>
+                <w:lang w:eastAsia="ru-RU"/>
+              </w:rPr>
+            </w:pPr>
+            <w:r>
+              <w:rPr>
+                <w:rFonts w:ascii="Courier New" w:eastAsia="Times New Roman" w:hAnsi="Courier New" w:cs="Courier New"/>
+                <w:color w:val="000000"/>
+                <w:sz w:val="20"/>
+                <w:szCs w:val="20"/>
+                <w:lang w:eastAsia="ru-RU"/>
+              </w:rPr>
+              <w:t>)</w:t>
+            </w:r>
+          </w:p>
+        </w:tc>
+      </w:tr>
+    </w:tbl>
+    <w:p>
+      <w:pPr>
+        <w:rPr>
+          <w:b/>
+          <w:bCs/>
+          <w:sz w:val="28"/>
+          <w:szCs w:val="28"/>
+        </w:rPr>
+      </w:pPr>
+    </w:p>
+    <w:p>
+      <w:pPr>
+        <w:rPr>
+          <w:b/>
+          <w:bCs/>
+          <w:sz w:val="28"/>
+          <w:szCs w:val="28"/>
+        </w:rPr>
+      </w:pPr>
+    </w:p>
+    <w:p>
+      <w:pPr>
+        <w:spacing w:after="0" w:line="315" w:lineRule="atLeast"/>
+        <w:rPr>
+          <w:rFonts w:ascii="Consolas" w:eastAsia="Times New Roman" w:hAnsi="Consolas" w:cs="Times New Roman"/>
+          <w:color w:val="000000"/>
+          <w:sz w:val="21"/>
+          <w:szCs w:val="21"/>
+          <w:lang w:val="en-US" w:eastAsia="ru-RU"/>
+        </w:rPr>
+      </w:pPr>
+      <w:r>
+        <w:rPr>
+          <w:rFonts w:ascii="Courier New" w:eastAsia="Times New Roman" w:hAnsi="Courier New" w:cs="Courier New"/>
+          <w:color w:val="000000"/>
+          <w:sz w:val="20"/>
+          <w:szCs w:val="20"/>
+          <w:lang w:val="en-US" w:eastAsia="ru-RU"/>
+        </w:rPr>
+        <w:t>CREATE</w:t>
+      </w:r>
+      <w:r>
+        <w:rPr>
+          <w:rFonts w:ascii="Consolas" w:eastAsia="Times New Roman" w:hAnsi="Consolas" w:cs="Times New Roman"/>
+          <w:color w:val="000000"/>
+          <w:sz w:val="21"/>
+          <w:szCs w:val="21"/>
+          <w:lang w:val="en-US" w:eastAsia="ru-RU"/>
+        </w:rPr>
+        <w:t xml:space="preserve"> </w:t>
+      </w:r>
+      <w:r>
+        <w:rPr>
+          <w:rFonts w:ascii="Courier New" w:eastAsia="Times New Roman" w:hAnsi="Courier New" w:cs="Courier New"/>
+          <w:color w:val="000000"/>
+          <w:sz w:val="20"/>
+          <w:szCs w:val="20"/>
+          <w:lang w:val="en-US" w:eastAsia="ru-RU"/>
+        </w:rPr>
+        <w:t>TABLE</w:t>
+      </w:r>
+      <w:r>
+        <w:rPr>
+          <w:rFonts w:ascii="Consolas" w:eastAsia="Times New Roman" w:hAnsi="Consolas" w:cs="Times New Roman"/>
+          <w:color w:val="000000"/>
+          <w:sz w:val="21"/>
+          <w:szCs w:val="21"/>
+          <w:lang w:val="en-US" w:eastAsia="ru-RU"/>
+        </w:rPr>
+        <w:t xml:space="preserve"> </w:t>
+      </w:r>
+      <w:r>
+        <w:rPr>
+          <w:rFonts w:ascii="Courier New" w:eastAsia="Times New Roman" w:hAnsi="Courier New" w:cs="Courier New"/>
+          <w:color w:val="000000"/>
+          <w:sz w:val="20"/>
+          <w:szCs w:val="20"/>
+          <w:lang w:val="en-US" w:eastAsia="ru-RU"/>
+        </w:rPr>
+        <w:t>OrderLines</w:t>
+      </w:r>
+    </w:p>
+    <w:p>
+      <w:pPr>
+        <w:spacing w:after="0" w:line="315" w:lineRule="atLeast"/>
+        <w:rPr>
+          <w:rFonts w:ascii="Consolas" w:eastAsia="Times New Roman" w:hAnsi="Consolas" w:cs="Times New Roman"/>
+          <w:color w:val="000000"/>
+          <w:sz w:val="21"/>
+          <w:szCs w:val="21"/>
+          <w:lang w:val="en-US" w:eastAsia="ru-RU"/>
+        </w:rPr>
+      </w:pPr>
+      <w:r>
+        <w:rPr>
+          <w:rFonts w:ascii="Courier New" w:eastAsia="Times New Roman" w:hAnsi="Courier New" w:cs="Courier New"/>
+          <w:color w:val="000000"/>
+          <w:sz w:val="20"/>
+          <w:szCs w:val="20"/>
+          <w:lang w:val="en-US" w:eastAsia="ru-RU"/>
+        </w:rPr>
+        <w:t>(</w:t>
+      </w:r>
+    </w:p>
+    <w:p>
+      <w:pPr>
+        <w:spacing w:after="0" w:line="315" w:lineRule="atLeast"/>
+        <w:rPr>
+          <w:rFonts w:ascii="Consolas" w:eastAsia="Times New Roman" w:hAnsi="Consolas" w:cs="Times New Roman"/>
+          <w:color w:val="000000"/>
+          <w:sz w:val="21"/>
+          <w:szCs w:val="21"/>
+          <w:lang w:val="en-US" w:eastAsia="ru-RU"/>
+        </w:rPr>
+      </w:pPr>
+      <w:r>
+        <w:rPr>
+          <w:rFonts w:ascii="Courier New" w:eastAsia="Times New Roman" w:hAnsi="Courier New" w:cs="Courier New"/>
+          <w:color w:val="000000"/>
+          <w:sz w:val="20"/>
+          <w:szCs w:val="20"/>
+          <w:lang w:val="en-US" w:eastAsia="ru-RU"/>
+        </w:rPr>
+        <w:t>    OrderId INT,</w:t>
+      </w:r>
+    </w:p>
+    <w:p>
+      <w:pPr>
+        <w:spacing w:after="0" w:line="315" w:lineRule="atLeast"/>
+        <w:rPr>
+          <w:rFonts w:ascii="Consolas" w:eastAsia="Times New Roman" w:hAnsi="Consolas" w:cs="Times New Roman"/>
+          <w:color w:val="000000"/>
+          <w:sz w:val="21"/>
+          <w:szCs w:val="21"/>
+          <w:lang w:val="en-US" w:eastAsia="ru-RU"/>
+        </w:rPr>
+      </w:pPr>
+      <w:r>
+        <w:rPr>
+          <w:rFonts w:ascii="Courier New" w:eastAsia="Times New Roman" w:hAnsi="Courier New" w:cs="Courier New"/>
+          <w:color w:val="000000"/>
+          <w:sz w:val="20"/>
+          <w:szCs w:val="20"/>
+          <w:lang w:val="en-US" w:eastAsia="ru-RU"/>
+        </w:rPr>
+        <w:t>    ProductId INT,</w:t>
+      </w:r>
+    </w:p>
+    <w:p>
+      <w:pPr>
+        <w:spacing w:after="0" w:line="315" w:lineRule="atLeast"/>
+        <w:rPr>
+          <w:rFonts w:ascii="Consolas" w:eastAsia="Times New Roman" w:hAnsi="Consolas" w:cs="Times New Roman"/>
+          <w:color w:val="000000"/>
+          <w:sz w:val="21"/>
+          <w:szCs w:val="21"/>
+          <w:lang w:val="en-US" w:eastAsia="ru-RU"/>
+        </w:rPr>
+      </w:pPr>
+      <w:r>
+        <w:rPr>
+          <w:rFonts w:ascii="Courier New" w:eastAsia="Times New Roman" w:hAnsi="Courier New" w:cs="Courier New"/>
+          <w:color w:val="000000"/>
+          <w:sz w:val="20"/>
+          <w:szCs w:val="20"/>
+          <w:lang w:val="en-US" w:eastAsia="ru-RU"/>
+        </w:rPr>
+        <w:t>    Quantity INT,</w:t>
+      </w:r>
+    </w:p>
+    <w:p>
+      <w:pPr>
+        <w:spacing w:after="0" w:line="315" w:lineRule="atLeast"/>
+        <w:rPr>
+          <w:rFonts w:ascii="Consolas" w:eastAsia="Times New Roman" w:hAnsi="Consolas" w:cs="Times New Roman"/>
+          <w:color w:val="000000"/>
+          <w:sz w:val="21"/>
+          <w:szCs w:val="21"/>
+          <w:lang w:val="en-US" w:eastAsia="ru-RU"/>
+        </w:rPr>
+      </w:pPr>
+      <w:r>
+        <w:rPr>
+          <w:rFonts w:ascii="Courier New" w:eastAsia="Times New Roman" w:hAnsi="Courier New" w:cs="Courier New"/>
+          <w:color w:val="000000"/>
+          <w:sz w:val="20"/>
+          <w:szCs w:val="20"/>
+          <w:lang w:val="en-US" w:eastAsia="ru-RU"/>
+        </w:rPr>
+        <w:t>    Price MONEY,</w:t>
+      </w:r>
+    </w:p>
+    <w:p>
+      <w:pPr>
+        <w:spacing w:after="0" w:line="315" w:lineRule="atLeast"/>
+        <w:rPr>
+          <w:rFonts w:ascii="Consolas" w:eastAsia="Times New Roman" w:hAnsi="Consolas" w:cs="Times New Roman"/>
+          <w:color w:val="000000"/>
+          <w:sz w:val="21"/>
+          <w:szCs w:val="21"/>
+          <w:lang w:eastAsia="ru-RU"/>
+        </w:rPr>
+      </w:pPr>
+      <w:r>
+        <w:rPr>
+          <w:rFonts w:ascii="Courier New" w:eastAsia="Times New Roman" w:hAnsi="Courier New" w:cs="Courier New"/>
+          <w:color w:val="000000"/>
+          <w:sz w:val="20"/>
+          <w:szCs w:val="20"/>
+          <w:lang w:val="en-US" w:eastAsia="ru-RU"/>
+        </w:rPr>
+        <w:t>    </w:t>
+      </w:r>
+      <w:r>
+        <w:rPr>
+          <w:rFonts w:ascii="Courier New" w:eastAsia="Times New Roman" w:hAnsi="Courier New" w:cs="Courier New"/>
+          <w:color w:val="000000"/>
+          <w:sz w:val="20"/>
+          <w:szCs w:val="20"/>
+          <w:lang w:eastAsia="ru-RU"/>
+        </w:rPr>
+        <w:t>PRIMARY</w:t>
+      </w:r>
+      <w:r>
+        <w:rPr>
+          <w:rFonts w:ascii="Consolas" w:eastAsia="Times New Roman" w:hAnsi="Consolas" w:cs="Times New Roman"/>
+          <w:color w:val="000000"/>
+          <w:sz w:val="21"/>
+          <w:szCs w:val="21"/>
+          <w:lang w:eastAsia="ru-RU"/>
+        </w:rPr>
+        <w:t xml:space="preserve"> </w:t>
+      </w:r>
+      <w:r>
+        <w:rPr>
+          <w:rFonts w:ascii="Courier New" w:eastAsia="Times New Roman" w:hAnsi="Courier New" w:cs="Courier New"/>
+          <w:color w:val="000000"/>
+          <w:sz w:val="20"/>
+          <w:szCs w:val="20"/>
+          <w:lang w:eastAsia="ru-RU"/>
+        </w:rPr>
+        <w:t>KEY(OrderId, ProductId)</w:t>
+      </w:r>
+    </w:p>
+    <w:p>
+      <w:pPr>
+        <w:spacing w:after="0" w:line="315" w:lineRule="atLeast"/>
+        <w:rPr>
+          <w:rFonts w:ascii="Consolas" w:eastAsia="Times New Roman" w:hAnsi="Consolas" w:cs="Times New Roman"/>
+          <w:color w:val="000000"/>
+          <w:sz w:val="21"/>
+          <w:szCs w:val="21"/>
+          <w:lang w:eastAsia="ru-RU"/>
+        </w:rPr>
+      </w:pPr>
+      <w:r>
+        <w:rPr>
+          <w:rFonts w:ascii="Courier New" w:eastAsia="Times New Roman" w:hAnsi="Courier New" w:cs="Courier New"/>
+          <w:color w:val="000000"/>
+          <w:sz w:val="20"/>
+          <w:szCs w:val="20"/>
+          <w:lang w:eastAsia="ru-RU"/>
+        </w:rPr>
+        <w:t>)</w:t>
+      </w:r>
+    </w:p>
+    <w:p>
+      <w:pPr>
+        <w:rPr>
+          <w:rFonts w:ascii="Helvetica" w:hAnsi="Helvetica" w:cs="Helvetica"/>
+          <w:color w:val="000000"/>
+          <w:shd w:val="clear" w:color="auto" w:fill="F7F7FA"/>
+        </w:rPr>
+      </w:pPr>
+      <w:r>
+        <w:rPr>
+          <w:rFonts w:ascii="Helvetica" w:hAnsi="Helvetica" w:cs="Helvetica"/>
+          <w:color w:val="000000"/>
+          <w:shd w:val="clear" w:color="auto" w:fill="F7F7FA"/>
+        </w:rPr>
+        <w:t>Здесь поля OrderId и ProductId вместе выступают как составной первичный ключ. То есть в таблице OrderLines не может быть двух строк, где для обоих из этих полей одновременно были бы одни и те же значения.</w:t>
+      </w:r>
+    </w:p>
+    <w:p>
+      <w:pPr>
+        <w:rPr>
+          <w:rFonts w:ascii="Helvetica" w:hAnsi="Helvetica" w:cs="Helvetica"/>
+          <w:color w:val="000000"/>
+          <w:shd w:val="clear" w:color="auto" w:fill="F7F7FA"/>
+        </w:rPr>
+      </w:pPr>
+    </w:p>
+    <w:p>
+      <w:pPr>
+        <w:rPr>
+          <w:b/>
+          <w:bCs/>
+          <w:sz w:val="28"/>
+          <w:szCs w:val="28"/>
+        </w:rPr>
+      </w:pPr>
+    </w:p>
+    <w:p>
+      <w:pPr>
+        <w:spacing w:line="315" w:lineRule="atLeast"/>
+        <w:rPr>
+          <w:rFonts w:ascii="Consolas" w:eastAsia="Times New Roman" w:hAnsi="Consolas" w:cs="Times New Roman"/>
+          <w:color w:val="000000"/>
+          <w:sz w:val="21"/>
+          <w:szCs w:val="21"/>
+          <w:lang w:val="en-US" w:eastAsia="ru-RU"/>
+        </w:rPr>
+      </w:pPr>
+      <w:r>
+        <w:rPr>
+          <w:lang w:val="en-US"/>
+        </w:rPr>
+        <w:t xml:space="preserve"> </w:t>
+      </w:r>
+      <w:r>
+        <w:rPr>
+          <w:rFonts w:ascii="Courier New" w:eastAsia="Times New Roman" w:hAnsi="Courier New" w:cs="Courier New"/>
+          <w:color w:val="000000"/>
+          <w:sz w:val="20"/>
+          <w:szCs w:val="20"/>
+          <w:lang w:val="en-US" w:eastAsia="ru-RU"/>
+        </w:rPr>
+        <w:t>CREATE</w:t>
+      </w:r>
+      <w:r>
+        <w:rPr>
+          <w:rFonts w:ascii="Consolas" w:eastAsia="Times New Roman" w:hAnsi="Consolas" w:cs="Times New Roman"/>
+          <w:color w:val="000000"/>
+          <w:sz w:val="21"/>
+          <w:szCs w:val="21"/>
+          <w:lang w:val="en-US" w:eastAsia="ru-RU"/>
+        </w:rPr>
+        <w:t xml:space="preserve"> </w:t>
+      </w:r>
+      <w:r>
+        <w:rPr>
+          <w:rFonts w:ascii="Courier New" w:eastAsia="Times New Roman" w:hAnsi="Courier New" w:cs="Courier New"/>
+          <w:color w:val="000000"/>
+          <w:sz w:val="20"/>
+          <w:szCs w:val="20"/>
+          <w:lang w:val="en-US" w:eastAsia="ru-RU"/>
+        </w:rPr>
+        <w:t>TABLE</w:t>
+      </w:r>
+      <w:r>
+        <w:rPr>
+          <w:rFonts w:ascii="Consolas" w:eastAsia="Times New Roman" w:hAnsi="Consolas" w:cs="Times New Roman"/>
+          <w:color w:val="000000"/>
+          <w:sz w:val="21"/>
+          <w:szCs w:val="21"/>
+          <w:lang w:val="en-US" w:eastAsia="ru-RU"/>
+        </w:rPr>
+        <w:t xml:space="preserve"> </w:t>
+      </w:r>
+      <w:r>
+        <w:rPr>
+          <w:rFonts w:ascii="Courier New" w:eastAsia="Times New Roman" w:hAnsi="Courier New" w:cs="Courier New"/>
+          <w:color w:val="000000"/>
+          <w:sz w:val="20"/>
+          <w:szCs w:val="20"/>
+          <w:lang w:val="en-US" w:eastAsia="ru-RU"/>
+        </w:rPr>
+        <w:t>Customers</w:t>
+      </w:r>
+    </w:p>
+    <w:p>
+      <w:pPr>
+        <w:spacing w:after="0" w:line="315" w:lineRule="atLeast"/>
+        <w:rPr>
+          <w:rFonts w:ascii="Consolas" w:eastAsia="Times New Roman" w:hAnsi="Consolas" w:cs="Times New Roman"/>
+          <w:color w:val="000000"/>
+          <w:sz w:val="21"/>
+          <w:szCs w:val="21"/>
+          <w:lang w:val="en-US" w:eastAsia="ru-RU"/>
+        </w:rPr>
+      </w:pPr>
+      <w:r>
+        <w:rPr>
+          <w:rFonts w:ascii="Courier New" w:eastAsia="Times New Roman" w:hAnsi="Courier New" w:cs="Courier New"/>
+          <w:color w:val="000000"/>
+          <w:sz w:val="20"/>
+          <w:szCs w:val="20"/>
+          <w:lang w:val="en-US" w:eastAsia="ru-RU"/>
+        </w:rPr>
+        <w:t>(</w:t>
+      </w:r>
+    </w:p>
+    <w:p>
+      <w:pPr>
+        <w:spacing w:after="0" w:line="315" w:lineRule="atLeast"/>
+        <w:rPr>
+          <w:rFonts w:ascii="Consolas" w:eastAsia="Times New Roman" w:hAnsi="Consolas" w:cs="Times New Roman"/>
+          <w:color w:val="000000"/>
+          <w:sz w:val="21"/>
+          <w:szCs w:val="21"/>
+          <w:lang w:val="en-US" w:eastAsia="ru-RU"/>
+        </w:rPr>
+      </w:pPr>
+      <w:r>
+        <w:rPr>
+          <w:rFonts w:ascii="Courier New" w:eastAsia="Times New Roman" w:hAnsi="Courier New" w:cs="Courier New"/>
+          <w:color w:val="000000"/>
+          <w:sz w:val="20"/>
+          <w:szCs w:val="20"/>
+          <w:lang w:val="en-US" w:eastAsia="ru-RU"/>
+        </w:rPr>
+        <w:t>    Id INT</w:t>
+      </w:r>
+      <w:r>
+        <w:rPr>
+          <w:rFonts w:ascii="Consolas" w:eastAsia="Times New Roman" w:hAnsi="Consolas" w:cs="Times New Roman"/>
+          <w:color w:val="000000"/>
+          <w:sz w:val="21"/>
+          <w:szCs w:val="21"/>
+          <w:lang w:val="en-US" w:eastAsia="ru-RU"/>
+        </w:rPr>
+        <w:t xml:space="preserve"> </w:t>
+      </w:r>
+      <w:r>
+        <w:rPr>
+          <w:rFonts w:ascii="Courier New" w:eastAsia="Times New Roman" w:hAnsi="Courier New" w:cs="Courier New"/>
+          <w:color w:val="000000"/>
+          <w:sz w:val="20"/>
+          <w:szCs w:val="20"/>
+          <w:lang w:val="en-US" w:eastAsia="ru-RU"/>
+        </w:rPr>
+        <w:t>PRIMARY</w:t>
+      </w:r>
+      <w:r>
+        <w:rPr>
+          <w:rFonts w:ascii="Consolas" w:eastAsia="Times New Roman" w:hAnsi="Consolas" w:cs="Times New Roman"/>
+          <w:color w:val="000000"/>
+          <w:sz w:val="21"/>
+          <w:szCs w:val="21"/>
+          <w:lang w:val="en-US" w:eastAsia="ru-RU"/>
+        </w:rPr>
+        <w:t xml:space="preserve"> </w:t>
+      </w:r>
+      <w:r>
+        <w:rPr>
+          <w:rFonts w:ascii="Courier New" w:eastAsia="Times New Roman" w:hAnsi="Courier New" w:cs="Courier New"/>
+          <w:color w:val="000000"/>
+          <w:sz w:val="20"/>
+          <w:szCs w:val="20"/>
+          <w:lang w:val="en-US" w:eastAsia="ru-RU"/>
+        </w:rPr>
+        <w:t>KEY</w:t>
+      </w:r>
+      <w:r>
+        <w:rPr>
+          <w:rFonts w:ascii="Consolas" w:eastAsia="Times New Roman" w:hAnsi="Consolas" w:cs="Times New Roman"/>
+          <w:color w:val="000000"/>
+          <w:sz w:val="21"/>
+          <w:szCs w:val="21"/>
+          <w:lang w:val="en-US" w:eastAsia="ru-RU"/>
+        </w:rPr>
+        <w:t xml:space="preserve"> </w:t>
+      </w:r>
+      <w:r>
+        <w:rPr>
+          <w:rFonts w:ascii="Courier New" w:eastAsia="Times New Roman" w:hAnsi="Courier New" w:cs="Courier New"/>
+          <w:color w:val="000000"/>
+          <w:sz w:val="20"/>
+          <w:szCs w:val="20"/>
+          <w:lang w:val="en-US" w:eastAsia="ru-RU"/>
+        </w:rPr>
+        <w:t>AUTO_INCREMENT,</w:t>
+      </w:r>
+    </w:p>
+    <w:p>
+      <w:pPr>
+        <w:spacing w:after="0" w:line="315" w:lineRule="atLeast"/>
+        <w:rPr>
+          <w:rFonts w:ascii="Consolas" w:eastAsia="Times New Roman" w:hAnsi="Consolas" w:cs="Times New Roman"/>
+          <w:color w:val="000000"/>
+          <w:sz w:val="21"/>
+          <w:szCs w:val="21"/>
+          <w:lang w:val="en-US" w:eastAsia="ru-RU"/>
+        </w:rPr>
+      </w:pPr>
+      <w:r>
+        <w:rPr>
+          <w:rFonts w:ascii="Courier New" w:eastAsia="Times New Roman" w:hAnsi="Courier New" w:cs="Courier New"/>
+          <w:color w:val="000000"/>
+          <w:sz w:val="20"/>
+          <w:szCs w:val="20"/>
+          <w:lang w:val="en-US" w:eastAsia="ru-RU"/>
+        </w:rPr>
+        <w:lastRenderedPageBreak/>
+        <w:t>    Age INT,</w:t>
+      </w:r>
+    </w:p>
+    <w:p>
+      <w:pPr>
+        <w:spacing w:after="0" w:line="315" w:lineRule="atLeast"/>
+        <w:rPr>
+          <w:rFonts w:ascii="Consolas" w:eastAsia="Times New Roman" w:hAnsi="Consolas" w:cs="Times New Roman"/>
+          <w:color w:val="000000"/>
+          <w:sz w:val="21"/>
+          <w:szCs w:val="21"/>
+          <w:lang w:val="en-US" w:eastAsia="ru-RU"/>
+        </w:rPr>
+      </w:pPr>
+      <w:r>
+        <w:rPr>
+          <w:rFonts w:ascii="Courier New" w:eastAsia="Times New Roman" w:hAnsi="Courier New" w:cs="Courier New"/>
+          <w:color w:val="000000"/>
+          <w:sz w:val="20"/>
+          <w:szCs w:val="20"/>
+          <w:lang w:val="en-US" w:eastAsia="ru-RU"/>
+        </w:rPr>
+        <w:t>    FirstName VARCHAR(20),</w:t>
+      </w:r>
+    </w:p>
+    <w:p>
+      <w:pPr>
+        <w:spacing w:after="0" w:line="315" w:lineRule="atLeast"/>
+        <w:rPr>
+          <w:rFonts w:ascii="Consolas" w:eastAsia="Times New Roman" w:hAnsi="Consolas" w:cs="Times New Roman"/>
+          <w:color w:val="000000"/>
+          <w:sz w:val="21"/>
+          <w:szCs w:val="21"/>
+          <w:lang w:val="en-US" w:eastAsia="ru-RU"/>
+        </w:rPr>
+      </w:pPr>
+      <w:r>
+        <w:rPr>
+          <w:rFonts w:ascii="Courier New" w:eastAsia="Times New Roman" w:hAnsi="Courier New" w:cs="Courier New"/>
+          <w:color w:val="000000"/>
+          <w:sz w:val="20"/>
+          <w:szCs w:val="20"/>
+          <w:lang w:val="en-US" w:eastAsia="ru-RU"/>
+        </w:rPr>
+        <w:t>    LastName VARCHAR(20),</w:t>
+      </w:r>
+    </w:p>
+    <w:p>
+      <w:pPr>
+        <w:spacing w:after="0" w:line="315" w:lineRule="atLeast"/>
+        <w:rPr>
+          <w:rFonts w:ascii="Consolas" w:eastAsia="Times New Roman" w:hAnsi="Consolas" w:cs="Times New Roman"/>
+          <w:color w:val="000000"/>
+          <w:sz w:val="21"/>
+          <w:szCs w:val="21"/>
+          <w:lang w:eastAsia="ru-RU"/>
+        </w:rPr>
+      </w:pPr>
+      <w:r>
+        <w:rPr>
+          <w:rFonts w:ascii="Courier New" w:eastAsia="Times New Roman" w:hAnsi="Courier New" w:cs="Courier New"/>
+          <w:color w:val="000000"/>
+          <w:sz w:val="20"/>
+          <w:szCs w:val="20"/>
+          <w:lang w:val="en-US" w:eastAsia="ru-RU"/>
+        </w:rPr>
+        <w:t>    </w:t>
+      </w:r>
+      <w:r>
+        <w:rPr>
+          <w:rFonts w:ascii="Courier New" w:eastAsia="Times New Roman" w:hAnsi="Courier New" w:cs="Courier New"/>
+          <w:color w:val="000000"/>
+          <w:sz w:val="20"/>
+          <w:szCs w:val="20"/>
+          <w:lang w:eastAsia="ru-RU"/>
+        </w:rPr>
+        <w:t>Phone VARCHAR(13) UNIQUE</w:t>
+      </w:r>
+    </w:p>
+    <w:p>
+      <w:pPr>
+        <w:spacing w:after="0" w:line="315" w:lineRule="atLeast"/>
+        <w:rPr>
+          <w:rFonts w:ascii="Consolas" w:eastAsia="Times New Roman" w:hAnsi="Consolas" w:cs="Times New Roman"/>
+          <w:color w:val="000000"/>
+          <w:sz w:val="21"/>
+          <w:szCs w:val="21"/>
+          <w:lang w:eastAsia="ru-RU"/>
+        </w:rPr>
+      </w:pPr>
+      <w:r>
+        <w:rPr>
+          <w:rFonts w:ascii="Courier New" w:eastAsia="Times New Roman" w:hAnsi="Courier New" w:cs="Courier New"/>
+          <w:color w:val="000000"/>
+          <w:sz w:val="20"/>
+          <w:szCs w:val="20"/>
+          <w:lang w:eastAsia="ru-RU"/>
+        </w:rPr>
+        <w:t>);</w:t>
+      </w:r>
+    </w:p>
+    <w:p>
+      <w:pPr>
+        <w:rPr>
+          <w:rFonts w:ascii="Helvetica" w:hAnsi="Helvetica" w:cs="Helvetica"/>
+          <w:color w:val="000000"/>
+          <w:shd w:val="clear" w:color="auto" w:fill="F7F7FA"/>
+        </w:rPr>
+      </w:pPr>
+      <w:r>
+        <w:rPr>
+          <w:rFonts w:ascii="Helvetica" w:hAnsi="Helvetica" w:cs="Helvetica"/>
+          <w:color w:val="000000"/>
+          <w:shd w:val="clear" w:color="auto" w:fill="F7F7FA"/>
+        </w:rPr>
+        <w:t>В данном случае столбец Phone, который представляет телефон клиента, может хранить только уникальные значения. И мы не сможем добавить в таблицу две строки, у которых значения для этого столбца будет совпадать.</w:t>
+      </w:r>
+    </w:p>
+    <w:p>
+      <w:r>
+        <w:rPr>
+          <w:rFonts w:ascii="Helvetica" w:hAnsi="Helvetica" w:cs="Helvetica"/>
+          <w:color w:val="000000"/>
+          <w:shd w:val="clear" w:color="auto" w:fill="F7F7FA"/>
+        </w:rPr>
+        <w:t>Также мы можем определить этот атрибут на уровне таблицы:</w:t>
+      </w:r>
+    </w:p>
+    <w:tbl>
+      <w:tblPr>
+        <w:tblW w:w="9807" w:type="dxa"/>
+        <w:tblCellSpacing w:w="0" w:type="dxa"/>
+        <w:tblCellMar>
+          <w:left w:w="0" w:type="dxa"/>
+          <w:right w:w="0" w:type="dxa"/>
+        </w:tblCellMar>
+        <w:tblLook w:val="04A0" w:firstRow="1" w:lastRow="0" w:firstColumn="1" w:lastColumn="0" w:noHBand="0" w:noVBand="1"/>
+      </w:tblPr>
+      <w:tblGrid>
+        <w:gridCol w:w="591"/>
+        <w:gridCol w:w="9216"/>
+      </w:tblGrid>
+      <w:tr>
+        <w:trPr>
+          <w:tblCellSpacing w:w="0" w:type="dxa"/>
+        </w:trPr>
+        <w:tc>
+          <w:tcPr>
+            <w:tcW w:w="0" w:type="auto"/>
+            <w:vAlign w:val="center"/>
+            <w:hideMark/>
+          </w:tcPr>
+          <w:p>
+            <w:pPr>
+              <w:spacing w:after="0" w:line="315" w:lineRule="atLeast"/>
+              <w:rPr>
+                <w:rFonts w:ascii="Consolas" w:eastAsia="Times New Roman" w:hAnsi="Consolas" w:cs="Times New Roman"/>
+                <w:color w:val="000000"/>
+                <w:sz w:val="24"/>
+                <w:szCs w:val="24"/>
+                <w:lang w:eastAsia="ru-RU"/>
+              </w:rPr>
+            </w:pPr>
+            <w:r>
+              <w:rPr>
+                <w:rFonts w:ascii="Consolas" w:eastAsia="Times New Roman" w:hAnsi="Consolas" w:cs="Times New Roman"/>
+                <w:color w:val="000000"/>
+                <w:sz w:val="24"/>
+                <w:szCs w:val="24"/>
+                <w:lang w:eastAsia="ru-RU"/>
+              </w:rPr>
+              <w:t>1</w:t>
+            </w:r>
+          </w:p>
+          <w:p>
+            <w:pPr>
+              <w:spacing w:after="0" w:line="315" w:lineRule="atLeast"/>
+              <w:rPr>
+                <w:rFonts w:ascii="Consolas" w:eastAsia="Times New Roman" w:hAnsi="Consolas" w:cs="Times New Roman"/>
+                <w:color w:val="000000"/>
+                <w:sz w:val="24"/>
+                <w:szCs w:val="24"/>
+                <w:lang w:eastAsia="ru-RU"/>
+              </w:rPr>
+            </w:pPr>
+            <w:r>
+              <w:rPr>
+                <w:rFonts w:ascii="Consolas" w:eastAsia="Times New Roman" w:hAnsi="Consolas" w:cs="Times New Roman"/>
+                <w:color w:val="000000"/>
+                <w:sz w:val="24"/>
+                <w:szCs w:val="24"/>
+                <w:lang w:eastAsia="ru-RU"/>
+              </w:rPr>
+              <w:t>2</w:t>
+            </w:r>
+          </w:p>
+          <w:p>
+            <w:pPr>
+              <w:spacing w:after="0" w:line="315" w:lineRule="atLeast"/>
+              <w:rPr>
+                <w:rFonts w:ascii="Consolas" w:eastAsia="Times New Roman" w:hAnsi="Consolas" w:cs="Times New Roman"/>
+                <w:color w:val="000000"/>
+                <w:sz w:val="24"/>
+                <w:szCs w:val="24"/>
+                <w:lang w:eastAsia="ru-RU"/>
+              </w:rPr>
+            </w:pPr>
+            <w:r>
+              <w:rPr>
+                <w:rFonts w:ascii="Consolas" w:eastAsia="Times New Roman" w:hAnsi="Consolas" w:cs="Times New Roman"/>
+                <w:color w:val="000000"/>
+                <w:sz w:val="24"/>
+                <w:szCs w:val="24"/>
+                <w:lang w:eastAsia="ru-RU"/>
+              </w:rPr>
+              <w:t>3</w:t>
+            </w:r>
+          </w:p>
+          <w:p>
+            <w:pPr>
+              <w:spacing w:after="0" w:line="315" w:lineRule="atLeast"/>
+              <w:rPr>
+                <w:rFonts w:ascii="Consolas" w:eastAsia="Times New Roman" w:hAnsi="Consolas" w:cs="Times New Roman"/>
+                <w:color w:val="000000"/>
+                <w:sz w:val="24"/>
+                <w:szCs w:val="24"/>
+                <w:lang w:eastAsia="ru-RU"/>
+              </w:rPr>
+            </w:pPr>
+            <w:r>
+              <w:rPr>
+                <w:rFonts w:ascii="Consolas" w:eastAsia="Times New Roman" w:hAnsi="Consolas" w:cs="Times New Roman"/>
+                <w:color w:val="000000"/>
+                <w:sz w:val="24"/>
+                <w:szCs w:val="24"/>
+                <w:lang w:eastAsia="ru-RU"/>
+              </w:rPr>
+              <w:t>4</w:t>
+            </w:r>
+          </w:p>
+          <w:p>
+            <w:pPr>
+              <w:spacing w:after="0" w:line="315" w:lineRule="atLeast"/>
+              <w:rPr>
+                <w:rFonts w:ascii="Consolas" w:eastAsia="Times New Roman" w:hAnsi="Consolas" w:cs="Times New Roman"/>
+                <w:color w:val="000000"/>
+                <w:sz w:val="24"/>
+                <w:szCs w:val="24"/>
+                <w:lang w:eastAsia="ru-RU"/>
+              </w:rPr>
+            </w:pPr>
+            <w:r>
+              <w:rPr>
+                <w:rFonts w:ascii="Consolas" w:eastAsia="Times New Roman" w:hAnsi="Consolas" w:cs="Times New Roman"/>
+                <w:color w:val="000000"/>
+                <w:sz w:val="24"/>
+                <w:szCs w:val="24"/>
+                <w:lang w:eastAsia="ru-RU"/>
+              </w:rPr>
+              <w:t>5</w:t>
+            </w:r>
+          </w:p>
+          <w:p>
+            <w:pPr>
+              <w:spacing w:after="0" w:line="315" w:lineRule="atLeast"/>
+              <w:rPr>
+                <w:rFonts w:ascii="Consolas" w:eastAsia="Times New Roman" w:hAnsi="Consolas" w:cs="Times New Roman"/>
+                <w:color w:val="000000"/>
+                <w:sz w:val="24"/>
+                <w:szCs w:val="24"/>
+                <w:lang w:eastAsia="ru-RU"/>
+              </w:rPr>
+            </w:pPr>
+            <w:r>
+              <w:rPr>
+                <w:rFonts w:ascii="Consolas" w:eastAsia="Times New Roman" w:hAnsi="Consolas" w:cs="Times New Roman"/>
+                <w:color w:val="000000"/>
+                <w:sz w:val="24"/>
+                <w:szCs w:val="24"/>
+                <w:lang w:eastAsia="ru-RU"/>
+              </w:rPr>
+              <w:t>6</w:t>
+            </w:r>
+          </w:p>
+          <w:p>
+            <w:pPr>
+              <w:spacing w:after="0" w:line="315" w:lineRule="atLeast"/>
+              <w:rPr>
+                <w:rFonts w:ascii="Consolas" w:eastAsia="Times New Roman" w:hAnsi="Consolas" w:cs="Times New Roman"/>
+                <w:color w:val="000000"/>
+                <w:sz w:val="24"/>
+                <w:szCs w:val="24"/>
+                <w:lang w:eastAsia="ru-RU"/>
+              </w:rPr>
+            </w:pPr>
+            <w:r>
+              <w:rPr>
+                <w:rFonts w:ascii="Consolas" w:eastAsia="Times New Roman" w:hAnsi="Consolas" w:cs="Times New Roman"/>
+                <w:color w:val="000000"/>
+                <w:sz w:val="24"/>
+                <w:szCs w:val="24"/>
+                <w:lang w:eastAsia="ru-RU"/>
+              </w:rPr>
+              <w:t>7</w:t>
+            </w:r>
+          </w:p>
+          <w:p>
+            <w:pPr>
+              <w:spacing w:after="0" w:line="315" w:lineRule="atLeast"/>
+              <w:rPr>
+                <w:rFonts w:ascii="Consolas" w:eastAsia="Times New Roman" w:hAnsi="Consolas" w:cs="Times New Roman"/>
+                <w:color w:val="000000"/>
+                <w:sz w:val="24"/>
+                <w:szCs w:val="24"/>
+                <w:lang w:eastAsia="ru-RU"/>
+              </w:rPr>
+            </w:pPr>
+            <w:r>
+              <w:rPr>
+                <w:rFonts w:ascii="Consolas" w:eastAsia="Times New Roman" w:hAnsi="Consolas" w:cs="Times New Roman"/>
+                <w:color w:val="000000"/>
+                <w:sz w:val="24"/>
+                <w:szCs w:val="24"/>
+                <w:lang w:eastAsia="ru-RU"/>
+              </w:rPr>
+              <w:t>8</w:t>
+            </w:r>
+          </w:p>
+          <w:p>
+            <w:pPr>
+              <w:spacing w:after="0" w:line="315" w:lineRule="atLeast"/>
+              <w:rPr>
+                <w:rFonts w:ascii="Consolas" w:eastAsia="Times New Roman" w:hAnsi="Consolas" w:cs="Times New Roman"/>
+                <w:color w:val="000000"/>
+                <w:sz w:val="24"/>
+                <w:szCs w:val="24"/>
+                <w:lang w:eastAsia="ru-RU"/>
+              </w:rPr>
+            </w:pPr>
+            <w:r>
+              <w:rPr>
+                <w:rFonts w:ascii="Consolas" w:eastAsia="Times New Roman" w:hAnsi="Consolas" w:cs="Times New Roman"/>
+                <w:color w:val="000000"/>
+                <w:sz w:val="24"/>
+                <w:szCs w:val="24"/>
+                <w:lang w:eastAsia="ru-RU"/>
+              </w:rPr>
+              <w:t>9</w:t>
+            </w:r>
+          </w:p>
+          <w:p>
+            <w:pPr>
+              <w:spacing w:after="0" w:line="315" w:lineRule="atLeast"/>
+              <w:rPr>
+                <w:rFonts w:ascii="Consolas" w:eastAsia="Times New Roman" w:hAnsi="Consolas" w:cs="Times New Roman"/>
+                <w:color w:val="000000"/>
+                <w:sz w:val="24"/>
+                <w:szCs w:val="24"/>
+                <w:lang w:eastAsia="ru-RU"/>
+              </w:rPr>
+            </w:pPr>
+            <w:r>
+              <w:rPr>
+                <w:rFonts w:ascii="Consolas" w:eastAsia="Times New Roman" w:hAnsi="Consolas" w:cs="Times New Roman"/>
+                <w:color w:val="000000"/>
+                <w:sz w:val="24"/>
+                <w:szCs w:val="24"/>
+                <w:lang w:eastAsia="ru-RU"/>
+              </w:rPr>
+              <w:t>10</w:t>
+            </w:r>
+          </w:p>
+        </w:tc>
+        <w:tc>
+          <w:tcPr>
+            <w:tcW w:w="9216" w:type="dxa"/>
+            <w:vAlign w:val="center"/>
+            <w:hideMark/>
+          </w:tcPr>
+          <w:p>
+            <w:pPr>
+              <w:spacing w:after="0" w:line="315" w:lineRule="atLeast"/>
+              <w:rPr>
+                <w:rFonts w:ascii="Consolas" w:eastAsia="Times New Roman" w:hAnsi="Consolas" w:cs="Times New Roman"/>
+                <w:color w:val="000000"/>
+                <w:sz w:val="24"/>
+                <w:szCs w:val="24"/>
+                <w:lang w:val="en-US" w:eastAsia="ru-RU"/>
+              </w:rPr>
+            </w:pPr>
+            <w:r>
+              <w:rPr>
+                <w:rFonts w:ascii="Courier New" w:eastAsia="Times New Roman" w:hAnsi="Courier New" w:cs="Courier New"/>
+                <w:color w:val="000000"/>
+                <w:sz w:val="20"/>
+                <w:szCs w:val="20"/>
+                <w:lang w:val="en-US" w:eastAsia="ru-RU"/>
+              </w:rPr>
+              <w:t>CREATE</w:t>
+            </w:r>
+            <w:r>
+              <w:rPr>
+                <w:rFonts w:ascii="Consolas" w:eastAsia="Times New Roman" w:hAnsi="Consolas" w:cs="Times New Roman"/>
+                <w:color w:val="000000"/>
+                <w:sz w:val="24"/>
+                <w:szCs w:val="24"/>
+                <w:lang w:val="en-US" w:eastAsia="ru-RU"/>
+              </w:rPr>
+              <w:t xml:space="preserve"> </w:t>
+            </w:r>
+            <w:r>
+              <w:rPr>
+                <w:rFonts w:ascii="Courier New" w:eastAsia="Times New Roman" w:hAnsi="Courier New" w:cs="Courier New"/>
+                <w:color w:val="000000"/>
+                <w:sz w:val="20"/>
+                <w:szCs w:val="20"/>
+                <w:lang w:val="en-US" w:eastAsia="ru-RU"/>
+              </w:rPr>
+              <w:t>TABLE</w:t>
+            </w:r>
+            <w:r>
+              <w:rPr>
+                <w:rFonts w:ascii="Consolas" w:eastAsia="Times New Roman" w:hAnsi="Consolas" w:cs="Times New Roman"/>
+                <w:color w:val="000000"/>
+                <w:sz w:val="24"/>
+                <w:szCs w:val="24"/>
+                <w:lang w:val="en-US" w:eastAsia="ru-RU"/>
+              </w:rPr>
+              <w:t xml:space="preserve"> </w:t>
+            </w:r>
+            <w:r>
+              <w:rPr>
+                <w:rFonts w:ascii="Courier New" w:eastAsia="Times New Roman" w:hAnsi="Courier New" w:cs="Courier New"/>
+                <w:color w:val="000000"/>
+                <w:sz w:val="20"/>
+                <w:szCs w:val="20"/>
+                <w:lang w:val="en-US" w:eastAsia="ru-RU"/>
+              </w:rPr>
+              <w:t>Customers</w:t>
+            </w:r>
+          </w:p>
+          <w:p>
+            <w:pPr>
+              <w:spacing w:after="0" w:line="315" w:lineRule="atLeast"/>
+              <w:rPr>
+                <w:rFonts w:ascii="Consolas" w:eastAsia="Times New Roman" w:hAnsi="Consolas" w:cs="Times New Roman"/>
+                <w:color w:val="000000"/>
+                <w:sz w:val="24"/>
+                <w:szCs w:val="24"/>
+                <w:lang w:val="en-US" w:eastAsia="ru-RU"/>
+              </w:rPr>
+            </w:pPr>
+            <w:r>
+              <w:rPr>
+                <w:rFonts w:ascii="Courier New" w:eastAsia="Times New Roman" w:hAnsi="Courier New" w:cs="Courier New"/>
+                <w:color w:val="000000"/>
+                <w:sz w:val="20"/>
+                <w:szCs w:val="20"/>
+                <w:lang w:val="en-US" w:eastAsia="ru-RU"/>
+              </w:rPr>
+              <w:t>(</w:t>
+            </w:r>
+          </w:p>
+          <w:p>
+            <w:pPr>
+              <w:spacing w:after="0" w:line="315" w:lineRule="atLeast"/>
+              <w:rPr>
+                <w:rFonts w:ascii="Consolas" w:eastAsia="Times New Roman" w:hAnsi="Consolas" w:cs="Times New Roman"/>
+                <w:color w:val="000000"/>
+                <w:sz w:val="24"/>
+                <w:szCs w:val="24"/>
+                <w:lang w:val="en-US" w:eastAsia="ru-RU"/>
+              </w:rPr>
+            </w:pPr>
+            <w:r>
+              <w:rPr>
+                <w:rFonts w:ascii="Courier New" w:eastAsia="Times New Roman" w:hAnsi="Courier New" w:cs="Courier New"/>
+                <w:color w:val="000000"/>
+                <w:sz w:val="20"/>
+                <w:szCs w:val="20"/>
+                <w:lang w:val="en-US" w:eastAsia="ru-RU"/>
+              </w:rPr>
+              <w:t>    Id INT</w:t>
+            </w:r>
+            <w:r>
+              <w:rPr>
+                <w:rFonts w:ascii="Consolas" w:eastAsia="Times New Roman" w:hAnsi="Consolas" w:cs="Times New Roman"/>
+                <w:color w:val="000000"/>
+                <w:sz w:val="24"/>
+                <w:szCs w:val="24"/>
+                <w:lang w:val="en-US" w:eastAsia="ru-RU"/>
+              </w:rPr>
+              <w:t xml:space="preserve"> </w:t>
+            </w:r>
+            <w:r>
+              <w:rPr>
+                <w:rFonts w:ascii="Courier New" w:eastAsia="Times New Roman" w:hAnsi="Courier New" w:cs="Courier New"/>
+                <w:color w:val="000000"/>
+                <w:sz w:val="20"/>
+                <w:szCs w:val="20"/>
+                <w:lang w:val="en-US" w:eastAsia="ru-RU"/>
+              </w:rPr>
+              <w:t>PRIMARY</w:t>
+            </w:r>
+            <w:r>
+              <w:rPr>
+                <w:rFonts w:ascii="Consolas" w:eastAsia="Times New Roman" w:hAnsi="Consolas" w:cs="Times New Roman"/>
+                <w:color w:val="000000"/>
+                <w:sz w:val="24"/>
+                <w:szCs w:val="24"/>
+                <w:lang w:val="en-US" w:eastAsia="ru-RU"/>
+              </w:rPr>
+              <w:t xml:space="preserve"> </w:t>
+            </w:r>
+            <w:r>
+              <w:rPr>
+                <w:rFonts w:ascii="Courier New" w:eastAsia="Times New Roman" w:hAnsi="Courier New" w:cs="Courier New"/>
+                <w:color w:val="000000"/>
+                <w:sz w:val="20"/>
+                <w:szCs w:val="20"/>
+                <w:lang w:val="en-US" w:eastAsia="ru-RU"/>
+              </w:rPr>
+              <w:t>KEY</w:t>
+            </w:r>
+            <w:r>
+              <w:rPr>
+                <w:rFonts w:ascii="Consolas" w:eastAsia="Times New Roman" w:hAnsi="Consolas" w:cs="Times New Roman"/>
+                <w:color w:val="000000"/>
+                <w:sz w:val="24"/>
+                <w:szCs w:val="24"/>
+                <w:lang w:val="en-US" w:eastAsia="ru-RU"/>
+              </w:rPr>
+              <w:t xml:space="preserve"> </w:t>
+            </w:r>
+            <w:r>
+              <w:rPr>
+                <w:rFonts w:ascii="Courier New" w:eastAsia="Times New Roman" w:hAnsi="Courier New" w:cs="Courier New"/>
+                <w:color w:val="000000"/>
+                <w:sz w:val="20"/>
+                <w:szCs w:val="20"/>
+                <w:lang w:val="en-US" w:eastAsia="ru-RU"/>
+              </w:rPr>
+              <w:t>AUTO_INCREMENT,</w:t>
+            </w:r>
+          </w:p>
+          <w:p>
+            <w:pPr>
+              <w:spacing w:after="0" w:line="315" w:lineRule="atLeast"/>
+              <w:rPr>
+                <w:rFonts w:ascii="Consolas" w:eastAsia="Times New Roman" w:hAnsi="Consolas" w:cs="Times New Roman"/>
+                <w:color w:val="000000"/>
+                <w:sz w:val="24"/>
+                <w:szCs w:val="24"/>
+                <w:lang w:val="en-US" w:eastAsia="ru-RU"/>
+              </w:rPr>
+            </w:pPr>
+            <w:r>
+              <w:rPr>
+                <w:rFonts w:ascii="Courier New" w:eastAsia="Times New Roman" w:hAnsi="Courier New" w:cs="Courier New"/>
+                <w:color w:val="000000"/>
+                <w:sz w:val="20"/>
+                <w:szCs w:val="20"/>
+                <w:lang w:val="en-US" w:eastAsia="ru-RU"/>
+              </w:rPr>
+              <w:t>    Age INT,</w:t>
+            </w:r>
+          </w:p>
+          <w:p>
+            <w:pPr>
+              <w:spacing w:after="0" w:line="315" w:lineRule="atLeast"/>
+              <w:rPr>
+                <w:rFonts w:ascii="Consolas" w:eastAsia="Times New Roman" w:hAnsi="Consolas" w:cs="Times New Roman"/>
+                <w:color w:val="000000"/>
+                <w:sz w:val="24"/>
+                <w:szCs w:val="24"/>
+                <w:lang w:val="en-US" w:eastAsia="ru-RU"/>
+              </w:rPr>
+            </w:pPr>
+            <w:r>
+              <w:rPr>
+                <w:rFonts w:ascii="Courier New" w:eastAsia="Times New Roman" w:hAnsi="Courier New" w:cs="Courier New"/>
+                <w:color w:val="000000"/>
+                <w:sz w:val="20"/>
+                <w:szCs w:val="20"/>
+                <w:lang w:val="en-US" w:eastAsia="ru-RU"/>
+              </w:rPr>
+              <w:t>    FirstName VARCHAR(20),</w:t>
+            </w:r>
+          </w:p>
+          <w:p>
+            <w:pPr>
+              <w:spacing w:after="0" w:line="315" w:lineRule="atLeast"/>
+              <w:rPr>
+                <w:rFonts w:ascii="Consolas" w:eastAsia="Times New Roman" w:hAnsi="Consolas" w:cs="Times New Roman"/>
+                <w:color w:val="000000"/>
+                <w:sz w:val="24"/>
+                <w:szCs w:val="24"/>
+                <w:lang w:val="en-US" w:eastAsia="ru-RU"/>
+              </w:rPr>
+            </w:pPr>
+            <w:r>
+              <w:rPr>
+                <w:rFonts w:ascii="Courier New" w:eastAsia="Times New Roman" w:hAnsi="Courier New" w:cs="Courier New"/>
+                <w:color w:val="000000"/>
+                <w:sz w:val="20"/>
+                <w:szCs w:val="20"/>
+                <w:lang w:val="en-US" w:eastAsia="ru-RU"/>
+              </w:rPr>
+              <w:t>    LastName VARCHAR(20),</w:t>
+            </w:r>
+          </w:p>
+          <w:p>
+            <w:pPr>
+              <w:spacing w:after="0" w:line="315" w:lineRule="atLeast"/>
+              <w:rPr>
+                <w:rFonts w:ascii="Consolas" w:eastAsia="Times New Roman" w:hAnsi="Consolas" w:cs="Times New Roman"/>
+                <w:color w:val="000000"/>
+                <w:sz w:val="24"/>
+                <w:szCs w:val="24"/>
+                <w:lang w:val="en-US" w:eastAsia="ru-RU"/>
+              </w:rPr>
+            </w:pPr>
+            <w:r>
+              <w:rPr>
+                <w:rFonts w:ascii="Courier New" w:eastAsia="Times New Roman" w:hAnsi="Courier New" w:cs="Courier New"/>
+                <w:color w:val="000000"/>
+                <w:sz w:val="20"/>
+                <w:szCs w:val="20"/>
+                <w:lang w:val="en-US" w:eastAsia="ru-RU"/>
+              </w:rPr>
+              <w:t>    Email VARCHAR(30),</w:t>
+            </w:r>
+          </w:p>
+          <w:p>
+            <w:pPr>
+              <w:spacing w:after="0" w:line="315" w:lineRule="atLeast"/>
+              <w:rPr>
+                <w:rFonts w:ascii="Consolas" w:eastAsia="Times New Roman" w:hAnsi="Consolas" w:cs="Times New Roman"/>
+                <w:color w:val="000000"/>
+                <w:sz w:val="24"/>
+                <w:szCs w:val="24"/>
+                <w:lang w:val="en-US" w:eastAsia="ru-RU"/>
+              </w:rPr>
+            </w:pPr>
+            <w:r>
+              <w:rPr>
+                <w:rFonts w:ascii="Courier New" w:eastAsia="Times New Roman" w:hAnsi="Courier New" w:cs="Courier New"/>
+                <w:color w:val="000000"/>
+                <w:sz w:val="20"/>
+                <w:szCs w:val="20"/>
+                <w:lang w:val="en-US" w:eastAsia="ru-RU"/>
+              </w:rPr>
+              <w:t>    Phone VARCHAR(20),</w:t>
+            </w:r>
+          </w:p>
+          <w:p>
+            <w:pPr>
+              <w:spacing w:after="0" w:line="315" w:lineRule="atLeast"/>
+              <w:rPr>
+                <w:rFonts w:ascii="Consolas" w:eastAsia="Times New Roman" w:hAnsi="Consolas" w:cs="Times New Roman"/>
+                <w:color w:val="000000"/>
+                <w:sz w:val="24"/>
+                <w:szCs w:val="24"/>
+                <w:lang w:val="en-US" w:eastAsia="ru-RU"/>
+              </w:rPr>
+            </w:pPr>
+            <w:r>
+              <w:rPr>
+                <w:rFonts w:ascii="Courier New" w:eastAsia="Times New Roman" w:hAnsi="Courier New" w:cs="Courier New"/>
+                <w:color w:val="000000"/>
+                <w:sz w:val="20"/>
+                <w:szCs w:val="20"/>
+                <w:lang w:val="en-US" w:eastAsia="ru-RU"/>
+              </w:rPr>
+              <w:t>    UNIQUE(Email, Phone)</w:t>
+            </w:r>
+          </w:p>
+          <w:p>
+            <w:pPr>
+              <w:spacing w:after="0" w:line="315" w:lineRule="atLeast"/>
+              <w:rPr>
+                <w:rFonts w:ascii="Consolas" w:eastAsia="Times New Roman" w:hAnsi="Consolas" w:cs="Times New Roman"/>
+                <w:color w:val="000000"/>
+                <w:sz w:val="24"/>
+                <w:szCs w:val="24"/>
+                <w:lang w:eastAsia="ru-RU"/>
+              </w:rPr>
+            </w:pPr>
+            <w:r>
+              <w:rPr>
+                <w:rFonts w:ascii="Courier New" w:eastAsia="Times New Roman" w:hAnsi="Courier New" w:cs="Courier New"/>
+                <w:color w:val="000000"/>
+                <w:sz w:val="20"/>
+                <w:szCs w:val="20"/>
+                <w:lang w:eastAsia="ru-RU"/>
+              </w:rPr>
+              <w:t>);</w:t>
+            </w:r>
+          </w:p>
+        </w:tc>
+      </w:tr>
+    </w:tbl>
+    <w:p>
+      <w:pPr>
+        <w:pStyle w:val="2"/>
+        <w:rPr>
+          <w:rFonts w:ascii="Helvetica" w:hAnsi="Helvetica" w:cs="Helvetica"/>
+          <w:b w:val="0"/>
+          <w:bCs w:val="0"/>
+          <w:color w:val="000000"/>
+          <w:sz w:val="24"/>
+          <w:szCs w:val="24"/>
+        </w:rPr>
+      </w:pPr>
+      <w:r>
+        <w:br/>
+      </w:r>
+      <w:r>
+        <w:rPr>
+          <w:rFonts w:ascii="Helvetica" w:hAnsi="Helvetica" w:cs="Helvetica"/>
+          <w:b w:val="0"/>
+          <w:bCs w:val="0"/>
+          <w:color w:val="000000"/>
+          <w:sz w:val="24"/>
+          <w:szCs w:val="24"/>
+        </w:rPr>
+        <w:t xml:space="preserve">Внешние </w:t>
+      </w:r>
+      <w:r>
+        <w:rPr>
+          <w:rFonts w:ascii="Courier New" w:hAnsi="Courier New" w:cs="Courier New"/>
+          <w:b w:val="0"/>
+          <w:bCs w:val="0"/>
+          <w:color w:val="000000"/>
+          <w:sz w:val="24"/>
+          <w:szCs w:val="24"/>
+        </w:rPr>
+        <w:t>ключи</w:t>
+      </w:r>
+      <w:r>
+        <w:rPr>
+          <w:rFonts w:ascii="Helvetica" w:hAnsi="Helvetica" w:cs="Helvetica"/>
+          <w:b w:val="0"/>
+          <w:bCs w:val="0"/>
+          <w:color w:val="000000"/>
+          <w:sz w:val="24"/>
+          <w:szCs w:val="24"/>
+        </w:rPr>
+        <w:t xml:space="preserve"> FOREIGN KEY</w:t>
+      </w:r>
+    </w:p>
+    <w:p>
+      <w:pPr>
+        <w:pStyle w:val="2"/>
+        <w:rPr>
+          <w:rFonts w:ascii="Courier New" w:hAnsi="Courier New" w:cs="Courier New"/>
+          <w:b w:val="0"/>
+          <w:bCs w:val="0"/>
+          <w:color w:val="000000"/>
+          <w:sz w:val="24"/>
+          <w:szCs w:val="24"/>
+          <w:shd w:val="clear" w:color="auto" w:fill="F7F7FA"/>
+        </w:rPr>
+      </w:pPr>
+      <w:r>
+        <w:rPr>
+          <w:rFonts w:ascii="Courier New" w:hAnsi="Courier New" w:cs="Courier New"/>
+          <w:b w:val="0"/>
+          <w:bCs w:val="0"/>
+          <w:color w:val="000000"/>
+          <w:sz w:val="24"/>
+          <w:szCs w:val="24"/>
+          <w:shd w:val="clear" w:color="auto" w:fill="F7F7FA"/>
+        </w:rPr>
+        <w:t>Внешние ключи позволяют установить связи между таблицами</w:t>
+      </w:r>
+    </w:p>
+    <w:p>
+      <w:pPr>
+        <w:pStyle w:val="2"/>
+        <w:rPr>
+          <w:rFonts w:ascii="Courier New" w:hAnsi="Courier New" w:cs="Courier New"/>
+          <w:b w:val="0"/>
+          <w:bCs w:val="0"/>
+          <w:color w:val="000000"/>
+          <w:sz w:val="24"/>
+          <w:szCs w:val="24"/>
+        </w:rPr>
+      </w:pPr>
+      <w:hyperlink r:id="rId21" w:history="1">
+        <w:r>
+          <w:rPr>
+            <w:rStyle w:val="a4"/>
+            <w:rFonts w:ascii="Courier New" w:hAnsi="Courier New" w:cs="Courier New"/>
+            <w:b w:val="0"/>
+            <w:bCs w:val="0"/>
+            <w:sz w:val="24"/>
+            <w:szCs w:val="24"/>
+          </w:rPr>
+          <w:t>https://metanit.com/sql/mysql/2.5.php</w:t>
+        </w:r>
+      </w:hyperlink>
+    </w:p>
+    <w:p>
+      <w:pPr>
+        <w:pStyle w:val="2"/>
+        <w:rPr>
+          <w:rFonts w:ascii="Courier New" w:hAnsi="Courier New" w:cs="Courier New"/>
+          <w:b w:val="0"/>
+          <w:bCs w:val="0"/>
+          <w:color w:val="000000"/>
+          <w:sz w:val="24"/>
+          <w:szCs w:val="24"/>
+          <w:shd w:val="clear" w:color="auto" w:fill="F7F7FA"/>
+        </w:rPr>
+      </w:pPr>
+      <w:r>
+        <w:rPr>
+          <w:rFonts w:ascii="Courier New" w:hAnsi="Courier New" w:cs="Courier New"/>
+          <w:b w:val="0"/>
+          <w:bCs w:val="0"/>
+          <w:color w:val="000000"/>
+          <w:sz w:val="24"/>
+          <w:szCs w:val="24"/>
+          <w:shd w:val="clear" w:color="auto" w:fill="F7F7FA"/>
+        </w:rPr>
+        <w:t>Например, определим две таблицы и свяжем их посредством внешнего ключа:</w:t>
+      </w:r>
+    </w:p>
+    <w:tbl>
+      <w:tblPr>
+        <w:tblW w:w="9807" w:type="dxa"/>
+        <w:tblCellSpacing w:w="0" w:type="dxa"/>
+        <w:tblCellMar>
+          <w:left w:w="0" w:type="dxa"/>
+          <w:right w:w="0" w:type="dxa"/>
+        </w:tblCellMar>
+        <w:tblLook w:val="04A0" w:firstRow="1" w:lastRow="0" w:firstColumn="1" w:lastColumn="0" w:noHBand="0" w:noVBand="1"/>
+      </w:tblPr>
+      <w:tblGrid>
+        <w:gridCol w:w="591"/>
+        <w:gridCol w:w="9216"/>
+      </w:tblGrid>
+      <w:tr>
+        <w:trPr>
+          <w:tblCellSpacing w:w="0" w:type="dxa"/>
+        </w:trPr>
+        <w:tc>
+          <w:tcPr>
+            <w:tcW w:w="0" w:type="auto"/>
+            <w:vAlign w:val="center"/>
+            <w:hideMark/>
+          </w:tcPr>
+          <w:p>
+            <w:pPr>
+              <w:spacing w:after="0" w:line="315" w:lineRule="atLeast"/>
+              <w:rPr>
+                <w:rFonts w:ascii="Consolas" w:eastAsia="Times New Roman" w:hAnsi="Consolas" w:cs="Times New Roman"/>
+                <w:color w:val="000000"/>
+                <w:sz w:val="24"/>
+                <w:szCs w:val="24"/>
+                <w:lang w:eastAsia="ru-RU"/>
+              </w:rPr>
+            </w:pPr>
+            <w:r>
+              <w:rPr>
+                <w:rFonts w:ascii="Consolas" w:eastAsia="Times New Roman" w:hAnsi="Consolas" w:cs="Times New Roman"/>
+                <w:color w:val="000000"/>
+                <w:sz w:val="24"/>
+                <w:szCs w:val="24"/>
+                <w:lang w:eastAsia="ru-RU"/>
+              </w:rPr>
+              <w:t>1</w:t>
+            </w:r>
+          </w:p>
+          <w:p>
+            <w:pPr>
+              <w:spacing w:after="0" w:line="315" w:lineRule="atLeast"/>
+              <w:rPr>
+                <w:rFonts w:ascii="Consolas" w:eastAsia="Times New Roman" w:hAnsi="Consolas" w:cs="Times New Roman"/>
+                <w:color w:val="000000"/>
+                <w:sz w:val="24"/>
+                <w:szCs w:val="24"/>
+                <w:lang w:eastAsia="ru-RU"/>
+              </w:rPr>
+            </w:pPr>
+            <w:r>
+              <w:rPr>
+                <w:rFonts w:ascii="Consolas" w:eastAsia="Times New Roman" w:hAnsi="Consolas" w:cs="Times New Roman"/>
+                <w:color w:val="000000"/>
+                <w:sz w:val="24"/>
+                <w:szCs w:val="24"/>
+                <w:lang w:eastAsia="ru-RU"/>
+              </w:rPr>
+              <w:t>2</w:t>
+            </w:r>
+          </w:p>
+          <w:p>
+            <w:pPr>
+              <w:spacing w:after="0" w:line="315" w:lineRule="atLeast"/>
+              <w:rPr>
+                <w:rFonts w:ascii="Consolas" w:eastAsia="Times New Roman" w:hAnsi="Consolas" w:cs="Times New Roman"/>
+                <w:color w:val="000000"/>
+                <w:sz w:val="24"/>
+                <w:szCs w:val="24"/>
+                <w:lang w:eastAsia="ru-RU"/>
+              </w:rPr>
+            </w:pPr>
+            <w:r>
+              <w:rPr>
+                <w:rFonts w:ascii="Consolas" w:eastAsia="Times New Roman" w:hAnsi="Consolas" w:cs="Times New Roman"/>
+                <w:color w:val="000000"/>
+                <w:sz w:val="24"/>
+                <w:szCs w:val="24"/>
+                <w:lang w:eastAsia="ru-RU"/>
+              </w:rPr>
+              <w:t>3</w:t>
+            </w:r>
+          </w:p>
+          <w:p>
+            <w:pPr>
+              <w:spacing w:after="0" w:line="315" w:lineRule="atLeast"/>
+              <w:rPr>
+                <w:rFonts w:ascii="Consolas" w:eastAsia="Times New Roman" w:hAnsi="Consolas" w:cs="Times New Roman"/>
+                <w:color w:val="000000"/>
+                <w:sz w:val="24"/>
+                <w:szCs w:val="24"/>
+                <w:lang w:eastAsia="ru-RU"/>
+              </w:rPr>
+            </w:pPr>
+            <w:r>
+              <w:rPr>
+                <w:rFonts w:ascii="Consolas" w:eastAsia="Times New Roman" w:hAnsi="Consolas" w:cs="Times New Roman"/>
+                <w:color w:val="000000"/>
+                <w:sz w:val="24"/>
+                <w:szCs w:val="24"/>
+                <w:lang w:eastAsia="ru-RU"/>
+              </w:rPr>
+              <w:t>4</w:t>
+            </w:r>
+          </w:p>
+          <w:p>
+            <w:pPr>
+              <w:spacing w:after="0" w:line="315" w:lineRule="atLeast"/>
+              <w:rPr>
+                <w:rFonts w:ascii="Consolas" w:eastAsia="Times New Roman" w:hAnsi="Consolas" w:cs="Times New Roman"/>
+                <w:color w:val="000000"/>
+                <w:sz w:val="24"/>
+                <w:szCs w:val="24"/>
+                <w:lang w:eastAsia="ru-RU"/>
+              </w:rPr>
+            </w:pPr>
+            <w:r>
+              <w:rPr>
+                <w:rFonts w:ascii="Consolas" w:eastAsia="Times New Roman" w:hAnsi="Consolas" w:cs="Times New Roman"/>
+                <w:color w:val="000000"/>
+                <w:sz w:val="24"/>
+                <w:szCs w:val="24"/>
+                <w:lang w:eastAsia="ru-RU"/>
+              </w:rPr>
+              <w:t>5</w:t>
+            </w:r>
+          </w:p>
+          <w:p>
+            <w:pPr>
+              <w:spacing w:after="0" w:line="315" w:lineRule="atLeast"/>
+              <w:rPr>
+                <w:rFonts w:ascii="Consolas" w:eastAsia="Times New Roman" w:hAnsi="Consolas" w:cs="Times New Roman"/>
+                <w:color w:val="000000"/>
+                <w:sz w:val="24"/>
+                <w:szCs w:val="24"/>
+                <w:lang w:eastAsia="ru-RU"/>
+              </w:rPr>
+            </w:pPr>
+            <w:r>
+              <w:rPr>
+                <w:rFonts w:ascii="Consolas" w:eastAsia="Times New Roman" w:hAnsi="Consolas" w:cs="Times New Roman"/>
+                <w:color w:val="000000"/>
+                <w:sz w:val="24"/>
+                <w:szCs w:val="24"/>
+                <w:lang w:eastAsia="ru-RU"/>
+              </w:rPr>
+              <w:t>6</w:t>
+            </w:r>
+          </w:p>
+          <w:p>
+            <w:pPr>
+              <w:spacing w:after="0" w:line="315" w:lineRule="atLeast"/>
+              <w:rPr>
+                <w:rFonts w:ascii="Consolas" w:eastAsia="Times New Roman" w:hAnsi="Consolas" w:cs="Times New Roman"/>
+                <w:color w:val="000000"/>
+                <w:sz w:val="24"/>
+                <w:szCs w:val="24"/>
+                <w:lang w:eastAsia="ru-RU"/>
+              </w:rPr>
+            </w:pPr>
+            <w:r>
+              <w:rPr>
+                <w:rFonts w:ascii="Consolas" w:eastAsia="Times New Roman" w:hAnsi="Consolas" w:cs="Times New Roman"/>
+                <w:color w:val="000000"/>
+                <w:sz w:val="24"/>
+                <w:szCs w:val="24"/>
+                <w:lang w:eastAsia="ru-RU"/>
+              </w:rPr>
+              <w:t>7</w:t>
+            </w:r>
+          </w:p>
+          <w:p>
+            <w:pPr>
+              <w:spacing w:after="0" w:line="315" w:lineRule="atLeast"/>
+              <w:rPr>
+                <w:rFonts w:ascii="Consolas" w:eastAsia="Times New Roman" w:hAnsi="Consolas" w:cs="Times New Roman"/>
+                <w:color w:val="000000"/>
+                <w:sz w:val="24"/>
+                <w:szCs w:val="24"/>
+                <w:lang w:eastAsia="ru-RU"/>
+              </w:rPr>
+            </w:pPr>
+            <w:r>
+              <w:rPr>
+                <w:rFonts w:ascii="Consolas" w:eastAsia="Times New Roman" w:hAnsi="Consolas" w:cs="Times New Roman"/>
+                <w:color w:val="000000"/>
+                <w:sz w:val="24"/>
+                <w:szCs w:val="24"/>
+                <w:lang w:eastAsia="ru-RU"/>
+              </w:rPr>
+              <w:t>8</w:t>
+            </w:r>
+          </w:p>
+          <w:p>
+            <w:pPr>
+              <w:spacing w:after="0" w:line="315" w:lineRule="atLeast"/>
+              <w:rPr>
+                <w:rFonts w:ascii="Consolas" w:eastAsia="Times New Roman" w:hAnsi="Consolas" w:cs="Times New Roman"/>
+                <w:color w:val="000000"/>
+                <w:sz w:val="24"/>
+                <w:szCs w:val="24"/>
+                <w:lang w:eastAsia="ru-RU"/>
+              </w:rPr>
+            </w:pPr>
+            <w:r>
+              <w:rPr>
+                <w:rFonts w:ascii="Consolas" w:eastAsia="Times New Roman" w:hAnsi="Consolas" w:cs="Times New Roman"/>
+                <w:color w:val="000000"/>
+                <w:sz w:val="24"/>
+                <w:szCs w:val="24"/>
+                <w:lang w:eastAsia="ru-RU"/>
+              </w:rPr>
+              <w:t>9</w:t>
+            </w:r>
+          </w:p>
+          <w:p>
+            <w:pPr>
+              <w:spacing w:after="0" w:line="315" w:lineRule="atLeast"/>
+              <w:rPr>
+                <w:rFonts w:ascii="Consolas" w:eastAsia="Times New Roman" w:hAnsi="Consolas" w:cs="Times New Roman"/>
+                <w:color w:val="000000"/>
+                <w:sz w:val="24"/>
+                <w:szCs w:val="24"/>
+                <w:lang w:eastAsia="ru-RU"/>
+              </w:rPr>
+            </w:pPr>
+            <w:r>
+              <w:rPr>
+                <w:rFonts w:ascii="Consolas" w:eastAsia="Times New Roman" w:hAnsi="Consolas" w:cs="Times New Roman"/>
+                <w:color w:val="000000"/>
+                <w:sz w:val="24"/>
+                <w:szCs w:val="24"/>
+                <w:lang w:eastAsia="ru-RU"/>
+              </w:rPr>
+              <w:t>10</w:t>
+            </w:r>
+          </w:p>
+          <w:p>
+            <w:pPr>
+              <w:spacing w:after="0" w:line="315" w:lineRule="atLeast"/>
+              <w:rPr>
+                <w:rFonts w:ascii="Consolas" w:eastAsia="Times New Roman" w:hAnsi="Consolas" w:cs="Times New Roman"/>
+                <w:color w:val="000000"/>
+                <w:sz w:val="24"/>
+                <w:szCs w:val="24"/>
+                <w:lang w:eastAsia="ru-RU"/>
+              </w:rPr>
+            </w:pPr>
+            <w:r>
+              <w:rPr>
+                <w:rFonts w:ascii="Consolas" w:eastAsia="Times New Roman" w:hAnsi="Consolas" w:cs="Times New Roman"/>
+                <w:color w:val="000000"/>
+                <w:sz w:val="24"/>
+                <w:szCs w:val="24"/>
+                <w:lang w:eastAsia="ru-RU"/>
+              </w:rPr>
+              <w:t>11</w:t>
+            </w:r>
+          </w:p>
+          <w:p>
+            <w:pPr>
+              <w:spacing w:after="0" w:line="315" w:lineRule="atLeast"/>
+              <w:rPr>
+                <w:rFonts w:ascii="Consolas" w:eastAsia="Times New Roman" w:hAnsi="Consolas" w:cs="Times New Roman"/>
+                <w:color w:val="000000"/>
+                <w:sz w:val="24"/>
+                <w:szCs w:val="24"/>
+                <w:lang w:eastAsia="ru-RU"/>
+              </w:rPr>
+            </w:pPr>
+            <w:r>
+              <w:rPr>
+                <w:rFonts w:ascii="Consolas" w:eastAsia="Times New Roman" w:hAnsi="Consolas" w:cs="Times New Roman"/>
+                <w:color w:val="000000"/>
+                <w:sz w:val="24"/>
+                <w:szCs w:val="24"/>
+                <w:lang w:eastAsia="ru-RU"/>
+              </w:rPr>
+              <w:t>12</w:t>
+            </w:r>
+          </w:p>
+          <w:p>
+            <w:pPr>
+              <w:spacing w:after="0" w:line="315" w:lineRule="atLeast"/>
+              <w:rPr>
+                <w:rFonts w:ascii="Consolas" w:eastAsia="Times New Roman" w:hAnsi="Consolas" w:cs="Times New Roman"/>
+                <w:color w:val="000000"/>
+                <w:sz w:val="24"/>
+                <w:szCs w:val="24"/>
+                <w:lang w:eastAsia="ru-RU"/>
+              </w:rPr>
+            </w:pPr>
+            <w:r>
+              <w:rPr>
+                <w:rFonts w:ascii="Consolas" w:eastAsia="Times New Roman" w:hAnsi="Consolas" w:cs="Times New Roman"/>
+                <w:color w:val="000000"/>
+                <w:sz w:val="24"/>
+                <w:szCs w:val="24"/>
+                <w:lang w:eastAsia="ru-RU"/>
+              </w:rPr>
+              <w:t>13</w:t>
+            </w:r>
+          </w:p>
+          <w:p>
+            <w:pPr>
+              <w:spacing w:after="0" w:line="315" w:lineRule="atLeast"/>
+              <w:rPr>
+                <w:rFonts w:ascii="Consolas" w:eastAsia="Times New Roman" w:hAnsi="Consolas" w:cs="Times New Roman"/>
+                <w:color w:val="000000"/>
+                <w:sz w:val="24"/>
+                <w:szCs w:val="24"/>
+                <w:lang w:eastAsia="ru-RU"/>
+              </w:rPr>
+            </w:pPr>
+            <w:r>
+              <w:rPr>
+                <w:rFonts w:ascii="Consolas" w:eastAsia="Times New Roman" w:hAnsi="Consolas" w:cs="Times New Roman"/>
+                <w:color w:val="000000"/>
+                <w:sz w:val="24"/>
+                <w:szCs w:val="24"/>
+                <w:lang w:eastAsia="ru-RU"/>
+              </w:rPr>
+              <w:t>14</w:t>
+            </w:r>
+          </w:p>
+          <w:p>
+            <w:pPr>
+              <w:spacing w:after="0" w:line="315" w:lineRule="atLeast"/>
+              <w:rPr>
+                <w:rFonts w:ascii="Consolas" w:eastAsia="Times New Roman" w:hAnsi="Consolas" w:cs="Times New Roman"/>
+                <w:color w:val="000000"/>
+                <w:sz w:val="24"/>
+                <w:szCs w:val="24"/>
+                <w:lang w:eastAsia="ru-RU"/>
+              </w:rPr>
+            </w:pPr>
+            <w:r>
+              <w:rPr>
+                <w:rFonts w:ascii="Consolas" w:eastAsia="Times New Roman" w:hAnsi="Consolas" w:cs="Times New Roman"/>
+                <w:color w:val="000000"/>
+                <w:sz w:val="24"/>
+                <w:szCs w:val="24"/>
+                <w:lang w:eastAsia="ru-RU"/>
+              </w:rPr>
+              <w:t>15</w:t>
+            </w:r>
+          </w:p>
+          <w:p>
+            <w:pPr>
+              <w:spacing w:after="0" w:line="315" w:lineRule="atLeast"/>
+              <w:rPr>
+                <w:rFonts w:ascii="Consolas" w:eastAsia="Times New Roman" w:hAnsi="Consolas" w:cs="Times New Roman"/>
+                <w:color w:val="000000"/>
+                <w:sz w:val="24"/>
+                <w:szCs w:val="24"/>
+                <w:lang w:eastAsia="ru-RU"/>
+              </w:rPr>
+            </w:pPr>
+            <w:r>
+              <w:rPr>
+                <w:rFonts w:ascii="Consolas" w:eastAsia="Times New Roman" w:hAnsi="Consolas" w:cs="Times New Roman"/>
+                <w:color w:val="000000"/>
+                <w:sz w:val="24"/>
+                <w:szCs w:val="24"/>
+                <w:lang w:eastAsia="ru-RU"/>
+              </w:rPr>
+              <w:t>16</w:t>
+            </w:r>
+          </w:p>
+        </w:tc>
+        <w:tc>
+          <w:tcPr>
+            <w:tcW w:w="9216" w:type="dxa"/>
+            <w:vAlign w:val="center"/>
+            <w:hideMark/>
+          </w:tcPr>
+          <w:p>
+            <w:pPr>
+              <w:spacing w:after="0" w:line="315" w:lineRule="atLeast"/>
+              <w:rPr>
+                <w:rFonts w:ascii="Consolas" w:eastAsia="Times New Roman" w:hAnsi="Consolas" w:cs="Times New Roman"/>
+                <w:color w:val="000000"/>
+                <w:sz w:val="24"/>
+                <w:szCs w:val="24"/>
+                <w:lang w:val="en-US" w:eastAsia="ru-RU"/>
+              </w:rPr>
+            </w:pPr>
+            <w:r>
+              <w:rPr>
+                <w:rFonts w:ascii="Courier New" w:eastAsia="Times New Roman" w:hAnsi="Courier New" w:cs="Courier New"/>
+                <w:color w:val="000000"/>
+                <w:sz w:val="20"/>
+                <w:szCs w:val="20"/>
+                <w:lang w:val="en-US" w:eastAsia="ru-RU"/>
+              </w:rPr>
+              <w:t>CREATE</w:t>
+            </w:r>
+            <w:r>
+              <w:rPr>
+                <w:rFonts w:ascii="Consolas" w:eastAsia="Times New Roman" w:hAnsi="Consolas" w:cs="Times New Roman"/>
+                <w:color w:val="000000"/>
+                <w:sz w:val="24"/>
+                <w:szCs w:val="24"/>
+                <w:lang w:val="en-US" w:eastAsia="ru-RU"/>
+              </w:rPr>
+              <w:t xml:space="preserve"> </w:t>
+            </w:r>
+            <w:r>
+              <w:rPr>
+                <w:rFonts w:ascii="Courier New" w:eastAsia="Times New Roman" w:hAnsi="Courier New" w:cs="Courier New"/>
+                <w:color w:val="000000"/>
+                <w:sz w:val="20"/>
+                <w:szCs w:val="20"/>
+                <w:lang w:val="en-US" w:eastAsia="ru-RU"/>
+              </w:rPr>
+              <w:t>TABLE</w:t>
+            </w:r>
+            <w:r>
+              <w:rPr>
+                <w:rFonts w:ascii="Consolas" w:eastAsia="Times New Roman" w:hAnsi="Consolas" w:cs="Times New Roman"/>
+                <w:color w:val="000000"/>
+                <w:sz w:val="24"/>
+                <w:szCs w:val="24"/>
+                <w:lang w:val="en-US" w:eastAsia="ru-RU"/>
+              </w:rPr>
+              <w:t xml:space="preserve"> </w:t>
+            </w:r>
+            <w:r>
+              <w:rPr>
+                <w:rFonts w:ascii="Courier New" w:eastAsia="Times New Roman" w:hAnsi="Courier New" w:cs="Courier New"/>
+                <w:color w:val="000000"/>
+                <w:sz w:val="20"/>
+                <w:szCs w:val="20"/>
+                <w:lang w:val="en-US" w:eastAsia="ru-RU"/>
+              </w:rPr>
+              <w:t>Customers</w:t>
+            </w:r>
+          </w:p>
+          <w:p>
+            <w:pPr>
+              <w:spacing w:after="0" w:line="315" w:lineRule="atLeast"/>
+              <w:rPr>
+                <w:rFonts w:ascii="Consolas" w:eastAsia="Times New Roman" w:hAnsi="Consolas" w:cs="Times New Roman"/>
+                <w:color w:val="000000"/>
+                <w:sz w:val="24"/>
+                <w:szCs w:val="24"/>
+                <w:lang w:val="en-US" w:eastAsia="ru-RU"/>
+              </w:rPr>
+            </w:pPr>
+            <w:r>
+              <w:rPr>
+                <w:rFonts w:ascii="Courier New" w:eastAsia="Times New Roman" w:hAnsi="Courier New" w:cs="Courier New"/>
+                <w:color w:val="000000"/>
+                <w:sz w:val="20"/>
+                <w:szCs w:val="20"/>
+                <w:lang w:val="en-US" w:eastAsia="ru-RU"/>
+              </w:rPr>
+              <w:t>(</w:t>
+            </w:r>
+          </w:p>
+          <w:p>
+            <w:pPr>
+              <w:spacing w:after="0" w:line="315" w:lineRule="atLeast"/>
+              <w:rPr>
+                <w:rFonts w:ascii="Consolas" w:eastAsia="Times New Roman" w:hAnsi="Consolas" w:cs="Times New Roman"/>
+                <w:color w:val="000000"/>
+                <w:sz w:val="24"/>
+                <w:szCs w:val="24"/>
+                <w:lang w:val="en-US" w:eastAsia="ru-RU"/>
+              </w:rPr>
+            </w:pPr>
+            <w:r>
+              <w:rPr>
+                <w:rFonts w:ascii="Courier New" w:eastAsia="Times New Roman" w:hAnsi="Courier New" w:cs="Courier New"/>
+                <w:color w:val="000000"/>
+                <w:sz w:val="20"/>
+                <w:szCs w:val="20"/>
+                <w:lang w:val="en-US" w:eastAsia="ru-RU"/>
+              </w:rPr>
+              <w:t>    Id INT</w:t>
+            </w:r>
+            <w:r>
+              <w:rPr>
+                <w:rFonts w:ascii="Consolas" w:eastAsia="Times New Roman" w:hAnsi="Consolas" w:cs="Times New Roman"/>
+                <w:color w:val="000000"/>
+                <w:sz w:val="24"/>
+                <w:szCs w:val="24"/>
+                <w:lang w:val="en-US" w:eastAsia="ru-RU"/>
+              </w:rPr>
+              <w:t xml:space="preserve"> </w:t>
+            </w:r>
+            <w:r>
+              <w:rPr>
+                <w:rFonts w:ascii="Courier New" w:eastAsia="Times New Roman" w:hAnsi="Courier New" w:cs="Courier New"/>
+                <w:color w:val="000000"/>
+                <w:sz w:val="20"/>
+                <w:szCs w:val="20"/>
+                <w:lang w:val="en-US" w:eastAsia="ru-RU"/>
+              </w:rPr>
+              <w:t>PRIMARY</w:t>
+            </w:r>
+            <w:r>
+              <w:rPr>
+                <w:rFonts w:ascii="Consolas" w:eastAsia="Times New Roman" w:hAnsi="Consolas" w:cs="Times New Roman"/>
+                <w:color w:val="000000"/>
+                <w:sz w:val="24"/>
+                <w:szCs w:val="24"/>
+                <w:lang w:val="en-US" w:eastAsia="ru-RU"/>
+              </w:rPr>
+              <w:t xml:space="preserve"> </w:t>
+            </w:r>
+            <w:r>
+              <w:rPr>
+                <w:rFonts w:ascii="Courier New" w:eastAsia="Times New Roman" w:hAnsi="Courier New" w:cs="Courier New"/>
+                <w:color w:val="000000"/>
+                <w:sz w:val="20"/>
+                <w:szCs w:val="20"/>
+                <w:lang w:val="en-US" w:eastAsia="ru-RU"/>
+              </w:rPr>
+              <w:t>KEY</w:t>
+            </w:r>
+            <w:r>
+              <w:rPr>
+                <w:rFonts w:ascii="Consolas" w:eastAsia="Times New Roman" w:hAnsi="Consolas" w:cs="Times New Roman"/>
+                <w:color w:val="000000"/>
+                <w:sz w:val="24"/>
+                <w:szCs w:val="24"/>
+                <w:lang w:val="en-US" w:eastAsia="ru-RU"/>
+              </w:rPr>
+              <w:t xml:space="preserve"> </w:t>
+            </w:r>
+            <w:r>
+              <w:rPr>
+                <w:rFonts w:ascii="Courier New" w:eastAsia="Times New Roman" w:hAnsi="Courier New" w:cs="Courier New"/>
+                <w:color w:val="000000"/>
+                <w:sz w:val="20"/>
+                <w:szCs w:val="20"/>
+                <w:lang w:val="en-US" w:eastAsia="ru-RU"/>
+              </w:rPr>
+              <w:t>AUTO_INCREMENT,</w:t>
+            </w:r>
+          </w:p>
+          <w:p>
+            <w:pPr>
+              <w:spacing w:after="0" w:line="315" w:lineRule="atLeast"/>
+              <w:rPr>
+                <w:rFonts w:ascii="Consolas" w:eastAsia="Times New Roman" w:hAnsi="Consolas" w:cs="Times New Roman"/>
+                <w:color w:val="000000"/>
+                <w:sz w:val="24"/>
+                <w:szCs w:val="24"/>
+                <w:lang w:val="en-US" w:eastAsia="ru-RU"/>
+              </w:rPr>
+            </w:pPr>
+            <w:r>
+              <w:rPr>
+                <w:rFonts w:ascii="Courier New" w:eastAsia="Times New Roman" w:hAnsi="Courier New" w:cs="Courier New"/>
+                <w:color w:val="000000"/>
+                <w:sz w:val="20"/>
+                <w:szCs w:val="20"/>
+                <w:lang w:val="en-US" w:eastAsia="ru-RU"/>
+              </w:rPr>
+              <w:t xml:space="preserve">    Age INT, </w:t>
+            </w:r>
+          </w:p>
+          <w:p>
+            <w:pPr>
+              <w:spacing w:after="0" w:line="315" w:lineRule="atLeast"/>
+              <w:rPr>
+                <w:rFonts w:ascii="Consolas" w:eastAsia="Times New Roman" w:hAnsi="Consolas" w:cs="Times New Roman"/>
+                <w:color w:val="000000"/>
+                <w:sz w:val="24"/>
+                <w:szCs w:val="24"/>
+                <w:lang w:val="en-US" w:eastAsia="ru-RU"/>
+              </w:rPr>
+            </w:pPr>
+            <w:r>
+              <w:rPr>
+                <w:rFonts w:ascii="Courier New" w:eastAsia="Times New Roman" w:hAnsi="Courier New" w:cs="Courier New"/>
+                <w:color w:val="000000"/>
+                <w:sz w:val="20"/>
+                <w:szCs w:val="20"/>
+                <w:lang w:val="en-US" w:eastAsia="ru-RU"/>
+              </w:rPr>
+              <w:t>    FirstName VARCHAR(20) NOT</w:t>
+            </w:r>
+            <w:r>
+              <w:rPr>
+                <w:rFonts w:ascii="Consolas" w:eastAsia="Times New Roman" w:hAnsi="Consolas" w:cs="Times New Roman"/>
+                <w:color w:val="000000"/>
+                <w:sz w:val="24"/>
+                <w:szCs w:val="24"/>
+                <w:lang w:val="en-US" w:eastAsia="ru-RU"/>
+              </w:rPr>
+              <w:t xml:space="preserve"> </w:t>
+            </w:r>
+            <w:r>
+              <w:rPr>
+                <w:rFonts w:ascii="Courier New" w:eastAsia="Times New Roman" w:hAnsi="Courier New" w:cs="Courier New"/>
+                <w:color w:val="000000"/>
+                <w:sz w:val="20"/>
+                <w:szCs w:val="20"/>
+                <w:lang w:val="en-US" w:eastAsia="ru-RU"/>
+              </w:rPr>
+              <w:t>NULL,</w:t>
+            </w:r>
+          </w:p>
+          <w:p>
+            <w:pPr>
+              <w:spacing w:after="0" w:line="315" w:lineRule="atLeast"/>
+              <w:rPr>
+                <w:rFonts w:ascii="Consolas" w:eastAsia="Times New Roman" w:hAnsi="Consolas" w:cs="Times New Roman"/>
+                <w:color w:val="000000"/>
+                <w:sz w:val="24"/>
+                <w:szCs w:val="24"/>
+                <w:lang w:val="en-US" w:eastAsia="ru-RU"/>
+              </w:rPr>
+            </w:pPr>
+            <w:r>
+              <w:rPr>
+                <w:rFonts w:ascii="Courier New" w:eastAsia="Times New Roman" w:hAnsi="Courier New" w:cs="Courier New"/>
+                <w:color w:val="000000"/>
+                <w:sz w:val="20"/>
+                <w:szCs w:val="20"/>
+                <w:lang w:val="en-US" w:eastAsia="ru-RU"/>
+              </w:rPr>
+              <w:t>    LastName VARCHAR(20) NOT</w:t>
+            </w:r>
+            <w:r>
+              <w:rPr>
+                <w:rFonts w:ascii="Consolas" w:eastAsia="Times New Roman" w:hAnsi="Consolas" w:cs="Times New Roman"/>
+                <w:color w:val="000000"/>
+                <w:sz w:val="24"/>
+                <w:szCs w:val="24"/>
+                <w:lang w:val="en-US" w:eastAsia="ru-RU"/>
+              </w:rPr>
+              <w:t xml:space="preserve"> </w:t>
+            </w:r>
+            <w:r>
+              <w:rPr>
+                <w:rFonts w:ascii="Courier New" w:eastAsia="Times New Roman" w:hAnsi="Courier New" w:cs="Courier New"/>
+                <w:color w:val="000000"/>
+                <w:sz w:val="20"/>
+                <w:szCs w:val="20"/>
+                <w:lang w:val="en-US" w:eastAsia="ru-RU"/>
+              </w:rPr>
+              <w:t>NULL,</w:t>
+            </w:r>
+          </w:p>
+          <w:p>
+            <w:pPr>
+              <w:spacing w:after="0" w:line="315" w:lineRule="atLeast"/>
+              <w:rPr>
+                <w:rFonts w:ascii="Consolas" w:eastAsia="Times New Roman" w:hAnsi="Consolas" w:cs="Times New Roman"/>
+                <w:color w:val="000000"/>
+                <w:sz w:val="24"/>
+                <w:szCs w:val="24"/>
+                <w:lang w:val="en-US" w:eastAsia="ru-RU"/>
+              </w:rPr>
+            </w:pPr>
+            <w:r>
+              <w:rPr>
+                <w:rFonts w:ascii="Courier New" w:eastAsia="Times New Roman" w:hAnsi="Courier New" w:cs="Courier New"/>
+                <w:color w:val="000000"/>
+                <w:sz w:val="20"/>
+                <w:szCs w:val="20"/>
+                <w:lang w:val="en-US" w:eastAsia="ru-RU"/>
+              </w:rPr>
+              <w:t>    Phone VARCHAR(20) NOT</w:t>
+            </w:r>
+            <w:r>
+              <w:rPr>
+                <w:rFonts w:ascii="Consolas" w:eastAsia="Times New Roman" w:hAnsi="Consolas" w:cs="Times New Roman"/>
+                <w:color w:val="000000"/>
+                <w:sz w:val="24"/>
+                <w:szCs w:val="24"/>
+                <w:lang w:val="en-US" w:eastAsia="ru-RU"/>
+              </w:rPr>
+              <w:t xml:space="preserve"> </w:t>
+            </w:r>
+            <w:r>
+              <w:rPr>
+                <w:rFonts w:ascii="Courier New" w:eastAsia="Times New Roman" w:hAnsi="Courier New" w:cs="Courier New"/>
+                <w:color w:val="000000"/>
+                <w:sz w:val="20"/>
+                <w:szCs w:val="20"/>
+                <w:lang w:val="en-US" w:eastAsia="ru-RU"/>
+              </w:rPr>
+              <w:t>NULL</w:t>
+            </w:r>
+            <w:r>
+              <w:rPr>
+                <w:rFonts w:ascii="Consolas" w:eastAsia="Times New Roman" w:hAnsi="Consolas" w:cs="Times New Roman"/>
+                <w:color w:val="000000"/>
+                <w:sz w:val="24"/>
+                <w:szCs w:val="24"/>
+                <w:lang w:val="en-US" w:eastAsia="ru-RU"/>
+              </w:rPr>
+              <w:t xml:space="preserve"> </w:t>
+            </w:r>
+            <w:r>
+              <w:rPr>
+                <w:rFonts w:ascii="Courier New" w:eastAsia="Times New Roman" w:hAnsi="Courier New" w:cs="Courier New"/>
+                <w:color w:val="000000"/>
+                <w:sz w:val="20"/>
+                <w:szCs w:val="20"/>
+                <w:lang w:val="en-US" w:eastAsia="ru-RU"/>
+              </w:rPr>
+              <w:t>UNIQUE</w:t>
+            </w:r>
+          </w:p>
+          <w:p>
+            <w:pPr>
+              <w:spacing w:after="0" w:line="315" w:lineRule="atLeast"/>
+              <w:rPr>
+                <w:rFonts w:ascii="Consolas" w:eastAsia="Times New Roman" w:hAnsi="Consolas" w:cs="Times New Roman"/>
+                <w:color w:val="000000"/>
+                <w:sz w:val="24"/>
+                <w:szCs w:val="24"/>
+                <w:lang w:val="en-US" w:eastAsia="ru-RU"/>
+              </w:rPr>
+            </w:pPr>
+            <w:r>
+              <w:rPr>
+                <w:rFonts w:ascii="Courier New" w:eastAsia="Times New Roman" w:hAnsi="Courier New" w:cs="Courier New"/>
+                <w:color w:val="000000"/>
+                <w:sz w:val="20"/>
+                <w:szCs w:val="20"/>
+                <w:lang w:val="en-US" w:eastAsia="ru-RU"/>
+              </w:rPr>
+              <w:t>);</w:t>
+            </w:r>
+          </w:p>
+          <w:p>
+            <w:pPr>
+              <w:spacing w:after="0" w:line="315" w:lineRule="atLeast"/>
+              <w:rPr>
+                <w:rFonts w:ascii="Consolas" w:eastAsia="Times New Roman" w:hAnsi="Consolas" w:cs="Times New Roman"/>
+                <w:color w:val="000000"/>
+                <w:sz w:val="24"/>
+                <w:szCs w:val="24"/>
+                <w:lang w:val="en-US" w:eastAsia="ru-RU"/>
+              </w:rPr>
+            </w:pPr>
+            <w:r>
+              <w:rPr>
+                <w:rFonts w:ascii="Consolas" w:eastAsia="Times New Roman" w:hAnsi="Consolas" w:cs="Times New Roman"/>
+                <w:color w:val="000000"/>
+                <w:sz w:val="24"/>
+                <w:szCs w:val="24"/>
+                <w:lang w:val="en-US" w:eastAsia="ru-RU"/>
+              </w:rPr>
+              <w:t> </w:t>
+            </w:r>
+          </w:p>
+          <w:p>
+            <w:pPr>
+              <w:spacing w:after="0" w:line="315" w:lineRule="atLeast"/>
+              <w:rPr>
+                <w:rFonts w:ascii="Consolas" w:eastAsia="Times New Roman" w:hAnsi="Consolas" w:cs="Times New Roman"/>
+                <w:color w:val="000000"/>
+                <w:sz w:val="24"/>
+                <w:szCs w:val="24"/>
+                <w:lang w:val="en-US" w:eastAsia="ru-RU"/>
+              </w:rPr>
+            </w:pPr>
+            <w:r>
+              <w:rPr>
+                <w:rFonts w:ascii="Courier New" w:eastAsia="Times New Roman" w:hAnsi="Courier New" w:cs="Courier New"/>
+                <w:color w:val="000000"/>
+                <w:sz w:val="20"/>
+                <w:szCs w:val="20"/>
+                <w:lang w:val="en-US" w:eastAsia="ru-RU"/>
+              </w:rPr>
+              <w:t>CREATE</w:t>
+            </w:r>
+            <w:r>
+              <w:rPr>
+                <w:rFonts w:ascii="Consolas" w:eastAsia="Times New Roman" w:hAnsi="Consolas" w:cs="Times New Roman"/>
+                <w:color w:val="000000"/>
+                <w:sz w:val="24"/>
+                <w:szCs w:val="24"/>
+                <w:lang w:val="en-US" w:eastAsia="ru-RU"/>
+              </w:rPr>
+              <w:t xml:space="preserve"> </w:t>
+            </w:r>
+            <w:r>
+              <w:rPr>
+                <w:rFonts w:ascii="Courier New" w:eastAsia="Times New Roman" w:hAnsi="Courier New" w:cs="Courier New"/>
+                <w:color w:val="000000"/>
+                <w:sz w:val="20"/>
+                <w:szCs w:val="20"/>
+                <w:lang w:val="en-US" w:eastAsia="ru-RU"/>
+              </w:rPr>
+              <w:t>TABLE</w:t>
+            </w:r>
+            <w:r>
+              <w:rPr>
+                <w:rFonts w:ascii="Consolas" w:eastAsia="Times New Roman" w:hAnsi="Consolas" w:cs="Times New Roman"/>
+                <w:color w:val="000000"/>
+                <w:sz w:val="24"/>
+                <w:szCs w:val="24"/>
+                <w:lang w:val="en-US" w:eastAsia="ru-RU"/>
+              </w:rPr>
+              <w:t xml:space="preserve"> </w:t>
+            </w:r>
+            <w:r>
+              <w:rPr>
+                <w:rFonts w:ascii="Courier New" w:eastAsia="Times New Roman" w:hAnsi="Courier New" w:cs="Courier New"/>
+                <w:color w:val="000000"/>
+                <w:sz w:val="20"/>
+                <w:szCs w:val="20"/>
+                <w:lang w:val="en-US" w:eastAsia="ru-RU"/>
+              </w:rPr>
+              <w:t>Orders</w:t>
+            </w:r>
+          </w:p>
+          <w:p>
+            <w:pPr>
+              <w:spacing w:after="0" w:line="315" w:lineRule="atLeast"/>
+              <w:rPr>
+                <w:rFonts w:ascii="Consolas" w:eastAsia="Times New Roman" w:hAnsi="Consolas" w:cs="Times New Roman"/>
+                <w:color w:val="000000"/>
+                <w:sz w:val="24"/>
+                <w:szCs w:val="24"/>
+                <w:lang w:val="en-US" w:eastAsia="ru-RU"/>
+              </w:rPr>
+            </w:pPr>
+            <w:r>
+              <w:rPr>
+                <w:rFonts w:ascii="Courier New" w:eastAsia="Times New Roman" w:hAnsi="Courier New" w:cs="Courier New"/>
+                <w:color w:val="000000"/>
+                <w:sz w:val="20"/>
+                <w:szCs w:val="20"/>
+                <w:lang w:val="en-US" w:eastAsia="ru-RU"/>
+              </w:rPr>
+              <w:t>(</w:t>
+            </w:r>
+          </w:p>
+          <w:p>
+            <w:pPr>
+              <w:spacing w:after="0" w:line="315" w:lineRule="atLeast"/>
+              <w:rPr>
+                <w:rFonts w:ascii="Consolas" w:eastAsia="Times New Roman" w:hAnsi="Consolas" w:cs="Times New Roman"/>
+                <w:color w:val="000000"/>
+                <w:sz w:val="24"/>
+                <w:szCs w:val="24"/>
+                <w:lang w:val="en-US" w:eastAsia="ru-RU"/>
+              </w:rPr>
+            </w:pPr>
+            <w:r>
+              <w:rPr>
+                <w:rFonts w:ascii="Courier New" w:eastAsia="Times New Roman" w:hAnsi="Courier New" w:cs="Courier New"/>
+                <w:color w:val="000000"/>
+                <w:sz w:val="20"/>
+                <w:szCs w:val="20"/>
+                <w:lang w:val="en-US" w:eastAsia="ru-RU"/>
+              </w:rPr>
+              <w:t>    Id INT</w:t>
+            </w:r>
+            <w:r>
+              <w:rPr>
+                <w:rFonts w:ascii="Consolas" w:eastAsia="Times New Roman" w:hAnsi="Consolas" w:cs="Times New Roman"/>
+                <w:color w:val="000000"/>
+                <w:sz w:val="24"/>
+                <w:szCs w:val="24"/>
+                <w:lang w:val="en-US" w:eastAsia="ru-RU"/>
+              </w:rPr>
+              <w:t xml:space="preserve"> </w:t>
+            </w:r>
+            <w:r>
+              <w:rPr>
+                <w:rFonts w:ascii="Courier New" w:eastAsia="Times New Roman" w:hAnsi="Courier New" w:cs="Courier New"/>
+                <w:color w:val="000000"/>
+                <w:sz w:val="20"/>
+                <w:szCs w:val="20"/>
+                <w:lang w:val="en-US" w:eastAsia="ru-RU"/>
+              </w:rPr>
+              <w:t>PRIMARY</w:t>
+            </w:r>
+            <w:r>
+              <w:rPr>
+                <w:rFonts w:ascii="Consolas" w:eastAsia="Times New Roman" w:hAnsi="Consolas" w:cs="Times New Roman"/>
+                <w:color w:val="000000"/>
+                <w:sz w:val="24"/>
+                <w:szCs w:val="24"/>
+                <w:lang w:val="en-US" w:eastAsia="ru-RU"/>
+              </w:rPr>
+              <w:t xml:space="preserve"> </w:t>
+            </w:r>
+            <w:r>
+              <w:rPr>
+                <w:rFonts w:ascii="Courier New" w:eastAsia="Times New Roman" w:hAnsi="Courier New" w:cs="Courier New"/>
+                <w:color w:val="000000"/>
+                <w:sz w:val="20"/>
+                <w:szCs w:val="20"/>
+                <w:lang w:val="en-US" w:eastAsia="ru-RU"/>
+              </w:rPr>
+              <w:t>KEY</w:t>
+            </w:r>
+            <w:r>
+              <w:rPr>
+                <w:rFonts w:ascii="Consolas" w:eastAsia="Times New Roman" w:hAnsi="Consolas" w:cs="Times New Roman"/>
+                <w:color w:val="000000"/>
+                <w:sz w:val="24"/>
+                <w:szCs w:val="24"/>
+                <w:lang w:val="en-US" w:eastAsia="ru-RU"/>
+              </w:rPr>
+              <w:t xml:space="preserve"> </w:t>
+            </w:r>
+            <w:r>
+              <w:rPr>
+                <w:rFonts w:ascii="Courier New" w:eastAsia="Times New Roman" w:hAnsi="Courier New" w:cs="Courier New"/>
+                <w:color w:val="000000"/>
+                <w:sz w:val="20"/>
+                <w:szCs w:val="20"/>
+                <w:lang w:val="en-US" w:eastAsia="ru-RU"/>
+              </w:rPr>
+              <w:t>AUTO_INCREMENT,</w:t>
+            </w:r>
+          </w:p>
+          <w:p>
+            <w:pPr>
+              <w:spacing w:after="0" w:line="315" w:lineRule="atLeast"/>
+              <w:rPr>
+                <w:rFonts w:ascii="Consolas" w:eastAsia="Times New Roman" w:hAnsi="Consolas" w:cs="Times New Roman"/>
+                <w:color w:val="000000"/>
+                <w:sz w:val="24"/>
+                <w:szCs w:val="24"/>
+                <w:lang w:val="en-US" w:eastAsia="ru-RU"/>
+              </w:rPr>
+            </w:pPr>
+            <w:r>
+              <w:rPr>
+                <w:rFonts w:ascii="Courier New" w:eastAsia="Times New Roman" w:hAnsi="Courier New" w:cs="Courier New"/>
+                <w:color w:val="000000"/>
+                <w:sz w:val="20"/>
+                <w:szCs w:val="20"/>
+                <w:lang w:val="en-US" w:eastAsia="ru-RU"/>
+              </w:rPr>
+              <w:t>    CustomerId INT,</w:t>
+            </w:r>
+          </w:p>
+          <w:p>
+            <w:pPr>
+              <w:spacing w:after="0" w:line="315" w:lineRule="atLeast"/>
+              <w:rPr>
+                <w:rFonts w:ascii="Consolas" w:eastAsia="Times New Roman" w:hAnsi="Consolas" w:cs="Times New Roman"/>
+                <w:color w:val="000000"/>
+                <w:sz w:val="24"/>
+                <w:szCs w:val="24"/>
+                <w:lang w:val="en-US" w:eastAsia="ru-RU"/>
+              </w:rPr>
+            </w:pPr>
+            <w:r>
+              <w:rPr>
+                <w:rFonts w:ascii="Courier New" w:eastAsia="Times New Roman" w:hAnsi="Courier New" w:cs="Courier New"/>
+                <w:color w:val="000000"/>
+                <w:sz w:val="20"/>
+                <w:szCs w:val="20"/>
+                <w:lang w:val="en-US" w:eastAsia="ru-RU"/>
+              </w:rPr>
+              <w:t>    CreatedAt Date,</w:t>
+            </w:r>
+          </w:p>
+          <w:p>
+            <w:pPr>
+              <w:spacing w:after="0" w:line="315" w:lineRule="atLeast"/>
+              <w:rPr>
+                <w:rFonts w:ascii="Consolas" w:eastAsia="Times New Roman" w:hAnsi="Consolas" w:cs="Times New Roman"/>
+                <w:color w:val="000000"/>
+                <w:sz w:val="24"/>
+                <w:szCs w:val="24"/>
+                <w:lang w:val="en-US" w:eastAsia="ru-RU"/>
+              </w:rPr>
+            </w:pPr>
+            <w:r>
+              <w:rPr>
+                <w:rFonts w:ascii="Courier New" w:eastAsia="Times New Roman" w:hAnsi="Courier New" w:cs="Courier New"/>
+                <w:color w:val="000000"/>
+                <w:sz w:val="20"/>
+                <w:szCs w:val="20"/>
+                <w:lang w:val="en-US" w:eastAsia="ru-RU"/>
+              </w:rPr>
+              <w:t>    FOREIGN</w:t>
+            </w:r>
+            <w:r>
+              <w:rPr>
+                <w:rFonts w:ascii="Consolas" w:eastAsia="Times New Roman" w:hAnsi="Consolas" w:cs="Times New Roman"/>
+                <w:color w:val="000000"/>
+                <w:sz w:val="24"/>
+                <w:szCs w:val="24"/>
+                <w:lang w:val="en-US" w:eastAsia="ru-RU"/>
+              </w:rPr>
+              <w:t xml:space="preserve"> </w:t>
+            </w:r>
+            <w:r>
+              <w:rPr>
+                <w:rFonts w:ascii="Courier New" w:eastAsia="Times New Roman" w:hAnsi="Courier New" w:cs="Courier New"/>
+                <w:color w:val="000000"/>
+                <w:sz w:val="20"/>
+                <w:szCs w:val="20"/>
+                <w:lang w:val="en-US" w:eastAsia="ru-RU"/>
+              </w:rPr>
+              <w:t>KEY</w:t>
+            </w:r>
+            <w:r>
+              <w:rPr>
+                <w:rFonts w:ascii="Consolas" w:eastAsia="Times New Roman" w:hAnsi="Consolas" w:cs="Times New Roman"/>
+                <w:color w:val="000000"/>
+                <w:sz w:val="24"/>
+                <w:szCs w:val="24"/>
+                <w:lang w:val="en-US" w:eastAsia="ru-RU"/>
+              </w:rPr>
+              <w:t xml:space="preserve"> </w:t>
+            </w:r>
+            <w:r>
+              <w:rPr>
+                <w:rFonts w:ascii="Courier New" w:eastAsia="Times New Roman" w:hAnsi="Courier New" w:cs="Courier New"/>
+                <w:color w:val="000000"/>
+                <w:sz w:val="20"/>
+                <w:szCs w:val="20"/>
+                <w:lang w:val="en-US" w:eastAsia="ru-RU"/>
+              </w:rPr>
+              <w:t>(CustomerId)  REFERENCES</w:t>
+            </w:r>
+            <w:r>
+              <w:rPr>
+                <w:rFonts w:ascii="Consolas" w:eastAsia="Times New Roman" w:hAnsi="Consolas" w:cs="Times New Roman"/>
+                <w:color w:val="000000"/>
+                <w:sz w:val="24"/>
+                <w:szCs w:val="24"/>
+                <w:lang w:val="en-US" w:eastAsia="ru-RU"/>
+              </w:rPr>
+              <w:t xml:space="preserve"> </w:t>
+            </w:r>
+            <w:r>
+              <w:rPr>
+                <w:rFonts w:ascii="Courier New" w:eastAsia="Times New Roman" w:hAnsi="Courier New" w:cs="Courier New"/>
+                <w:color w:val="000000"/>
+                <w:sz w:val="20"/>
+                <w:szCs w:val="20"/>
+                <w:lang w:val="en-US" w:eastAsia="ru-RU"/>
+              </w:rPr>
+              <w:t>Customers (Id)</w:t>
+            </w:r>
+          </w:p>
+          <w:p>
+            <w:pPr>
+              <w:spacing w:after="0" w:line="315" w:lineRule="atLeast"/>
+              <w:rPr>
+                <w:rFonts w:ascii="Consolas" w:eastAsia="Times New Roman" w:hAnsi="Consolas" w:cs="Times New Roman"/>
+                <w:color w:val="000000"/>
+                <w:sz w:val="24"/>
+                <w:szCs w:val="24"/>
+                <w:lang w:eastAsia="ru-RU"/>
+              </w:rPr>
+            </w:pPr>
+            <w:r>
+              <w:rPr>
+                <w:rFonts w:ascii="Courier New" w:eastAsia="Times New Roman" w:hAnsi="Courier New" w:cs="Courier New"/>
+                <w:color w:val="000000"/>
+                <w:sz w:val="20"/>
+                <w:szCs w:val="20"/>
+                <w:lang w:eastAsia="ru-RU"/>
+              </w:rPr>
+              <w:t>);</w:t>
+            </w:r>
+          </w:p>
+        </w:tc>
+      </w:tr>
+    </w:tbl>
+    <w:p>
+      <w:pPr>
+        <w:pStyle w:val="2"/>
+        <w:rPr>
+          <w:rFonts w:ascii="Courier New" w:hAnsi="Courier New" w:cs="Courier New"/>
+          <w:b w:val="0"/>
+          <w:bCs w:val="0"/>
+          <w:color w:val="000000"/>
+          <w:sz w:val="24"/>
+          <w:szCs w:val="24"/>
+        </w:rPr>
+      </w:pPr>
+      <w:r>
+        <w:rPr>
+          <w:rFonts w:ascii="Courier New" w:hAnsi="Courier New" w:cs="Courier New"/>
+          <w:b w:val="0"/>
+          <w:bCs w:val="0"/>
+          <w:color w:val="000000"/>
+          <w:sz w:val="24"/>
+          <w:szCs w:val="24"/>
+          <w:shd w:val="clear" w:color="auto" w:fill="F7F7FA"/>
+        </w:rPr>
+        <w:lastRenderedPageBreak/>
+        <w:t>В данном случае определены таблицы Customers и Orders. Customers является главной и представляет клиента. Orders является зависимой и представляет заказ, сделанный клиентом. Таблица Orders через столбец CustomerId связана с таблицей Customers и ее столбцом Id. То есть столбец CustomerId является внешним ключом, который указывает на столбец Id из таблицы Customers.</w:t>
+      </w:r>
     </w:p>
     <w:p>
       <w:pPr>
         <w:pStyle w:val="a3"/>
         <w:ind w:left="360"/>
+      </w:pPr>
+    </w:p>
+    <w:p>
+      <w:pPr>
+        <w:pStyle w:val="a3"/>
+        <w:ind w:left="360"/>
+      </w:pPr>
+    </w:p>
+    <w:p>
+      <w:pPr>
+        <w:pStyle w:val="a3"/>
+        <w:ind w:left="1080"/>
+      </w:pPr>
+    </w:p>
+    <w:p>
+      <w:pPr>
         <w:rPr>
           <w:b/>
           <w:bCs/>
@@ -9458,11 +12402,7 @@
           <w:lang w:val="en-US"/>
         </w:rPr>
       </w:pPr>
-    </w:p>
-    <w:p>
-      <w:pPr>
-        <w:pStyle w:val="a3"/>
-        <w:ind w:left="360"/>
+      <w:r>
         <w:rPr>
           <w:b/>
           <w:bCs/>
@@ -9470,12 +12410,9 @@
           <w:szCs w:val="28"/>
           <w:lang w:val="en-US"/>
         </w:rPr>
-      </w:pPr>
-    </w:p>
-    <w:p>
-      <w:pPr>
-        <w:pStyle w:val="a3"/>
-        <w:ind w:left="360"/>
+        <w:t>7.</w:t>
+      </w:r>
+      <w:r>
         <w:rPr>
           <w:b/>
           <w:bCs/>
@@ -9483,7 +12420,8 @@
           <w:szCs w:val="28"/>
           <w:lang w:val="en-US"/>
         </w:rPr>
-      </w:pPr>
+        <w:t>2</w:t>
+      </w:r>
       <w:r>
         <w:rPr>
           <w:b/>
@@ -9494,11 +12432,7 @@
         </w:rPr>
         <w:t xml:space="preserve"> </w:t>
       </w:r>
-    </w:p>
-    <w:p>
-      <w:pPr>
-        <w:pStyle w:val="a3"/>
-        <w:ind w:left="360"/>
+      <w:r>
         <w:rPr>
           <w:b/>
           <w:bCs/>
@@ -9506,7 +12440,8 @@
           <w:szCs w:val="28"/>
           <w:lang w:val="en-US"/>
         </w:rPr>
-      </w:pPr>
+        <w:t xml:space="preserve">go and </w:t>
+      </w:r>
       <w:r>
         <w:rPr>
           <w:b/>
@@ -9515,54 +12450,8 @@
           <w:szCs w:val="28"/>
           <w:lang w:val="en-US"/>
         </w:rPr>
-        <w:t xml:space="preserve"> </w:t>
-      </w:r>
-    </w:p>
-    <w:p>
-      <w:pPr>
-        <w:rPr>
-          <w:b/>
-          <w:bCs/>
-          <w:lang w:val="en-US"/>
-        </w:rPr>
-      </w:pPr>
-    </w:p>
-    <w:p>
-      <w:pPr>
-        <w:rPr>
-          <w:lang w:val="en-US"/>
-        </w:rPr>
-      </w:pPr>
-      <w:r>
-        <w:rPr>
-          <w:lang w:val="en-US"/>
-        </w:rPr>
-        <w:t xml:space="preserve"> </w:t>
-      </w:r>
-    </w:p>
-    <w:p>
-      <w:pPr>
-        <w:pStyle w:val="a3"/>
-        <w:ind w:left="360"/>
-        <w:rPr>
-          <w:lang w:val="en-US"/>
-        </w:rPr>
-      </w:pPr>
-      <w:r>
-        <w:rPr>
-          <w:lang w:val="en-US"/>
-        </w:rPr>
-        <w:br/>
-      </w:r>
-    </w:p>
-    <w:p>
-      <w:pPr>
-        <w:pStyle w:val="a3"/>
-        <w:ind w:left="360"/>
-        <w:rPr>
-          <w:lang w:val="en-US"/>
-        </w:rPr>
-      </w:pPr>
+        <w:t>MYSQL</w:t>
+      </w:r>
     </w:p>
     <w:p>
       <w:pPr>
@@ -9581,20 +12470,23 @@
           <w:lang w:val="en-US"/>
         </w:rPr>
       </w:pPr>
-    </w:p>
-    <w:p>
-      <w:pPr>
-        <w:pStyle w:val="a3"/>
-        <w:ind w:left="1080"/>
-        <w:rPr>
-          <w:lang w:val="en-US"/>
-        </w:rPr>
-      </w:pPr>
+      <w:r>
+        <w:rPr>
+          <w:lang w:val="en-US"/>
+        </w:rPr>
+        <w:t xml:space="preserve">*next </w:t>
+      </w:r>
       <w:r>
         <w:rPr>
           <w:lang w:val="en-US"/>
         </w:rPr>
         <w:t xml:space="preserve"> </w:t>
+      </w:r>
+      <w:r>
+        <w:rPr>
+          <w:lang w:val="en-US"/>
+        </w:rPr>
+        <w:t>https://www.youtube.com/watch?v=UE2y_3onSeY</w:t>
       </w:r>
     </w:p>
     <w:p>
@@ -11878,6 +14770,26 @@
     <w:name w:val="Normal"/>
     <w:qFormat/>
   </w:style>
+  <w:style w:type="paragraph" w:styleId="2">
+    <w:name w:val="heading 2"/>
+    <w:basedOn w:val="a"/>
+    <w:link w:val="20"/>
+    <w:uiPriority w:val="9"/>
+    <w:qFormat/>
+    <w:rsid w:val="00535DAD"/>
+    <w:pPr>
+      <w:spacing w:before="100" w:beforeAutospacing="1" w:after="100" w:afterAutospacing="1" w:line="240" w:lineRule="auto"/>
+      <w:outlineLvl w:val="1"/>
+    </w:pPr>
+    <w:rPr>
+      <w:rFonts w:ascii="Times New Roman" w:eastAsia="Times New Roman" w:hAnsi="Times New Roman" w:cs="Times New Roman"/>
+      <w:b/>
+      <w:bCs/>
+      <w:sz w:val="36"/>
+      <w:szCs w:val="36"/>
+      <w:lang w:eastAsia="ru-RU"/>
+    </w:rPr>
+  </w:style>
   <w:style w:type="character" w:default="1" w:styleId="a0">
     <w:name w:val="Default Paragraph Font"/>
     <w:uiPriority w:val="1"/>
@@ -12014,6 +14926,21 @@
       <w:rFonts w:ascii="Courier New" w:eastAsia="Times New Roman" w:hAnsi="Courier New" w:cs="Courier New"/>
       <w:sz w:val="20"/>
       <w:szCs w:val="20"/>
+    </w:rPr>
+  </w:style>
+  <w:style w:type="character" w:customStyle="1" w:styleId="20">
+    <w:name w:val="Заголовок 2 Знак"/>
+    <w:basedOn w:val="a0"/>
+    <w:link w:val="2"/>
+    <w:uiPriority w:val="9"/>
+    <w:rsid w:val="00535DAD"/>
+    <w:rPr>
+      <w:rFonts w:ascii="Times New Roman" w:eastAsia="Times New Roman" w:hAnsi="Times New Roman" w:cs="Times New Roman"/>
+      <w:b/>
+      <w:bCs/>
+      <w:sz w:val="36"/>
+      <w:szCs w:val="36"/>
+      <w:lang w:eastAsia="ru-RU"/>
     </w:rPr>
   </w:style>
 </w:styles>

</xml_diff>